<commit_message>
upped version to 0.01
</commit_message>
<xml_diff>
--- a/x-OSC User Manual.docx
+++ b/x-OSC User Manual.docx
@@ -1472,13 +1472,8 @@
       <w:pPr>
         <w:spacing w:after="0"/>
       </w:pPr>
-      <w:proofErr w:type="gramStart"/>
-      <w:r>
-        <w:t>x</w:t>
-      </w:r>
-      <w:proofErr w:type="gramEnd"/>
-      <w:r>
-        <w:t>-OSC is a</w:t>
+      <w:r>
+        <w:t>x-OSC is a</w:t>
       </w:r>
       <w:r>
         <w:t xml:space="preserve"> robust</w:t>
@@ -1502,16 +1497,11 @@
         <w:t xml:space="preserve"> device that makes it</w:t>
       </w:r>
       <w:r>
-        <w:t xml:space="preserve"> simple to control and respond to a limitless range of electronics without having to learn a new programming language or install device drivers. All you need is a WiFi enabled </w:t>
-      </w:r>
-      <w:proofErr w:type="gramStart"/>
-      <w:r>
-        <w:t>computer</w:t>
+        <w:t xml:space="preserve"> simple to control and respond to a limitless range of electronics without having to learn a new programming language or install device drivers. All you need is a WiFi enabled computer</w:t>
       </w:r>
       <w:r>
         <w:t>,</w:t>
       </w:r>
-      <w:proofErr w:type="gramEnd"/>
       <w:r>
         <w:t xml:space="preserve"> some basic programming skills and you are ready to make </w:t>
       </w:r>
@@ -1542,13 +1532,8 @@
       <w:pPr>
         <w:jc w:val="left"/>
       </w:pPr>
-      <w:proofErr w:type="gramStart"/>
-      <w:r>
-        <w:t>x</w:t>
-      </w:r>
-      <w:proofErr w:type="gramEnd"/>
-      <w:r>
-        <w:t>-OSC</w:t>
+      <w:r>
+        <w:t>x-OSC</w:t>
       </w:r>
       <w:r>
         <w:t xml:space="preserve"> communications take place over WiFi using the ubiquitous OSC</w:t>
@@ -1958,13 +1943,8 @@
         <w:ind w:left="2160"/>
       </w:pPr>
       <w:r>
-        <w:t xml:space="preserve">Fully configurable via standard </w:t>
-      </w:r>
-      <w:proofErr w:type="gramStart"/>
-      <w:r>
-        <w:t>internet</w:t>
-      </w:r>
-      <w:proofErr w:type="gramEnd"/>
+        <w:t>Fully configurable via standard internet</w:t>
+      </w:r>
       <w:r>
         <w:t xml:space="preserve"> browser</w:t>
       </w:r>
@@ -2243,14 +2223,9 @@
       </w:pPr>
       <w:bookmarkStart w:id="7" w:name="_Ref228557439"/>
       <w:bookmarkStart w:id="8" w:name="_Toc357100106"/>
-      <w:proofErr w:type="gramStart"/>
       <w:r>
         <w:lastRenderedPageBreak/>
-        <w:t>x</w:t>
-      </w:r>
-      <w:proofErr w:type="gramEnd"/>
-      <w:r>
-        <w:t>-OSC Hardware Input</w:t>
+        <w:t>x-OSC Hardware Input</w:t>
       </w:r>
       <w:bookmarkEnd w:id="7"/>
       <w:r>
@@ -2413,13 +2388,8 @@
       </w:pPr>
       <w:bookmarkStart w:id="9" w:name="_Ref228558201"/>
       <w:bookmarkStart w:id="10" w:name="_Toc357100107"/>
-      <w:proofErr w:type="gramStart"/>
-      <w:r>
-        <w:t>x</w:t>
-      </w:r>
-      <w:proofErr w:type="gramEnd"/>
-      <w:r>
-        <w:t xml:space="preserve">-OSC </w:t>
+      <w:r>
+        <w:t xml:space="preserve">x-OSC </w:t>
       </w:r>
       <w:r>
         <w:t xml:space="preserve">Hardware </w:t>
@@ -2557,13 +2527,8 @@
       <w:bookmarkEnd w:id="12"/>
     </w:p>
     <w:p>
-      <w:proofErr w:type="gramStart"/>
-      <w:r>
-        <w:t>x</w:t>
-      </w:r>
-      <w:proofErr w:type="gramEnd"/>
-      <w:r>
-        <w:t>-OSC can communicate with</w:t>
+      <w:r>
+        <w:t>x-OSC can communicate with</w:t>
       </w:r>
       <w:r>
         <w:t xml:space="preserve"> single or multiple host computers over </w:t>
@@ -2602,15 +2567,7 @@
         <w:t>will be</w:t>
       </w:r>
       <w:r>
-        <w:t xml:space="preserve"> in ad hock mode although this can be changed easily using an </w:t>
-      </w:r>
-      <w:proofErr w:type="gramStart"/>
-      <w:r>
-        <w:t>internet</w:t>
-      </w:r>
-      <w:proofErr w:type="gramEnd"/>
-      <w:r>
-        <w:t xml:space="preserve"> browser (see section</w:t>
+        <w:t xml:space="preserve"> in ad hock mode although this can be changed easily using an internet browser (see section</w:t>
       </w:r>
       <w:r>
         <w:fldChar w:fldCharType="begin"/>
@@ -2912,15 +2869,7 @@
         <w:t>The x-OSC c</w:t>
       </w:r>
       <w:r>
-        <w:t xml:space="preserve">an be easily configured over WiFi using an </w:t>
-      </w:r>
-      <w:proofErr w:type="gramStart"/>
-      <w:r>
-        <w:t>internet</w:t>
-      </w:r>
-      <w:proofErr w:type="gramEnd"/>
-      <w:r>
-        <w:t xml:space="preserve"> browser. Simply open your preferred browser and in the address bar type in the x-OSC IP address. If the x-OSC is in ad hock mode, and you are connected to its network, its IP address will be </w:t>
+        <w:t xml:space="preserve">an be easily configured over WiFi using an internet browser. Simply open your preferred browser and in the address bar type in the x-OSC IP address. If the x-OSC is in ad hock mode, and you are connected to its network, its IP address will be </w:t>
       </w:r>
       <w:hyperlink r:id="rId13" w:history="1">
         <w:r>
@@ -3360,15 +3309,7 @@
         <w:t xml:space="preserve"> will deliver messages to</w:t>
       </w:r>
       <w:r>
-        <w:t xml:space="preserve">. The default IP address is </w:t>
-      </w:r>
-      <w:proofErr w:type="gramStart"/>
-      <w:r>
-        <w:t>255.255.255.255 which</w:t>
-      </w:r>
-      <w:proofErr w:type="gramEnd"/>
-      <w:r>
-        <w:t xml:space="preserve"> is a special broadcast address which means that all devices on the network will receive messages from the x-OSC. </w:t>
+        <w:t xml:space="preserve">. The default IP address is 255.255.255.255 which is a special broadcast address which means that all devices on the network will receive messages from the x-OSC. </w:t>
       </w:r>
       <w:r>
         <w:t xml:space="preserve">The outgoing port specifies the port </w:t>
@@ -3722,13 +3663,8 @@
           <w:szCs w:val="27"/>
         </w:rPr>
       </w:pPr>
-      <w:proofErr w:type="gramStart"/>
-      <w:r>
-        <w:t>x</w:t>
-      </w:r>
-      <w:proofErr w:type="gramEnd"/>
-      <w:r>
-        <w:t xml:space="preserve">-OSC </w:t>
+      <w:r>
+        <w:t xml:space="preserve">x-OSC </w:t>
       </w:r>
       <w:r>
         <w:t xml:space="preserve">Implements OSC 1.0 as per the </w:t>
@@ -3767,16 +3703,11 @@
           <w:szCs w:val="27"/>
         </w:rPr>
       </w:pPr>
-      <w:proofErr w:type="gramStart"/>
       <w:r>
         <w:t>t</w:t>
       </w:r>
       <w:r>
-        <w:t>he</w:t>
-      </w:r>
-      <w:proofErr w:type="gramEnd"/>
-      <w:r>
-        <w:t xml:space="preserve"> address pattern is not case sensitive.</w:t>
+        <w:t>he address pattern is not case sensitive.</w:t>
       </w:r>
     </w:p>
     <w:p>
@@ -3793,13 +3724,8 @@
           <w:szCs w:val="27"/>
         </w:rPr>
       </w:pPr>
-      <w:proofErr w:type="gramStart"/>
-      <w:r>
-        <w:t>character</w:t>
-      </w:r>
-      <w:proofErr w:type="gramEnd"/>
-      <w:r>
-        <w:t xml:space="preserve"> lists (e.g. [“string]”) or the associated operators “-” and “!”</w:t>
+      <w:r>
+        <w:t>character lists (e.g. [“string]”) or the associated operators “-” and “!”</w:t>
       </w:r>
       <w:r>
         <w:t xml:space="preserve"> are not supported</w:t>
@@ -3822,13 +3748,8 @@
           <w:szCs w:val="27"/>
         </w:rPr>
       </w:pPr>
-      <w:proofErr w:type="gramStart"/>
-      <w:r>
-        <w:t>float</w:t>
-      </w:r>
-      <w:proofErr w:type="gramEnd"/>
-      <w:r>
-        <w:t xml:space="preserve"> and integer arguments are interchangeable</w:t>
+      <w:r>
+        <w:t>float and integer arguments are interchangeable</w:t>
       </w:r>
     </w:p>
     <w:p>
@@ -3845,13 +3766,8 @@
           <w:szCs w:val="27"/>
         </w:rPr>
       </w:pPr>
-      <w:proofErr w:type="gramStart"/>
-      <w:r>
-        <w:t>for</w:t>
-      </w:r>
-      <w:proofErr w:type="gramEnd"/>
-      <w:r>
-        <w:t xml:space="preserve"> all Boolean arguments </w:t>
+      <w:r>
+        <w:t xml:space="preserve">for all Boolean arguments </w:t>
       </w:r>
       <w:r>
         <w:t xml:space="preserve">represented as integers, </w:t>
@@ -3885,13 +3801,8 @@
         <w:pStyle w:val="Heading3"/>
       </w:pPr>
       <w:bookmarkStart w:id="29" w:name="_Toc357100118"/>
-      <w:proofErr w:type="gramStart"/>
-      <w:r>
-        <w:t>x</w:t>
-      </w:r>
-      <w:proofErr w:type="gramEnd"/>
-      <w:r>
-        <w:t>-OSC to host messages</w:t>
+      <w:r>
+        <w:t>x-OSC to host messages</w:t>
       </w:r>
       <w:bookmarkEnd w:id="29"/>
     </w:p>
@@ -3948,17 +3859,8 @@
                 <w:rFonts w:ascii="Courier New" w:hAnsi="Courier New" w:cs="Courier New"/>
                 <w:color w:val="38761D"/>
               </w:rPr>
-              <w:t>/input/digital</w:t>
+              <w:t>/input/digital,iiiiiiiiiiiiiiii</w:t>
             </w:r>
-            <w:proofErr w:type="gramStart"/>
-            <w:r>
-              <w:rPr>
-                <w:rFonts w:ascii="Courier New" w:hAnsi="Courier New" w:cs="Courier New"/>
-                <w:color w:val="38761D"/>
-              </w:rPr>
-              <w:t>,iiiiiiiiiiiiiiii</w:t>
-            </w:r>
-            <w:proofErr w:type="gramEnd"/>
           </w:p>
         </w:tc>
         <w:tc>
@@ -3969,16 +3871,11 @@
             <w:pPr>
               <w:jc w:val="left"/>
             </w:pPr>
-            <w:proofErr w:type="gramStart"/>
             <w:r>
               <w:t>e</w:t>
             </w:r>
             <w:r>
-              <w:t>ach</w:t>
-            </w:r>
-            <w:proofErr w:type="gramEnd"/>
-            <w:r>
-              <w:t xml:space="preserve"> i</w:t>
+              <w:t>ach i</w:t>
             </w:r>
             <w:r>
               <w:t>nteger</w:t>
@@ -4012,17 +3909,8 @@
                 <w:rFonts w:ascii="Courier New" w:hAnsi="Courier New" w:cs="Courier New"/>
                 <w:color w:val="38761D"/>
               </w:rPr>
-              <w:t>/input/analog</w:t>
+              <w:t>/input/analog,ffffffffffffffff</w:t>
             </w:r>
-            <w:proofErr w:type="gramStart"/>
-            <w:r>
-              <w:rPr>
-                <w:rFonts w:ascii="Courier New" w:hAnsi="Courier New" w:cs="Courier New"/>
-                <w:color w:val="38761D"/>
-              </w:rPr>
-              <w:t>,ffffffffffffffff</w:t>
-            </w:r>
-            <w:proofErr w:type="gramEnd"/>
           </w:p>
         </w:tc>
         <w:tc>
@@ -4033,16 +3921,11 @@
             <w:pPr>
               <w:jc w:val="left"/>
             </w:pPr>
-            <w:proofErr w:type="gramStart"/>
             <w:r>
               <w:t>e</w:t>
             </w:r>
             <w:r>
-              <w:t>ach</w:t>
-            </w:r>
-            <w:proofErr w:type="gramEnd"/>
-            <w:r>
-              <w:t xml:space="preserve"> f is the current value of one of the analogue input channels. Sent at the analogue input message rate.</w:t>
+              <w:t>ach f is the current value of one of the analogue input channels. Sent at the analogue input message rate.</w:t>
             </w:r>
           </w:p>
         </w:tc>
@@ -4064,17 +3947,8 @@
                 <w:rFonts w:ascii="Courier New" w:hAnsi="Courier New" w:cs="Courier New"/>
                 <w:color w:val="38761D"/>
               </w:rPr>
-              <w:t>/input/analog/compare</w:t>
+              <w:t>/input/analog/compare,iiiiiiiiiiiiiiii</w:t>
             </w:r>
-            <w:proofErr w:type="gramStart"/>
-            <w:r>
-              <w:rPr>
-                <w:rFonts w:ascii="Courier New" w:hAnsi="Courier New" w:cs="Courier New"/>
-                <w:color w:val="38761D"/>
-              </w:rPr>
-              <w:t>,iiiiiiiiiiiiiiii</w:t>
-            </w:r>
-            <w:proofErr w:type="gramEnd"/>
           </w:p>
         </w:tc>
         <w:tc>
@@ -4147,17 +4021,8 @@
                 <w:rFonts w:ascii="Courier New" w:hAnsi="Courier New" w:cs="Courier New"/>
                 <w:color w:val="38761D"/>
               </w:rPr>
-              <w:t>/battery</w:t>
+              <w:t>/battery,f</w:t>
             </w:r>
-            <w:proofErr w:type="gramStart"/>
-            <w:r>
-              <w:rPr>
-                <w:rFonts w:ascii="Courier New" w:hAnsi="Courier New" w:cs="Courier New"/>
-                <w:color w:val="38761D"/>
-              </w:rPr>
-              <w:t>,f</w:t>
-            </w:r>
-            <w:proofErr w:type="gramEnd"/>
           </w:p>
         </w:tc>
         <w:tc>
@@ -4168,13 +4033,8 @@
             <w:pPr>
               <w:jc w:val="left"/>
             </w:pPr>
-            <w:proofErr w:type="gramStart"/>
             <w:r>
-              <w:t>f</w:t>
-            </w:r>
-            <w:proofErr w:type="gramEnd"/>
-            <w:r>
-              <w:t xml:space="preserve"> is the current battery voltage.</w:t>
+              <w:t>f is the current battery voltage.</w:t>
             </w:r>
           </w:p>
         </w:tc>
@@ -4196,17 +4056,8 @@
                 <w:rFonts w:ascii="Courier New" w:hAnsi="Courier New" w:cs="Courier New"/>
                 <w:color w:val="38761D"/>
               </w:rPr>
-              <w:t>/ping</w:t>
+              <w:t>/ping,s</w:t>
             </w:r>
-            <w:proofErr w:type="gramStart"/>
-            <w:r>
-              <w:rPr>
-                <w:rFonts w:ascii="Courier New" w:hAnsi="Courier New" w:cs="Courier New"/>
-                <w:color w:val="38761D"/>
-              </w:rPr>
-              <w:t>,s</w:t>
-            </w:r>
-            <w:proofErr w:type="gramEnd"/>
           </w:p>
         </w:tc>
         <w:tc>
@@ -4217,13 +4068,8 @@
             <w:pPr>
               <w:jc w:val="left"/>
             </w:pPr>
-            <w:proofErr w:type="gramStart"/>
             <w:r>
-              <w:t>s</w:t>
-            </w:r>
-            <w:proofErr w:type="gramEnd"/>
-            <w:r>
-              <w:t xml:space="preserve"> is the x-OSC local IP address.</w:t>
+              <w:t>s is the x-OSC local IP address.</w:t>
             </w:r>
           </w:p>
         </w:tc>
@@ -4358,19 +4204,8 @@
                 <w:sz w:val="20"/>
                 <w:szCs w:val="20"/>
               </w:rPr>
-              <w:t>/input/rate</w:t>
+              <w:t>/input/rate,f</w:t>
             </w:r>
-            <w:proofErr w:type="gramStart"/>
-            <w:r>
-              <w:rPr>
-                <w:rFonts w:ascii="Courier New" w:hAnsi="Courier New" w:cs="Courier New"/>
-                <w:color w:val="45818E"/>
-                <w:sz w:val="20"/>
-                <w:szCs w:val="20"/>
-              </w:rPr>
-              <w:t>,f</w:t>
-            </w:r>
-            <w:proofErr w:type="gramEnd"/>
           </w:p>
         </w:tc>
         <w:tc>
@@ -4381,13 +4216,8 @@
             <w:pPr>
               <w:jc w:val="left"/>
             </w:pPr>
-            <w:proofErr w:type="gramStart"/>
             <w:r>
-              <w:t>f</w:t>
-            </w:r>
-            <w:proofErr w:type="gramEnd"/>
-            <w:r>
-              <w:t xml:space="preserve"> sets the message rate for the analogue input readings</w:t>
+              <w:t>f sets the message rate for the analogue input readings</w:t>
             </w:r>
           </w:p>
         </w:tc>
@@ -4444,13 +4274,8 @@
             <w:pPr>
               <w:jc w:val="left"/>
             </w:pPr>
-            <w:proofErr w:type="gramStart"/>
             <w:r>
-              <w:t>the</w:t>
-            </w:r>
-            <w:proofErr w:type="gramEnd"/>
-            <w:r>
-              <w:t xml:space="preserve"> specified input channel (1 - 16) is set to analogue mode.</w:t>
+              <w:t>the specified input channel (1 - 16) is set to analogue mode.</w:t>
             </w:r>
           </w:p>
         </w:tc>
@@ -4497,7 +4322,6 @@
               </w:rPr>
               <w:t>channel</w:t>
             </w:r>
-            <w:proofErr w:type="gramStart"/>
             <w:r>
               <w:rPr>
                 <w:rFonts w:ascii="Courier New" w:hAnsi="Courier New" w:cs="Courier New"/>
@@ -4507,7 +4331,6 @@
               </w:rPr>
               <w:t>,f</w:t>
             </w:r>
-            <w:proofErr w:type="gramEnd"/>
           </w:p>
         </w:tc>
         <w:tc>
@@ -4518,13 +4341,8 @@
             <w:pPr>
               <w:jc w:val="left"/>
             </w:pPr>
-            <w:proofErr w:type="gramStart"/>
             <w:r>
-              <w:t>the</w:t>
-            </w:r>
-            <w:proofErr w:type="gramEnd"/>
-            <w:r>
-              <w:t xml:space="preserve"> specified input channel (1 - 16) threshold is set to the value of f (0.0 – 1.0).</w:t>
+              <w:t>the specified input channel (1 - 16) threshold is set to the value of f (0.0 – 1.0).</w:t>
             </w:r>
           </w:p>
         </w:tc>
@@ -4582,13 +4400,8 @@
             <w:pPr>
               <w:jc w:val="left"/>
             </w:pPr>
-            <w:proofErr w:type="gramStart"/>
             <w:r>
-              <w:t>the</w:t>
-            </w:r>
-            <w:proofErr w:type="gramEnd"/>
-            <w:r>
-              <w:t xml:space="preserve"> specified input channel (1 - 16) is set to digital mode.</w:t>
+              <w:t>the specified input channel (1 - 16) is set to digital mode.</w:t>
             </w:r>
           </w:p>
         </w:tc>
@@ -4639,13 +4452,8 @@
             <w:pPr>
               <w:jc w:val="left"/>
             </w:pPr>
-            <w:proofErr w:type="gramStart"/>
             <w:r>
-              <w:t>enables</w:t>
-            </w:r>
-            <w:proofErr w:type="gramEnd"/>
-            <w:r>
-              <w:t xml:space="preserve"> the pull up for specified digital input channel (1 - 16).</w:t>
+              <w:t>enables the pull up for specified digital input channel (1 - 16).</w:t>
             </w:r>
           </w:p>
         </w:tc>
@@ -4696,13 +4504,8 @@
             <w:pPr>
               <w:jc w:val="left"/>
             </w:pPr>
-            <w:proofErr w:type="gramStart"/>
             <w:r>
-              <w:t>enables</w:t>
-            </w:r>
-            <w:proofErr w:type="gramEnd"/>
-            <w:r>
-              <w:t xml:space="preserve"> the pull down for specified digital input channel (1 - 16).</w:t>
+              <w:t>enables the pull down for specified digital input channel (1 - 16).</w:t>
             </w:r>
           </w:p>
         </w:tc>
@@ -4759,13 +4562,8 @@
             <w:pPr>
               <w:jc w:val="left"/>
             </w:pPr>
-            <w:proofErr w:type="gramStart"/>
             <w:r>
-              <w:t>the</w:t>
-            </w:r>
-            <w:proofErr w:type="gramEnd"/>
-            <w:r>
-              <w:t xml:space="preserve"> specified output channel (1 - 16) is set to digital mode.</w:t>
+              <w:t>the specified output channel (1 - 16) is set to digital mode.</w:t>
             </w:r>
           </w:p>
         </w:tc>
@@ -4812,7 +4610,6 @@
               </w:rPr>
               <w:t>channel</w:t>
             </w:r>
-            <w:proofErr w:type="gramStart"/>
             <w:r>
               <w:rPr>
                 <w:rFonts w:ascii="Courier New" w:hAnsi="Courier New" w:cs="Courier New"/>
@@ -4822,7 +4619,6 @@
               </w:rPr>
               <w:t>,i</w:t>
             </w:r>
-            <w:proofErr w:type="gramEnd"/>
           </w:p>
         </w:tc>
         <w:tc>
@@ -4833,14 +4629,12 @@
             <w:pPr>
               <w:jc w:val="left"/>
             </w:pPr>
-            <w:proofErr w:type="gramStart"/>
             <w:r>
               <w:t>w</w:t>
             </w:r>
             <w:r>
               <w:t>here</w:t>
             </w:r>
-            <w:proofErr w:type="gramEnd"/>
             <w:r>
               <w:t xml:space="preserve"> </w:t>
             </w:r>
@@ -4896,13 +4690,8 @@
             <w:pPr>
               <w:jc w:val="left"/>
             </w:pPr>
-            <w:proofErr w:type="gramStart"/>
             <w:r>
-              <w:t>triggers</w:t>
-            </w:r>
-            <w:proofErr w:type="gramEnd"/>
-            <w:r>
-              <w:t xml:space="preserve"> a pulse on </w:t>
+              <w:t xml:space="preserve">triggers a pulse on </w:t>
             </w:r>
             <w:r>
               <w:t>the specified output channel (1 - 16) is set to pulse mode.</w:t>
@@ -4955,7 +4744,6 @@
               </w:rPr>
               <w:t>channel</w:t>
             </w:r>
-            <w:proofErr w:type="gramStart"/>
             <w:r>
               <w:rPr>
                 <w:rFonts w:ascii="Courier New" w:hAnsi="Courier New" w:cs="Courier New"/>
@@ -4965,7 +4753,6 @@
               </w:rPr>
               <w:t>,i</w:t>
             </w:r>
-            <w:proofErr w:type="gramEnd"/>
           </w:p>
         </w:tc>
         <w:tc>
@@ -4976,13 +4763,8 @@
             <w:pPr>
               <w:jc w:val="left"/>
             </w:pPr>
-            <w:proofErr w:type="gramStart"/>
             <w:r>
-              <w:t>triggers</w:t>
-            </w:r>
-            <w:proofErr w:type="gramEnd"/>
-            <w:r>
-              <w:t xml:space="preserve"> a pulse for i milliseconds on the specified channel.</w:t>
+              <w:t>triggers a pulse for i milliseconds on the specified channel.</w:t>
             </w:r>
           </w:p>
         </w:tc>
@@ -5029,7 +4811,6 @@
               </w:rPr>
               <w:t>channel</w:t>
             </w:r>
-            <w:proofErr w:type="gramStart"/>
             <w:r>
               <w:rPr>
                 <w:rFonts w:ascii="Courier New" w:hAnsi="Courier New" w:cs="Courier New"/>
@@ -5039,7 +4820,6 @@
               </w:rPr>
               <w:t>,i</w:t>
             </w:r>
-            <w:proofErr w:type="gramEnd"/>
           </w:p>
         </w:tc>
         <w:tc>
@@ -5050,13 +4830,8 @@
             <w:pPr>
               <w:jc w:val="left"/>
             </w:pPr>
-            <w:proofErr w:type="gramStart"/>
             <w:r>
-              <w:t>triggers</w:t>
-            </w:r>
-            <w:proofErr w:type="gramEnd"/>
-            <w:r>
-              <w:t xml:space="preserve"> a pulse on the specified channel (0 - 16), if i is 1 the pulse is inverted, else the pulse is normal. </w:t>
+              <w:t xml:space="preserve">triggers a pulse on the specified channel (0 - 16), if i is 1 the pulse is inverted, else the pulse is normal. </w:t>
             </w:r>
           </w:p>
         </w:tc>
@@ -5113,13 +4888,8 @@
             <w:pPr>
               <w:jc w:val="left"/>
             </w:pPr>
-            <w:proofErr w:type="gramStart"/>
             <w:r>
-              <w:t>the</w:t>
-            </w:r>
-            <w:proofErr w:type="gramEnd"/>
-            <w:r>
-              <w:t xml:space="preserve"> specified output channel (1 - 16) is set to PWM mode.</w:t>
+              <w:t>the specified output channel (1 - 16) is set to PWM mode.</w:t>
             </w:r>
           </w:p>
         </w:tc>
@@ -5166,7 +4936,6 @@
               </w:rPr>
               <w:t>channel</w:t>
             </w:r>
-            <w:proofErr w:type="gramStart"/>
             <w:r>
               <w:rPr>
                 <w:rFonts w:ascii="Courier New" w:hAnsi="Courier New" w:cs="Courier New"/>
@@ -5176,7 +4945,6 @@
               </w:rPr>
               <w:t>,f</w:t>
             </w:r>
-            <w:proofErr w:type="gramEnd"/>
           </w:p>
         </w:tc>
         <w:tc>
@@ -5187,13 +4955,8 @@
             <w:pPr>
               <w:jc w:val="left"/>
             </w:pPr>
-            <w:proofErr w:type="gramStart"/>
             <w:r>
-              <w:t>the</w:t>
-            </w:r>
-            <w:proofErr w:type="gramEnd"/>
-            <w:r>
-              <w:t xml:space="preserve"> specified output channel (1 - 16) is set to PWM mode with the frequency f (5.0 – 250000.0).</w:t>
+              <w:t>the specified output channel (1 - 16) is set to PWM mode with the frequency f (5.0 – 250000.0).</w:t>
             </w:r>
           </w:p>
         </w:tc>
@@ -5240,7 +5003,6 @@
               </w:rPr>
               <w:t>channel</w:t>
             </w:r>
-            <w:proofErr w:type="gramStart"/>
             <w:r>
               <w:rPr>
                 <w:rFonts w:ascii="Courier New" w:hAnsi="Courier New" w:cs="Courier New"/>
@@ -5250,7 +5012,6 @@
               </w:rPr>
               <w:t>,f</w:t>
             </w:r>
-            <w:proofErr w:type="gramEnd"/>
           </w:p>
         </w:tc>
         <w:tc>
@@ -5261,13 +5022,8 @@
             <w:pPr>
               <w:jc w:val="left"/>
             </w:pPr>
-            <w:proofErr w:type="gramStart"/>
             <w:r>
-              <w:t>the</w:t>
-            </w:r>
-            <w:proofErr w:type="gramEnd"/>
-            <w:r>
-              <w:t xml:space="preserve"> specified output channel (1 - 16) is set to PWM mode with the duty f (0.0 – 100.0).</w:t>
+              <w:t>the specified output channel (1 - 16) is set to PWM mode with the duty f (0.0 – 100.0).</w:t>
             </w:r>
           </w:p>
         </w:tc>
@@ -5302,19 +5058,8 @@
                 <w:sz w:val="20"/>
                 <w:szCs w:val="20"/>
               </w:rPr>
-              <w:t>/led/set</w:t>
+              <w:t>/led/set,iii</w:t>
             </w:r>
-            <w:proofErr w:type="gramStart"/>
-            <w:r>
-              <w:rPr>
-                <w:rFonts w:ascii="Courier New" w:hAnsi="Courier New" w:cs="Courier New"/>
-                <w:color w:val="674EA7"/>
-                <w:sz w:val="20"/>
-                <w:szCs w:val="20"/>
-              </w:rPr>
-              <w:t>,iii</w:t>
-            </w:r>
-            <w:proofErr w:type="gramEnd"/>
           </w:p>
         </w:tc>
         <w:tc>
@@ -5325,13 +5070,8 @@
             <w:pPr>
               <w:jc w:val="left"/>
             </w:pPr>
-            <w:proofErr w:type="gramStart"/>
             <w:r>
-              <w:t>the</w:t>
-            </w:r>
-            <w:proofErr w:type="gramEnd"/>
-            <w:r>
-              <w:t xml:space="preserve"> LED colour is set where iii are three rgb integers </w:t>
+              <w:t xml:space="preserve">the LED colour is set where iii are three rgb integers </w:t>
             </w:r>
             <w:r>
               <w:t>(0 - 255).</w:t>
@@ -5381,13 +5121,8 @@
             <w:pPr>
               <w:jc w:val="left"/>
             </w:pPr>
-            <w:proofErr w:type="gramStart"/>
             <w:r>
-              <w:t>resets</w:t>
-            </w:r>
-            <w:proofErr w:type="gramEnd"/>
-            <w:r>
-              <w:t xml:space="preserve"> the LED to the network mode colour.</w:t>
+              <w:t>resets the LED to the network mode colour.</w:t>
             </w:r>
           </w:p>
         </w:tc>
@@ -5423,13 +5158,8 @@
             <w:pPr>
               <w:jc w:val="left"/>
             </w:pPr>
-            <w:proofErr w:type="gramStart"/>
             <w:r>
-              <w:t>causes</w:t>
-            </w:r>
-            <w:proofErr w:type="gramEnd"/>
-            <w:r>
-              <w:t xml:space="preserve"> the x-OSC to broadcast its local IP address.</w:t>
+              <w:t>causes the x-OSC to broadcast its local IP address.</w:t>
             </w:r>
           </w:p>
         </w:tc>
@@ -5494,13 +5224,8 @@
         <w:pStyle w:val="Heading3"/>
       </w:pPr>
       <w:bookmarkStart w:id="32" w:name="_Toc357100121"/>
-      <w:proofErr w:type="gramStart"/>
-      <w:r>
-        <w:t>x</w:t>
-      </w:r>
-      <w:proofErr w:type="gramEnd"/>
-      <w:r>
-        <w:t>-OSC to host messages</w:t>
+      <w:r>
+        <w:t>x-OSC to host messages</w:t>
       </w:r>
       <w:bookmarkEnd w:id="32"/>
     </w:p>
@@ -5549,17 +5274,8 @@
           <w:rFonts w:ascii="Courier New" w:hAnsi="Courier New" w:cs="Courier New"/>
           <w:color w:val="38761D"/>
         </w:rPr>
-        <w:t>/input/digital</w:t>
-      </w:r>
-      <w:proofErr w:type="gramStart"/>
-      <w:r>
-        <w:rPr>
-          <w:rFonts w:ascii="Courier New" w:hAnsi="Courier New" w:cs="Courier New"/>
-          <w:color w:val="38761D"/>
-        </w:rPr>
-        <w:t>,iiiiiiiiiiiiiiii</w:t>
-      </w:r>
-      <w:proofErr w:type="gramEnd"/>
+        <w:t>/input/digital,iiiiiiiiiiiiiiii</w:t>
+      </w:r>
     </w:p>
     <w:p>
       <w:pPr>
@@ -5647,17 +5363,8 @@
           <w:rFonts w:ascii="Courier New" w:hAnsi="Courier New" w:cs="Courier New"/>
           <w:color w:val="38761D"/>
         </w:rPr>
-        <w:t>/input/analog</w:t>
-      </w:r>
-      <w:proofErr w:type="gramStart"/>
-      <w:r>
-        <w:rPr>
-          <w:rFonts w:ascii="Courier New" w:hAnsi="Courier New" w:cs="Courier New"/>
-          <w:color w:val="38761D"/>
-        </w:rPr>
-        <w:t>,ffffffffffffffff</w:t>
-      </w:r>
-      <w:proofErr w:type="gramEnd"/>
+        <w:t>/input/analog,ffffffffffffffff</w:t>
+      </w:r>
     </w:p>
     <w:p>
       <w:pPr>
@@ -5767,17 +5474,8 @@
           <w:rFonts w:ascii="Courier New" w:hAnsi="Courier New" w:cs="Courier New"/>
           <w:color w:val="38761D"/>
         </w:rPr>
-        <w:t>/input/analog/compare</w:t>
-      </w:r>
-      <w:proofErr w:type="gramStart"/>
-      <w:r>
-        <w:rPr>
-          <w:rFonts w:ascii="Courier New" w:hAnsi="Courier New" w:cs="Courier New"/>
-          <w:color w:val="38761D"/>
-        </w:rPr>
-        <w:t>,iiiiiiiiiiiiiiii</w:t>
-      </w:r>
-      <w:proofErr w:type="gramEnd"/>
+        <w:t>/input/analog/compare,iiiiiiiiiiiiiiii</w:t>
+      </w:r>
     </w:p>
     <w:p>
       <w:pPr>
@@ -5875,17 +5573,8 @@
           <w:rFonts w:ascii="Courier New" w:hAnsi="Courier New" w:cs="Courier New"/>
           <w:color w:val="38761D"/>
         </w:rPr>
-        <w:t>/battery</w:t>
-      </w:r>
-      <w:proofErr w:type="gramStart"/>
-      <w:r>
-        <w:rPr>
-          <w:rFonts w:ascii="Courier New" w:hAnsi="Courier New" w:cs="Courier New"/>
-          <w:color w:val="38761D"/>
-        </w:rPr>
-        <w:t>,f</w:t>
-      </w:r>
-      <w:proofErr w:type="gramEnd"/>
+        <w:t>/battery,f</w:t>
+      </w:r>
     </w:p>
     <w:p>
       <w:pPr>
@@ -5971,17 +5660,8 @@
           <w:rFonts w:ascii="Courier New" w:hAnsi="Courier New" w:cs="Courier New"/>
           <w:color w:val="38761D"/>
         </w:rPr>
-        <w:t>/ping</w:t>
-      </w:r>
-      <w:proofErr w:type="gramStart"/>
-      <w:r>
-        <w:rPr>
-          <w:rFonts w:ascii="Courier New" w:hAnsi="Courier New" w:cs="Courier New"/>
-          <w:color w:val="38761D"/>
-        </w:rPr>
-        <w:t>,s</w:t>
-      </w:r>
-      <w:proofErr w:type="gramEnd"/>
+        <w:t>/ping,s</w:t>
+      </w:r>
     </w:p>
     <w:p>
       <w:pPr>
@@ -6112,17 +5792,8 @@
           <w:rFonts w:ascii="Courier New" w:hAnsi="Courier New" w:cs="Courier New"/>
           <w:color w:val="45818E"/>
         </w:rPr>
-        <w:t>/input/rate</w:t>
-      </w:r>
-      <w:proofErr w:type="gramStart"/>
-      <w:r>
-        <w:rPr>
-          <w:rFonts w:ascii="Courier New" w:hAnsi="Courier New" w:cs="Courier New"/>
-          <w:color w:val="45818E"/>
-        </w:rPr>
-        <w:t>,f</w:t>
-      </w:r>
-      <w:proofErr w:type="gramEnd"/>
+        <w:t>/input/rate,f</w:t>
+      </w:r>
     </w:p>
     <w:p>
       <w:pPr>
@@ -6313,7 +5984,6 @@
         </w:rPr>
         <w:t>channel</w:t>
       </w:r>
-      <w:proofErr w:type="gramStart"/>
       <w:r>
         <w:rPr>
           <w:rFonts w:ascii="Courier New" w:hAnsi="Courier New" w:cs="Courier New"/>
@@ -6321,7 +5991,6 @@
         </w:rPr>
         <w:t>,f</w:t>
       </w:r>
-      <w:proofErr w:type="gramEnd"/>
     </w:p>
     <w:p>
       <w:pPr>
@@ -6798,7 +6467,6 @@
         </w:rPr>
         <w:t>channel</w:t>
       </w:r>
-      <w:proofErr w:type="gramStart"/>
       <w:r>
         <w:rPr>
           <w:rFonts w:ascii="Courier New" w:hAnsi="Courier New" w:cs="Courier New"/>
@@ -6806,7 +6474,6 @@
         </w:rPr>
         <w:t>,i</w:t>
       </w:r>
-      <w:proofErr w:type="gramEnd"/>
     </w:p>
     <w:p>
       <w:pPr>
@@ -7009,7 +6676,6 @@
         </w:rPr>
         <w:t>channel</w:t>
       </w:r>
-      <w:proofErr w:type="gramStart"/>
       <w:r>
         <w:rPr>
           <w:rFonts w:ascii="Courier New" w:hAnsi="Courier New" w:cs="Courier New"/>
@@ -7017,7 +6683,6 @@
         </w:rPr>
         <w:t>,i</w:t>
       </w:r>
-      <w:proofErr w:type="gramEnd"/>
     </w:p>
     <w:p>
       <w:pPr>
@@ -7038,8 +6703,6 @@
         </w:rPr>
         <w:t xml:space="preserve">Sets pulse width (in ms) of pulse output for specified </w:t>
       </w:r>
-      <w:bookmarkStart w:id="34" w:name="_GoBack"/>
-      <w:bookmarkEnd w:id="34"/>
       <w:r>
         <w:rPr>
           <w:rFonts w:ascii="Arial" w:hAnsi="Arial" w:cs="Arial"/>
@@ -7050,21 +6713,7 @@
         <w:rPr>
           <w:rFonts w:ascii="Arial" w:hAnsi="Arial" w:cs="Arial"/>
         </w:rPr>
-        <w:t xml:space="preserve"> and starts pulse.  Values limited to integers between 1 </w:t>
-      </w:r>
-      <w:proofErr w:type="gramStart"/>
-      <w:r>
-        <w:rPr>
-          <w:rFonts w:ascii="Arial" w:hAnsi="Arial" w:cs="Arial"/>
-        </w:rPr>
-        <w:t>ms</w:t>
-      </w:r>
-      <w:proofErr w:type="gramEnd"/>
-      <w:r>
-        <w:rPr>
-          <w:rFonts w:ascii="Arial" w:hAnsi="Arial" w:cs="Arial"/>
-        </w:rPr>
-        <w:t xml:space="preserve"> and 60,000 (1 minute).</w:t>
+        <w:t xml:space="preserve"> and starts pulse.  Values limited to integers between 1 ms and 60,000 (1 minute).</w:t>
       </w:r>
     </w:p>
     <w:p>
@@ -7129,7 +6778,6 @@
         </w:rPr>
         <w:t>channel</w:t>
       </w:r>
-      <w:proofErr w:type="gramStart"/>
       <w:r>
         <w:rPr>
           <w:rFonts w:ascii="Courier New" w:hAnsi="Courier New" w:cs="Courier New"/>
@@ -7137,7 +6785,6 @@
         </w:rPr>
         <w:t>,i</w:t>
       </w:r>
-      <w:proofErr w:type="gramEnd"/>
     </w:p>
     <w:p>
       <w:pPr>
@@ -7328,7 +6975,6 @@
         </w:rPr>
         <w:t>channel</w:t>
       </w:r>
-      <w:proofErr w:type="gramStart"/>
       <w:r>
         <w:rPr>
           <w:rFonts w:ascii="Courier New" w:hAnsi="Courier New" w:cs="Courier New"/>
@@ -7336,7 +6982,6 @@
         </w:rPr>
         <w:t>,f</w:t>
       </w:r>
-      <w:proofErr w:type="gramEnd"/>
     </w:p>
     <w:p>
       <w:pPr>
@@ -7431,7 +7076,6 @@
         </w:rPr>
         <w:t>channel</w:t>
       </w:r>
-      <w:proofErr w:type="gramStart"/>
       <w:r>
         <w:rPr>
           <w:rFonts w:ascii="Courier New" w:hAnsi="Courier New" w:cs="Courier New"/>
@@ -7439,7 +7083,6 @@
         </w:rPr>
         <w:t>,f</w:t>
       </w:r>
-      <w:proofErr w:type="gramEnd"/>
     </w:p>
     <w:p>
       <w:pPr>
@@ -7516,17 +7159,8 @@
           <w:rFonts w:ascii="Courier New" w:hAnsi="Courier New" w:cs="Courier New"/>
           <w:color w:val="674EA7"/>
         </w:rPr>
-        <w:t>/led/set</w:t>
-      </w:r>
-      <w:proofErr w:type="gramStart"/>
-      <w:r>
-        <w:rPr>
-          <w:rFonts w:ascii="Courier New" w:hAnsi="Courier New" w:cs="Courier New"/>
-          <w:color w:val="674EA7"/>
-        </w:rPr>
-        <w:t>,iii</w:t>
-      </w:r>
-      <w:proofErr w:type="gramEnd"/>
+        <w:t>/led/set,iii</w:t>
+      </w:r>
     </w:p>
     <w:p>
       <w:pPr>
@@ -7688,16 +7322,17 @@
       <w:bookmarkEnd w:id="13"/>
     </w:p>
     <w:sectPr>
-      <w:headerReference w:type="default" r:id="rId22"/>
-      <w:footerReference w:type="default" r:id="rId23"/>
-      <w:headerReference w:type="first" r:id="rId24"/>
-      <w:footerReference w:type="first" r:id="rId25"/>
+      <w:headerReference w:type="even" r:id="rId22"/>
+      <w:headerReference w:type="default" r:id="rId23"/>
+      <w:footerReference w:type="even" r:id="rId24"/>
+      <w:footerReference w:type="default" r:id="rId25"/>
+      <w:headerReference w:type="first" r:id="rId26"/>
+      <w:footerReference w:type="first" r:id="rId27"/>
       <w:pgSz w:w="11900" w:h="16840"/>
       <w:pgMar w:top="1985" w:right="1418" w:bottom="1418" w:left="1418" w:header="851" w:footer="171" w:gutter="0"/>
       <w:cols w:space="708"/>
       <w:titlePg/>
       <w:docGrid w:linePitch="360"/>
-      <w:printerSettings r:id="rId26"/>
     </w:sectPr>
   </w:body>
 </w:document>
@@ -7723,6 +7358,16 @@
 </file>
 
 <file path=word/footer1.xml><?xml version="1.0" encoding="utf-8"?>
+<w:ftr xmlns:wpc="http://schemas.microsoft.com/office/word/2010/wordprocessingCanvas" xmlns:mo="http://schemas.microsoft.com/office/mac/office/2008/main" xmlns:mc="http://schemas.openxmlformats.org/markup-compatibility/2006" xmlns:mv="urn:schemas-microsoft-com:mac:vml" xmlns:o="urn:schemas-microsoft-com:office:office" xmlns:r="http://schemas.openxmlformats.org/officeDocument/2006/relationships" xmlns:m="http://schemas.openxmlformats.org/officeDocument/2006/math" xmlns:v="urn:schemas-microsoft-com:vml" xmlns:wp14="http://schemas.microsoft.com/office/word/2010/wordprocessingDrawing" xmlns:wp="http://schemas.openxmlformats.org/drawingml/2006/wordprocessingDrawing" xmlns:w10="urn:schemas-microsoft-com:office:word" xmlns:w="http://schemas.openxmlformats.org/wordprocessingml/2006/main" xmlns:w14="http://schemas.microsoft.com/office/word/2010/wordml" xmlns:wpg="http://schemas.microsoft.com/office/word/2010/wordprocessingGroup" xmlns:wpi="http://schemas.microsoft.com/office/word/2010/wordprocessingInk" xmlns:wne="http://schemas.microsoft.com/office/word/2006/wordml" xmlns:wps="http://schemas.microsoft.com/office/word/2010/wordprocessingShape" mc:Ignorable="w14 wp14 mv">
+  <w:p>
+    <w:pPr>
+      <w:pStyle w:val="Footer"/>
+    </w:pPr>
+  </w:p>
+</w:ftr>
+</file>
+
+<file path=word/footer2.xml><?xml version="1.0" encoding="utf-8"?>
 <w:ftr xmlns:wpc="http://schemas.microsoft.com/office/word/2010/wordprocessingCanvas" xmlns:mo="http://schemas.microsoft.com/office/mac/office/2008/main" xmlns:mc="http://schemas.openxmlformats.org/markup-compatibility/2006" xmlns:mv="urn:schemas-microsoft-com:mac:vml" xmlns:o="urn:schemas-microsoft-com:office:office" xmlns:r="http://schemas.openxmlformats.org/officeDocument/2006/relationships" xmlns:m="http://schemas.openxmlformats.org/officeDocument/2006/math" xmlns:v="urn:schemas-microsoft-com:vml" xmlns:wp14="http://schemas.microsoft.com/office/word/2010/wordprocessingDrawing" xmlns:wp="http://schemas.openxmlformats.org/drawingml/2006/wordprocessingDrawing" xmlns:w10="urn:schemas-microsoft-com:office:word" xmlns:w="http://schemas.openxmlformats.org/wordprocessingml/2006/main" xmlns:w14="http://schemas.microsoft.com/office/word/2010/wordml" xmlns:wpg="http://schemas.microsoft.com/office/word/2010/wordprocessingGroup" xmlns:wpi="http://schemas.microsoft.com/office/word/2010/wordprocessingInk" xmlns:wne="http://schemas.microsoft.com/office/word/2006/wordml" xmlns:wps="http://schemas.microsoft.com/office/word/2010/wordprocessingShape" mc:Ignorable="w14 wp14 mv">
   <w:p>
     <w:pPr>
@@ -7868,7 +7513,7 @@
                     <w:noProof/>
                     <w:color w:val="FFFFFF" w:themeColor="background1"/>
                   </w:rPr>
-                  <w:t>12</w:t>
+                  <w:t>4</w:t>
                 </w:r>
                 <w:r>
                   <w:rPr>
@@ -7938,7 +7583,7 @@
 </w:ftr>
 </file>
 
-<file path=word/footer2.xml><?xml version="1.0" encoding="utf-8"?>
+<file path=word/footer3.xml><?xml version="1.0" encoding="utf-8"?>
 <w:ftr xmlns:wpc="http://schemas.microsoft.com/office/word/2010/wordprocessingCanvas" xmlns:mo="http://schemas.microsoft.com/office/mac/office/2008/main" xmlns:mc="http://schemas.openxmlformats.org/markup-compatibility/2006" xmlns:mv="urn:schemas-microsoft-com:mac:vml" xmlns:o="urn:schemas-microsoft-com:office:office" xmlns:r="http://schemas.openxmlformats.org/officeDocument/2006/relationships" xmlns:m="http://schemas.openxmlformats.org/officeDocument/2006/math" xmlns:v="urn:schemas-microsoft-com:vml" xmlns:wp14="http://schemas.microsoft.com/office/word/2010/wordprocessingDrawing" xmlns:wp="http://schemas.openxmlformats.org/drawingml/2006/wordprocessingDrawing" xmlns:w10="urn:schemas-microsoft-com:office:word" xmlns:w="http://schemas.openxmlformats.org/wordprocessingml/2006/main" xmlns:w14="http://schemas.microsoft.com/office/word/2010/wordml" xmlns:wpg="http://schemas.microsoft.com/office/word/2010/wordprocessingGroup" xmlns:wpi="http://schemas.microsoft.com/office/word/2010/wordprocessingInk" xmlns:wne="http://schemas.microsoft.com/office/word/2006/wordml" xmlns:wps="http://schemas.microsoft.com/office/word/2010/wordprocessingShape" mc:Ignorable="w14 wp14 mv">
   <w:p>
     <w:pPr>
@@ -8041,7 +7686,7 @@
         <w:lang w:val="en-US"/>
       </w:rPr>
       <w:pict w14:anchorId="487516DB">
-        <v:shape id="Text Box 46" o:spid="_x0000_s1035" type="#_x0000_t202" style="position:absolute;left:0;text-align:left;margin-left:269.35pt;margin-top:0;width:137.25pt;height:26.25pt;z-index:-251604992;visibility:visible;mso-position-horizontal:right;mso-position-horizontal-relative:page;mso-position-vertical:bottom;mso-position-vertical-relative:page;mso-height-relative:margin;v-text-anchor:middle" o:gfxdata="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" filled="f" stroked="f">
+        <v:shape id="Text Box 46" o:spid="_x0000_s1035" type="#_x0000_t202" style="position:absolute;left:0;text-align:left;margin-left:355.4pt;margin-top:0;width:137.25pt;height:26.25pt;z-index:-251604992;visibility:visible;mso-position-horizontal:right;mso-position-horizontal-relative:page;mso-position-vertical:bottom;mso-position-vertical-relative:page;mso-height-relative:margin;v-text-anchor:middle" o:gfxdata="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" filled="f" stroked="f">
           <v:path arrowok="t"/>
           <v:textbox>
             <w:txbxContent>
@@ -8079,7 +7724,6 @@
                     <w:szCs w:val="28"/>
                   </w:rPr>
                 </w:pPr>
-                <w:proofErr w:type="gramStart"/>
                 <w:r>
                   <w:rPr>
                     <w:spacing w:val="0"/>
@@ -8088,7 +7732,6 @@
                   </w:rPr>
                   <w:t xml:space="preserve">Copyright © </w:t>
                 </w:r>
-                <w:proofErr w:type="gramEnd"/>
                 <w:r>
                   <w:rPr>
                     <w:spacing w:val="0"/>
@@ -8130,7 +7773,6 @@
                   </w:rPr>
                   <w:fldChar w:fldCharType="end"/>
                 </w:r>
-                <w:proofErr w:type="gramStart"/>
                 <w:r>
                   <w:rPr>
                     <w:spacing w:val="0"/>
@@ -8139,7 +7781,6 @@
                   </w:rPr>
                   <w:t xml:space="preserve"> x-io Technologies Ltd.</w:t>
                 </w:r>
-                <w:proofErr w:type="gramEnd"/>
               </w:p>
             </w:txbxContent>
           </v:textbox>
@@ -8172,6 +7813,16 @@
 </file>
 
 <file path=word/header1.xml><?xml version="1.0" encoding="utf-8"?>
+<w:hdr xmlns:wpc="http://schemas.microsoft.com/office/word/2010/wordprocessingCanvas" xmlns:mo="http://schemas.microsoft.com/office/mac/office/2008/main" xmlns:mc="http://schemas.openxmlformats.org/markup-compatibility/2006" xmlns:mv="urn:schemas-microsoft-com:mac:vml" xmlns:o="urn:schemas-microsoft-com:office:office" xmlns:r="http://schemas.openxmlformats.org/officeDocument/2006/relationships" xmlns:m="http://schemas.openxmlformats.org/officeDocument/2006/math" xmlns:v="urn:schemas-microsoft-com:vml" xmlns:wp14="http://schemas.microsoft.com/office/word/2010/wordprocessingDrawing" xmlns:wp="http://schemas.openxmlformats.org/drawingml/2006/wordprocessingDrawing" xmlns:w10="urn:schemas-microsoft-com:office:word" xmlns:w="http://schemas.openxmlformats.org/wordprocessingml/2006/main" xmlns:w14="http://schemas.microsoft.com/office/word/2010/wordml" xmlns:wpg="http://schemas.microsoft.com/office/word/2010/wordprocessingGroup" xmlns:wpi="http://schemas.microsoft.com/office/word/2010/wordprocessingInk" xmlns:wne="http://schemas.microsoft.com/office/word/2006/wordml" xmlns:wps="http://schemas.microsoft.com/office/word/2010/wordprocessingShape" mc:Ignorable="w14 wp14 mv">
+  <w:p>
+    <w:pPr>
+      <w:pStyle w:val="Header"/>
+    </w:pPr>
+  </w:p>
+</w:hdr>
+</file>
+
+<file path=word/header2.xml><?xml version="1.0" encoding="utf-8"?>
 <w:hdr xmlns:wpc="http://schemas.microsoft.com/office/word/2010/wordprocessingCanvas" xmlns:mo="http://schemas.microsoft.com/office/mac/office/2008/main" xmlns:mc="http://schemas.openxmlformats.org/markup-compatibility/2006" xmlns:mv="urn:schemas-microsoft-com:mac:vml" xmlns:o="urn:schemas-microsoft-com:office:office" xmlns:r="http://schemas.openxmlformats.org/officeDocument/2006/relationships" xmlns:m="http://schemas.openxmlformats.org/officeDocument/2006/math" xmlns:v="urn:schemas-microsoft-com:vml" xmlns:wp14="http://schemas.microsoft.com/office/word/2010/wordprocessingDrawing" xmlns:wp="http://schemas.openxmlformats.org/drawingml/2006/wordprocessingDrawing" xmlns:w10="urn:schemas-microsoft-com:office:word" xmlns:w="http://schemas.openxmlformats.org/wordprocessingml/2006/main" xmlns:w14="http://schemas.microsoft.com/office/word/2010/wordml" xmlns:wpg="http://schemas.microsoft.com/office/word/2010/wordprocessingGroup" xmlns:wpi="http://schemas.microsoft.com/office/word/2010/wordprocessingInk" xmlns:wne="http://schemas.microsoft.com/office/word/2006/wordml" xmlns:wps="http://schemas.microsoft.com/office/word/2010/wordprocessingShape" mc:Ignorable="w14 wp14 mv">
   <w:p>
     <w:pPr>
@@ -8241,13 +7892,8 @@
                 <w:pPr>
                   <w:pStyle w:val="PageHeader"/>
                 </w:pPr>
-                <w:proofErr w:type="gramStart"/>
                 <w:r>
-                  <w:t>x</w:t>
-                </w:r>
-                <w:proofErr w:type="gramEnd"/>
-                <w:r>
-                  <w:t>-OSC User Manual v0.0</w:t>
+                  <w:t>x-OSC User Manual v0.0</w:t>
                 </w:r>
               </w:p>
             </w:txbxContent>
@@ -8413,7 +8059,7 @@
         <w:lang w:val="en-US"/>
       </w:rPr>
       <w:pict w14:anchorId="34F99C0A">
-        <v:rect id="Rectangle 2" o:spid="_x0000_s1042" style="position:absolute;left:0;text-align:left;margin-left:0;margin-top:56.7pt;width:654pt;height:2.85pt;z-index:-251646976;visibility:visible;mso-width-percent:1100;mso-position-horizontal-relative:page;mso-position-vertical-relative:page;mso-width-percent:1100;mso-height-relative:margin;v-text-anchor:middle" o:gfxdata="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" fillcolor="#29b3b7" stroked="f">
+        <v:rect id="Rectangle 2" o:spid="_x0000_s1042" style="position:absolute;left:0;text-align:left;margin-left:0;margin-top:56.7pt;width:654.5pt;height:2.85pt;z-index:-251646976;visibility:visible;mso-width-percent:1100;mso-position-horizontal-relative:page;mso-position-vertical-relative:page;mso-width-percent:1100;mso-height-relative:margin;v-text-anchor:middle" o:gfxdata="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" fillcolor="#29b3b7" stroked="f">
           <v:path arrowok="t"/>
           <w10:wrap anchorx="page" anchory="page"/>
           <w10:anchorlock/>
@@ -8437,7 +8083,7 @@
 </w:hdr>
 </file>
 
-<file path=word/header2.xml><?xml version="1.0" encoding="utf-8"?>
+<file path=word/header3.xml><?xml version="1.0" encoding="utf-8"?>
 <w:hdr xmlns:wpc="http://schemas.microsoft.com/office/word/2010/wordprocessingCanvas" xmlns:mo="http://schemas.microsoft.com/office/mac/office/2008/main" xmlns:mc="http://schemas.openxmlformats.org/markup-compatibility/2006" xmlns:mv="urn:schemas-microsoft-com:mac:vml" xmlns:o="urn:schemas-microsoft-com:office:office" xmlns:r="http://schemas.openxmlformats.org/officeDocument/2006/relationships" xmlns:m="http://schemas.openxmlformats.org/officeDocument/2006/math" xmlns:v="urn:schemas-microsoft-com:vml" xmlns:wp14="http://schemas.microsoft.com/office/word/2010/wordprocessingDrawing" xmlns:wp="http://schemas.openxmlformats.org/drawingml/2006/wordprocessingDrawing" xmlns:w10="urn:schemas-microsoft-com:office:word" xmlns:w="http://schemas.openxmlformats.org/wordprocessingml/2006/main" xmlns:w14="http://schemas.microsoft.com/office/word/2010/wordml" xmlns:wpg="http://schemas.microsoft.com/office/word/2010/wordprocessingGroup" xmlns:wpi="http://schemas.microsoft.com/office/word/2010/wordprocessingInk" xmlns:wne="http://schemas.microsoft.com/office/word/2006/wordml" xmlns:wps="http://schemas.microsoft.com/office/word/2010/wordprocessingShape" mc:Ignorable="w14 wp14 mv">
   <w:p>
     <w:pPr>
@@ -8465,7 +8111,18 @@
                   </w:rPr>
                 </w:pPr>
                 <w:r>
-                  <w:t>Version 0.0</w:t>
+                  <w:t>V</w:t>
+                </w:r>
+                <w:r>
+                  <w:t>ersion 0.</w:t>
+                </w:r>
+                <w:r>
+                  <w:t>0</w:t>
+                </w:r>
+                <w:bookmarkStart w:id="34" w:name="_GoBack"/>
+                <w:bookmarkEnd w:id="34"/>
+                <w:r>
+                  <w:t>1</w:t>
                 </w:r>
               </w:p>
             </w:txbxContent>
@@ -8649,7 +8306,7 @@
         <w:lang w:val="en-US"/>
       </w:rPr>
       <w:pict w14:anchorId="624C3BA9">
-        <v:rect id="Rectangle 17" o:spid="_x0000_s1039" style="position:absolute;left:0;text-align:left;margin-left:0;margin-top:812.5pt;width:654pt;height:2.8pt;z-index:-251617280;visibility:visible;mso-width-percent:1100;mso-position-horizontal:center;mso-position-horizontal-relative:page;mso-position-vertical-relative:page;mso-width-percent:1100;mso-height-relative:margin;v-text-anchor:middle" o:gfxdata="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" fillcolor="#29b3b7" stroked="f">
+        <v:rect id="Rectangle 17" o:spid="_x0000_s1039" style="position:absolute;left:0;text-align:left;margin-left:0;margin-top:812.5pt;width:654.5pt;height:2.8pt;z-index:-251617280;visibility:visible;mso-width-percent:1100;mso-position-horizontal:center;mso-position-horizontal-relative:page;mso-position-vertical-relative:page;mso-width-percent:1100;mso-height-relative:margin;v-text-anchor:middle" o:gfxdata="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" fillcolor="#29b3b7" stroked="f">
           <v:path arrowok="t"/>
           <w10:wrap anchorx="page" anchory="page"/>
           <w10:anchorlock/>
@@ -8662,7 +8319,7 @@
         <w:lang w:val="en-US"/>
       </w:rPr>
       <w:pict w14:anchorId="2199A18E">
-        <v:rect id="Rectangle 19" o:spid="_x0000_s1038" style="position:absolute;left:0;text-align:left;margin-left:0;margin-top:56.7pt;width:654pt;height:2.8pt;z-index:-251615232;visibility:visible;mso-width-percent:1100;mso-position-horizontal:center;mso-position-horizontal-relative:page;mso-position-vertical-relative:page;mso-width-percent:1100;mso-height-relative:margin;v-text-anchor:middle" o:gfxdata="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" fillcolor="#29b3b7" stroked="f">
+        <v:rect id="Rectangle 19" o:spid="_x0000_s1038" style="position:absolute;left:0;text-align:left;margin-left:0;margin-top:56.7pt;width:654.5pt;height:2.8pt;z-index:-251615232;visibility:visible;mso-width-percent:1100;mso-position-horizontal:center;mso-position-horizontal-relative:page;mso-position-vertical-relative:page;mso-width-percent:1100;mso-height-relative:margin;v-text-anchor:middle" o:gfxdata="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" fillcolor="#29b3b7" stroked="f">
           <v:path arrowok="t"/>
           <w10:wrap anchorx="page" anchory="page"/>
           <w10:anchorlock/>
@@ -20594,7 +20251,7 @@
 </file>
 
 <file path=customXml/itemProps1.xml><?xml version="1.0" encoding="utf-8"?>
-<ds:datastoreItem xmlns:ds="http://schemas.openxmlformats.org/officeDocument/2006/customXml" ds:itemID="{82EBE239-366E-8C4C-8D4B-5EC79AEFAD18}">
+<ds:datastoreItem xmlns:ds="http://schemas.openxmlformats.org/officeDocument/2006/customXml" ds:itemID="{16D1C6AE-4556-E744-A8A4-D747D9D70196}">
   <ds:schemaRefs>
     <ds:schemaRef ds:uri="http://schemas.openxmlformats.org/officeDocument/2006/bibliography"/>
   </ds:schemaRefs>

</xml_diff>

<commit_message>
Clarified wording of PWM messages.
</commit_message>
<xml_diff>
--- a/x-OSC User Manual.docx
+++ b/x-OSC User Manual.docx
@@ -1472,8 +1472,13 @@
       <w:pPr>
         <w:spacing w:after="0"/>
       </w:pPr>
-      <w:r>
-        <w:t>x-OSC is a</w:t>
+      <w:proofErr w:type="gramStart"/>
+      <w:r>
+        <w:t>x</w:t>
+      </w:r>
+      <w:proofErr w:type="gramEnd"/>
+      <w:r>
+        <w:t>-OSC is a</w:t>
       </w:r>
       <w:r>
         <w:t xml:space="preserve"> robust</w:t>
@@ -1497,11 +1502,24 @@
         <w:t xml:space="preserve"> device that makes it</w:t>
       </w:r>
       <w:r>
-        <w:t xml:space="preserve"> simple to control and respond to a limitless range of electronics without having to learn a new programming language or install device drivers. All you need is a WiFi enabled computer</w:t>
+        <w:t xml:space="preserve"> simple to control and respond to a limitless range of electronics without having to learn a new programming language or install device drivers. All you need is a </w:t>
+      </w:r>
+      <w:proofErr w:type="spellStart"/>
+      <w:r>
+        <w:t>WiFi</w:t>
+      </w:r>
+      <w:proofErr w:type="spellEnd"/>
+      <w:r>
+        <w:t xml:space="preserve"> enabled </w:t>
+      </w:r>
+      <w:proofErr w:type="gramStart"/>
+      <w:r>
+        <w:t>computer</w:t>
       </w:r>
       <w:r>
         <w:t>,</w:t>
       </w:r>
+      <w:proofErr w:type="gramEnd"/>
       <w:r>
         <w:t xml:space="preserve"> some basic programming skills and you are ready to make </w:t>
       </w:r>
@@ -1532,11 +1550,24 @@
       <w:pPr>
         <w:jc w:val="left"/>
       </w:pPr>
-      <w:r>
-        <w:t>x-OSC</w:t>
-      </w:r>
-      <w:r>
-        <w:t xml:space="preserve"> communications take place over WiFi using the ubiquitous OSC</w:t>
+      <w:proofErr w:type="gramStart"/>
+      <w:r>
+        <w:t>x</w:t>
+      </w:r>
+      <w:proofErr w:type="gramEnd"/>
+      <w:r>
+        <w:t>-OSC</w:t>
+      </w:r>
+      <w:r>
+        <w:t xml:space="preserve"> communications take place over </w:t>
+      </w:r>
+      <w:proofErr w:type="spellStart"/>
+      <w:r>
+        <w:t>WiFi</w:t>
+      </w:r>
+      <w:proofErr w:type="spellEnd"/>
+      <w:r>
+        <w:t xml:space="preserve"> using the ubiquitous OSC</w:t>
       </w:r>
       <w:r>
         <w:t xml:space="preserve"> protocol</w:t>
@@ -1911,12 +1942,14 @@
           <w:rStyle w:val="AbstractHeading"/>
         </w:rPr>
       </w:pPr>
+      <w:proofErr w:type="spellStart"/>
       <w:r>
         <w:rPr>
           <w:rStyle w:val="AbstractHeading"/>
         </w:rPr>
         <w:t>WiFi</w:t>
       </w:r>
+      <w:proofErr w:type="spellEnd"/>
     </w:p>
     <w:p>
       <w:pPr>
@@ -1943,8 +1976,13 @@
         <w:ind w:left="2160"/>
       </w:pPr>
       <w:r>
-        <w:t>Fully configurable via standard internet</w:t>
-      </w:r>
+        <w:t xml:space="preserve">Fully configurable via standard </w:t>
+      </w:r>
+      <w:proofErr w:type="gramStart"/>
+      <w:r>
+        <w:t>internet</w:t>
+      </w:r>
+      <w:proofErr w:type="gramEnd"/>
       <w:r>
         <w:t xml:space="preserve"> browser</w:t>
       </w:r>
@@ -2139,7 +2177,15 @@
         </w:numPr>
       </w:pPr>
       <w:r>
-        <w:t xml:space="preserve">16 digital outputs (inc. high-speed PWM for </w:t>
+        <w:t>16 digital outputs (</w:t>
+      </w:r>
+      <w:proofErr w:type="spellStart"/>
+      <w:r>
+        <w:t>inc.</w:t>
+      </w:r>
+      <w:proofErr w:type="spellEnd"/>
+      <w:r>
+        <w:t xml:space="preserve"> high-speed PWM for </w:t>
       </w:r>
       <w:r>
         <w:t>‘</w:t>
@@ -2223,9 +2269,14 @@
       </w:pPr>
       <w:bookmarkStart w:id="7" w:name="_Ref228557439"/>
       <w:bookmarkStart w:id="8" w:name="_Toc357100106"/>
+      <w:proofErr w:type="gramStart"/>
       <w:r>
         <w:lastRenderedPageBreak/>
-        <w:t>x-OSC Hardware Input</w:t>
+        <w:t>x</w:t>
+      </w:r>
+      <w:proofErr w:type="gramEnd"/>
+      <w:r>
+        <w:t>-OSC Hardware Input</w:t>
       </w:r>
       <w:bookmarkEnd w:id="7"/>
       <w:r>
@@ -2270,9 +2321,11 @@
       <w:r>
         <w:t xml:space="preserve"> over </w:t>
       </w:r>
+      <w:proofErr w:type="spellStart"/>
       <w:r>
         <w:t>WiFi</w:t>
       </w:r>
+      <w:proofErr w:type="spellEnd"/>
       <w:r>
         <w:t xml:space="preserve"> (see section</w:t>
       </w:r>
@@ -2355,11 +2408,16 @@
         <w:t>tion and measurements</w:t>
       </w:r>
       <w:r>
-        <w:t xml:space="preserve"> are</w:t>
+        <w:t xml:space="preserve"> </w:t>
+      </w:r>
+      <w:proofErr w:type="spellStart"/>
+      <w:r>
+        <w:t>are</w:t>
       </w:r>
       <w:r>
         <w:t>transmitted</w:t>
       </w:r>
+      <w:proofErr w:type="spellEnd"/>
       <w:r>
         <w:t xml:space="preserve"> at a specified rate </w:t>
       </w:r>
@@ -2369,11 +2427,16 @@
       <w:r>
         <w:t xml:space="preserve">up to 350 Hz. Analogue </w:t>
       </w:r>
+      <w:proofErr w:type="spellStart"/>
       <w:r>
         <w:t>input</w:t>
       </w:r>
       <w:r>
-        <w:t>mode also provide</w:t>
+        <w:t>mode</w:t>
+      </w:r>
+      <w:proofErr w:type="spellEnd"/>
+      <w:r>
+        <w:t xml:space="preserve"> also provide</w:t>
       </w:r>
       <w:r>
         <w:t>s</w:t>
@@ -2388,8 +2451,13 @@
       </w:pPr>
       <w:bookmarkStart w:id="9" w:name="_Ref228558201"/>
       <w:bookmarkStart w:id="10" w:name="_Toc357100107"/>
-      <w:r>
-        <w:t xml:space="preserve">x-OSC </w:t>
+      <w:proofErr w:type="gramStart"/>
+      <w:r>
+        <w:t>x</w:t>
+      </w:r>
+      <w:proofErr w:type="gramEnd"/>
+      <w:r>
+        <w:t xml:space="preserve">-OSC </w:t>
       </w:r>
       <w:r>
         <w:t xml:space="preserve">Hardware </w:t>
@@ -2429,11 +2497,16 @@
         <w:t xml:space="preserve">signals, which </w:t>
       </w:r>
       <w:r>
-        <w:t>can also be configured</w:t>
+        <w:t xml:space="preserve">can also be </w:t>
+      </w:r>
+      <w:proofErr w:type="spellStart"/>
+      <w:r>
+        <w:t>configured</w:t>
       </w:r>
       <w:r>
         <w:t>by</w:t>
       </w:r>
+      <w:proofErr w:type="spellEnd"/>
       <w:r>
         <w:t xml:space="preserve"> browser or</w:t>
       </w:r>
@@ -2443,9 +2516,11 @@
       <w:r>
         <w:t xml:space="preserve"> over </w:t>
       </w:r>
+      <w:proofErr w:type="spellStart"/>
       <w:r>
         <w:t>WiFi</w:t>
       </w:r>
+      <w:proofErr w:type="spellEnd"/>
       <w:r>
         <w:t xml:space="preserve"> (</w:t>
       </w:r>
@@ -2489,7 +2564,23 @@
         <w:t>). In digital mode, an out</w:t>
       </w:r>
       <w:r>
-        <w:t>put can be set to high or low. In pulse mode, an output can be triggered to generate a pulse with a period of 1 ms to 1 minute at a resolution of 1 ms. An output in PWM mode can generate a PWM waveform from 5 Hz to 25</w:t>
+        <w:t xml:space="preserve">put can be set to high or low. In pulse mode, an output can be triggered to generate a pulse with a period of 1 </w:t>
+      </w:r>
+      <w:proofErr w:type="spellStart"/>
+      <w:r>
+        <w:t>ms</w:t>
+      </w:r>
+      <w:proofErr w:type="spellEnd"/>
+      <w:r>
+        <w:t xml:space="preserve"> to 1 minute at a resolution of 1 </w:t>
+      </w:r>
+      <w:proofErr w:type="spellStart"/>
+      <w:r>
+        <w:t>ms.</w:t>
+      </w:r>
+      <w:proofErr w:type="spellEnd"/>
+      <w:r>
+        <w:t xml:space="preserve"> An output in PWM mode can generate a PWM waveform from 5 Hz to 25</w:t>
       </w:r>
       <w:r>
         <w:t>0 kHz with a duty cycle resolu</w:t>
@@ -2501,8 +2592,13 @@
         <w:t>may be used</w:t>
       </w:r>
       <w:r>
-        <w:t xml:space="preserve"> witha</w:t>
-      </w:r>
+        <w:t xml:space="preserve"> </w:t>
+      </w:r>
+      <w:proofErr w:type="spellStart"/>
+      <w:r>
+        <w:t>witha</w:t>
+      </w:r>
+      <w:proofErr w:type="spellEnd"/>
       <w:r>
         <w:t xml:space="preserve"> fixed frequency and variable duty cycle</w:t>
       </w:r>
@@ -2527,8 +2623,13 @@
       <w:bookmarkEnd w:id="12"/>
     </w:p>
     <w:p>
-      <w:r>
-        <w:t>x-OSC can communicate with</w:t>
+      <w:proofErr w:type="gramStart"/>
+      <w:r>
+        <w:t>x</w:t>
+      </w:r>
+      <w:proofErr w:type="gramEnd"/>
+      <w:r>
+        <w:t>-OSC can communicate with</w:t>
       </w:r>
       <w:r>
         <w:t xml:space="preserve"> single or multiple host computers over </w:t>
@@ -2536,9 +2637,11 @@
       <w:r>
         <w:t xml:space="preserve">a </w:t>
       </w:r>
+      <w:proofErr w:type="spellStart"/>
       <w:r>
         <w:t>WiFi</w:t>
       </w:r>
+      <w:proofErr w:type="spellEnd"/>
       <w:r>
         <w:t xml:space="preserve"> network</w:t>
       </w:r>
@@ -2546,7 +2649,11 @@
         <w:t xml:space="preserve"> in either ad hock or infrastructure</w:t>
       </w:r>
       <w:r>
-        <w:t xml:space="preserve"> network</w:t>
+        <w:t xml:space="preserve"> </w:t>
+      </w:r>
+      <w:proofErr w:type="spellStart"/>
+      <w:r>
+        <w:t>network</w:t>
       </w:r>
       <w:r>
         <w:t>mode</w:t>
@@ -2554,6 +2661,7 @@
       <w:r>
         <w:t>s</w:t>
       </w:r>
+      <w:proofErr w:type="spellEnd"/>
       <w:r>
         <w:t xml:space="preserve">. By </w:t>
       </w:r>
@@ -2567,7 +2675,15 @@
         <w:t>will be</w:t>
       </w:r>
       <w:r>
-        <w:t xml:space="preserve"> in ad hock mode although this can be changed easily using an internet browser (see section</w:t>
+        <w:t xml:space="preserve"> in ad hock mode although this can be changed easily using an </w:t>
+      </w:r>
+      <w:proofErr w:type="gramStart"/>
+      <w:r>
+        <w:t>internet</w:t>
+      </w:r>
+      <w:proofErr w:type="gramEnd"/>
+      <w:r>
+        <w:t xml:space="preserve"> browser (see section</w:t>
       </w:r>
       <w:r>
         <w:fldChar w:fldCharType="begin"/>
@@ -2618,7 +2734,15 @@
     </w:p>
     <w:p>
       <w:r>
-        <w:t xml:space="preserve">In ad hoc mode the x-OSC creates a WiFi network </w:t>
+        <w:t xml:space="preserve">In ad hoc mode the x-OSC creates a </w:t>
+      </w:r>
+      <w:proofErr w:type="spellStart"/>
+      <w:r>
+        <w:t>WiFi</w:t>
+      </w:r>
+      <w:proofErr w:type="spellEnd"/>
+      <w:r>
+        <w:t xml:space="preserve"> network </w:t>
       </w:r>
       <w:r>
         <w:t>that</w:t>
@@ -2632,8 +2756,13 @@
       <w:r>
         <w:t xml:space="preserve"> join. By default this network is called “x-OSC” and will show up as an available </w:t>
       </w:r>
-      <w:r>
-        <w:t>WiFi network</w:t>
+      <w:proofErr w:type="spellStart"/>
+      <w:r>
+        <w:t>WiFi</w:t>
+      </w:r>
+      <w:proofErr w:type="spellEnd"/>
+      <w:r>
+        <w:t xml:space="preserve"> network</w:t>
       </w:r>
       <w:r>
         <w:t xml:space="preserve"> in your computer’s </w:t>
@@ -2734,11 +2863,24 @@
       <w:r>
         <w:t xml:space="preserve">Infrastructure mode allows x-OSC to connect to an existing </w:t>
       </w:r>
-      <w:r>
-        <w:t>WiFi network</w:t>
-      </w:r>
-      <w:r>
-        <w:t xml:space="preserve">. The devicecan be configured to </w:t>
+      <w:proofErr w:type="spellStart"/>
+      <w:r>
+        <w:t>WiFi</w:t>
+      </w:r>
+      <w:proofErr w:type="spellEnd"/>
+      <w:r>
+        <w:t xml:space="preserve"> network</w:t>
+      </w:r>
+      <w:r>
+        <w:t xml:space="preserve">. The </w:t>
+      </w:r>
+      <w:proofErr w:type="spellStart"/>
+      <w:r>
+        <w:t>devicecan</w:t>
+      </w:r>
+      <w:proofErr w:type="spellEnd"/>
+      <w:r>
+        <w:t xml:space="preserve"> be configured to </w:t>
       </w:r>
       <w:r>
         <w:t>have a</w:t>
@@ -2795,13 +2937,29 @@
         <w:t>n OSC</w:t>
       </w:r>
       <w:r>
-        <w:t xml:space="preserve"> message indicating the IP ad</w:t>
+        <w:t xml:space="preserve"> message indicating the IP </w:t>
+      </w:r>
+      <w:proofErr w:type="spellStart"/>
+      <w:r>
+        <w:t>ad</w:t>
       </w:r>
       <w:r>
         <w:t>dress</w:t>
       </w:r>
       <w:r>
-        <w:t xml:space="preserve">on its outgoing port number (8000 by default).  Alternatively, another network device can broadcasta </w:t>
+        <w:t>on</w:t>
+      </w:r>
+      <w:proofErr w:type="spellEnd"/>
+      <w:r>
+        <w:t xml:space="preserve"> its outgoing port number (8000 by default).  Alternatively, another network device can </w:t>
+      </w:r>
+      <w:proofErr w:type="spellStart"/>
+      <w:r>
+        <w:t>broadcasta</w:t>
+      </w:r>
+      <w:proofErr w:type="spellEnd"/>
+      <w:r>
+        <w:t xml:space="preserve"> </w:t>
       </w:r>
       <w:r>
         <w:t>ping</w:t>
@@ -2841,11 +2999,16 @@
       <w:r>
         <w:t xml:space="preserve"> by multiple host </w:t>
       </w:r>
+      <w:proofErr w:type="spellStart"/>
       <w:r>
         <w:t>computers</w:t>
       </w:r>
       <w:r>
-        <w:t>connected to the same</w:t>
+        <w:t>connected</w:t>
+      </w:r>
+      <w:proofErr w:type="spellEnd"/>
+      <w:r>
+        <w:t xml:space="preserve"> to the same</w:t>
       </w:r>
       <w:r>
         <w:t xml:space="preserve"> network.  </w:t>
@@ -2869,7 +3032,23 @@
         <w:t>The x-OSC c</w:t>
       </w:r>
       <w:r>
-        <w:t xml:space="preserve">an be easily configured over WiFi using an internet browser. Simply open your preferred browser and in the address bar type in the x-OSC IP address. If the x-OSC is in ad hock mode, and you are connected to its network, its IP address will be </w:t>
+        <w:t xml:space="preserve">an be easily configured over </w:t>
+      </w:r>
+      <w:proofErr w:type="spellStart"/>
+      <w:r>
+        <w:t>WiFi</w:t>
+      </w:r>
+      <w:proofErr w:type="spellEnd"/>
+      <w:r>
+        <w:t xml:space="preserve"> using an </w:t>
+      </w:r>
+      <w:proofErr w:type="gramStart"/>
+      <w:r>
+        <w:t>internet</w:t>
+      </w:r>
+      <w:proofErr w:type="gramEnd"/>
+      <w:r>
+        <w:t xml:space="preserve"> browser. Simply open your preferred browser and in the address bar type in the x-OSC IP address. If the x-OSC is in ad hock mode, and you are connected to its network, its IP address will be </w:t>
       </w:r>
       <w:hyperlink r:id="rId13" w:history="1">
         <w:r>
@@ -2895,7 +3074,15 @@
         <w:t xml:space="preserve"> to ad hock mode with an open network; you can then access the settings page </w:t>
       </w:r>
       <w:r>
-        <w:t xml:space="preserve">by joining its networkand navigating to </w:t>
+        <w:t xml:space="preserve">by joining its </w:t>
+      </w:r>
+      <w:proofErr w:type="spellStart"/>
+      <w:r>
+        <w:t>networkand</w:t>
+      </w:r>
+      <w:proofErr w:type="spellEnd"/>
+      <w:r>
+        <w:t xml:space="preserve"> navigating to </w:t>
       </w:r>
       <w:r>
         <w:t xml:space="preserve">the </w:t>
@@ -3087,7 +3274,15 @@
         <w:jc w:val="left"/>
       </w:pPr>
       <w:r>
-        <w:t xml:space="preserve">In ad hock mode the network name (SSID) of the x-OSC hosted WiFi network can be set. </w:t>
+        <w:t xml:space="preserve">In ad hock mode the network name (SSID) of the x-OSC hosted </w:t>
+      </w:r>
+      <w:proofErr w:type="spellStart"/>
+      <w:r>
+        <w:t>WiFi</w:t>
+      </w:r>
+      <w:proofErr w:type="spellEnd"/>
+      <w:r>
+        <w:t xml:space="preserve"> network can be set. </w:t>
       </w:r>
       <w:r>
         <w:t>When the x-OSC is in ad hock mode the LED will shine cyan.</w:t>
@@ -3160,8 +3355,13 @@
       <w:r>
         <w:t xml:space="preserve">In infrastructure mode you can enter the name of the network (SSID) that you would like the x-OSC to join, setting the security mode accordingly. Security types Open, WPA and WPA2 are supported where the latter two require entry of a security passphrase. </w:t>
       </w:r>
-      <w:r>
-        <w:t xml:space="preserve">Inthis section </w:t>
+      <w:proofErr w:type="spellStart"/>
+      <w:r>
+        <w:t>Inthis</w:t>
+      </w:r>
+      <w:proofErr w:type="spellEnd"/>
+      <w:r>
+        <w:t xml:space="preserve"> section </w:t>
       </w:r>
       <w:r>
         <w:t>you can disable DHCP if you would like to specify a static IP address</w:t>
@@ -3299,8 +3499,13 @@
       <w:r>
         <w:t xml:space="preserve">The host IP is the IP address of the </w:t>
       </w:r>
-      <w:r>
-        <w:t>devicethat the</w:t>
+      <w:proofErr w:type="spellStart"/>
+      <w:r>
+        <w:t>devicethat</w:t>
+      </w:r>
+      <w:proofErr w:type="spellEnd"/>
+      <w:r>
+        <w:t xml:space="preserve"> the</w:t>
       </w:r>
       <w:r>
         <w:t xml:space="preserve"> x-OSC</w:t>
@@ -3309,7 +3514,15 @@
         <w:t xml:space="preserve"> will deliver messages to</w:t>
       </w:r>
       <w:r>
-        <w:t xml:space="preserve">. The default IP address is 255.255.255.255 which is a special broadcast address which means that all devices on the network will receive messages from the x-OSC. </w:t>
+        <w:t xml:space="preserve">. The default IP address is </w:t>
+      </w:r>
+      <w:proofErr w:type="gramStart"/>
+      <w:r>
+        <w:t>255.255.255.255 which</w:t>
+      </w:r>
+      <w:proofErr w:type="gramEnd"/>
+      <w:r>
+        <w:t xml:space="preserve"> is a special broadcast address which means that all devices on the network will receive messages from the x-OSC. </w:t>
       </w:r>
       <w:r>
         <w:t xml:space="preserve">The outgoing port specifies the port </w:t>
@@ -3353,7 +3566,15 @@
         <w:t xml:space="preserve">The input section </w:t>
       </w:r>
       <w:r>
-        <w:t>is whereindividual input channels can be configured</w:t>
+        <w:t xml:space="preserve">is </w:t>
+      </w:r>
+      <w:proofErr w:type="spellStart"/>
+      <w:r>
+        <w:t>whereindividual</w:t>
+      </w:r>
+      <w:proofErr w:type="spellEnd"/>
+      <w:r>
+        <w:t xml:space="preserve"> input channels can be configured</w:t>
       </w:r>
       <w:r>
         <w:t xml:space="preserve">. Each </w:t>
@@ -3663,8 +3884,13 @@
           <w:szCs w:val="27"/>
         </w:rPr>
       </w:pPr>
-      <w:r>
-        <w:t xml:space="preserve">x-OSC </w:t>
+      <w:proofErr w:type="gramStart"/>
+      <w:r>
+        <w:t>x</w:t>
+      </w:r>
+      <w:proofErr w:type="gramEnd"/>
+      <w:r>
+        <w:t xml:space="preserve">-OSC </w:t>
       </w:r>
       <w:r>
         <w:t xml:space="preserve">Implements OSC 1.0 as per the </w:t>
@@ -3703,11 +3929,16 @@
           <w:szCs w:val="27"/>
         </w:rPr>
       </w:pPr>
+      <w:proofErr w:type="gramStart"/>
       <w:r>
         <w:t>t</w:t>
       </w:r>
       <w:r>
-        <w:t>he address pattern is not case sensitive.</w:t>
+        <w:t>he</w:t>
+      </w:r>
+      <w:proofErr w:type="gramEnd"/>
+      <w:r>
+        <w:t xml:space="preserve"> address pattern is not case sensitive.</w:t>
       </w:r>
     </w:p>
     <w:p>
@@ -3724,8 +3955,13 @@
           <w:szCs w:val="27"/>
         </w:rPr>
       </w:pPr>
-      <w:r>
-        <w:t>character lists (e.g. [“string]”) or the associated operators “-” and “!”</w:t>
+      <w:proofErr w:type="gramStart"/>
+      <w:r>
+        <w:t>character</w:t>
+      </w:r>
+      <w:proofErr w:type="gramEnd"/>
+      <w:r>
+        <w:t xml:space="preserve"> lists (e.g. [“string]”) or the associated operators “-” and “!”</w:t>
       </w:r>
       <w:r>
         <w:t xml:space="preserve"> are not supported</w:t>
@@ -3748,8 +3984,13 @@
           <w:szCs w:val="27"/>
         </w:rPr>
       </w:pPr>
-      <w:r>
-        <w:t>float and integer arguments are interchangeable</w:t>
+      <w:proofErr w:type="gramStart"/>
+      <w:r>
+        <w:t>float</w:t>
+      </w:r>
+      <w:proofErr w:type="gramEnd"/>
+      <w:r>
+        <w:t xml:space="preserve"> and integer arguments are interchangeable</w:t>
       </w:r>
     </w:p>
     <w:p>
@@ -3766,8 +4007,13 @@
           <w:szCs w:val="27"/>
         </w:rPr>
       </w:pPr>
-      <w:r>
-        <w:t xml:space="preserve">for all Boolean arguments </w:t>
+      <w:proofErr w:type="gramStart"/>
+      <w:r>
+        <w:t>for</w:t>
+      </w:r>
+      <w:proofErr w:type="gramEnd"/>
+      <w:r>
+        <w:t xml:space="preserve"> all Boolean arguments </w:t>
       </w:r>
       <w:r>
         <w:t xml:space="preserve">represented as integers, </w:t>
@@ -3801,8 +4047,13 @@
         <w:pStyle w:val="Heading3"/>
       </w:pPr>
       <w:bookmarkStart w:id="29" w:name="_Toc357100118"/>
-      <w:r>
-        <w:t>x-OSC to host messages</w:t>
+      <w:proofErr w:type="gramStart"/>
+      <w:r>
+        <w:t>x</w:t>
+      </w:r>
+      <w:proofErr w:type="gramEnd"/>
+      <w:r>
+        <w:t>-OSC to host messages</w:t>
       </w:r>
       <w:bookmarkEnd w:id="29"/>
     </w:p>
@@ -3859,8 +4110,26 @@
                 <w:rFonts w:ascii="Courier New" w:hAnsi="Courier New" w:cs="Courier New"/>
                 <w:color w:val="38761D"/>
               </w:rPr>
-              <w:t>/input/digital,iiiiiiiiiiiiiiii</w:t>
+              <w:t>/input/</w:t>
             </w:r>
+            <w:proofErr w:type="spellStart"/>
+            <w:r>
+              <w:rPr>
+                <w:rFonts w:ascii="Courier New" w:hAnsi="Courier New" w:cs="Courier New"/>
+                <w:color w:val="38761D"/>
+              </w:rPr>
+              <w:t>digital</w:t>
+            </w:r>
+            <w:proofErr w:type="gramStart"/>
+            <w:r>
+              <w:rPr>
+                <w:rFonts w:ascii="Courier New" w:hAnsi="Courier New" w:cs="Courier New"/>
+                <w:color w:val="38761D"/>
+              </w:rPr>
+              <w:t>,iiiiiiiiiiiiiiii</w:t>
+            </w:r>
+            <w:proofErr w:type="spellEnd"/>
+            <w:proofErr w:type="gramEnd"/>
           </w:p>
         </w:tc>
         <w:tc>
@@ -3871,11 +4140,16 @@
             <w:pPr>
               <w:jc w:val="left"/>
             </w:pPr>
+            <w:proofErr w:type="gramStart"/>
             <w:r>
               <w:t>e</w:t>
             </w:r>
             <w:r>
-              <w:t>ach i</w:t>
+              <w:t>ach</w:t>
+            </w:r>
+            <w:proofErr w:type="gramEnd"/>
+            <w:r>
+              <w:t xml:space="preserve"> i</w:t>
             </w:r>
             <w:r>
               <w:t>nteger</w:t>
@@ -3909,8 +4183,26 @@
                 <w:rFonts w:ascii="Courier New" w:hAnsi="Courier New" w:cs="Courier New"/>
                 <w:color w:val="38761D"/>
               </w:rPr>
-              <w:t>/input/analog,ffffffffffffffff</w:t>
+              <w:t>/input/</w:t>
             </w:r>
+            <w:proofErr w:type="spellStart"/>
+            <w:r>
+              <w:rPr>
+                <w:rFonts w:ascii="Courier New" w:hAnsi="Courier New" w:cs="Courier New"/>
+                <w:color w:val="38761D"/>
+              </w:rPr>
+              <w:t>analog</w:t>
+            </w:r>
+            <w:proofErr w:type="gramStart"/>
+            <w:r>
+              <w:rPr>
+                <w:rFonts w:ascii="Courier New" w:hAnsi="Courier New" w:cs="Courier New"/>
+                <w:color w:val="38761D"/>
+              </w:rPr>
+              <w:t>,ffffffffffffffff</w:t>
+            </w:r>
+            <w:proofErr w:type="spellEnd"/>
+            <w:proofErr w:type="gramEnd"/>
           </w:p>
         </w:tc>
         <w:tc>
@@ -3921,11 +4213,16 @@
             <w:pPr>
               <w:jc w:val="left"/>
             </w:pPr>
+            <w:proofErr w:type="gramStart"/>
             <w:r>
               <w:t>e</w:t>
             </w:r>
             <w:r>
-              <w:t>ach f is the current value of one of the analogue input channels. Sent at the analogue input message rate.</w:t>
+              <w:t>ach</w:t>
+            </w:r>
+            <w:proofErr w:type="gramEnd"/>
+            <w:r>
+              <w:t xml:space="preserve"> f is the current value of one of the analogue input channels. Sent at the analogue input message rate.</w:t>
             </w:r>
           </w:p>
         </w:tc>
@@ -3947,8 +4244,42 @@
                 <w:rFonts w:ascii="Courier New" w:hAnsi="Courier New" w:cs="Courier New"/>
                 <w:color w:val="38761D"/>
               </w:rPr>
-              <w:t>/input/analog/compare,iiiiiiiiiiiiiiii</w:t>
+              <w:t>/input/</w:t>
             </w:r>
+            <w:proofErr w:type="spellStart"/>
+            <w:r>
+              <w:rPr>
+                <w:rFonts w:ascii="Courier New" w:hAnsi="Courier New" w:cs="Courier New"/>
+                <w:color w:val="38761D"/>
+              </w:rPr>
+              <w:t>analog</w:t>
+            </w:r>
+            <w:proofErr w:type="spellEnd"/>
+            <w:r>
+              <w:rPr>
+                <w:rFonts w:ascii="Courier New" w:hAnsi="Courier New" w:cs="Courier New"/>
+                <w:color w:val="38761D"/>
+              </w:rPr>
+              <w:t>/</w:t>
+            </w:r>
+            <w:proofErr w:type="spellStart"/>
+            <w:r>
+              <w:rPr>
+                <w:rFonts w:ascii="Courier New" w:hAnsi="Courier New" w:cs="Courier New"/>
+                <w:color w:val="38761D"/>
+              </w:rPr>
+              <w:t>compare</w:t>
+            </w:r>
+            <w:proofErr w:type="gramStart"/>
+            <w:r>
+              <w:rPr>
+                <w:rFonts w:ascii="Courier New" w:hAnsi="Courier New" w:cs="Courier New"/>
+                <w:color w:val="38761D"/>
+              </w:rPr>
+              <w:t>,iiiiiiiiiiiiiiii</w:t>
+            </w:r>
+            <w:proofErr w:type="spellEnd"/>
+            <w:proofErr w:type="gramEnd"/>
           </w:p>
         </w:tc>
         <w:tc>
@@ -4021,8 +4352,26 @@
                 <w:rFonts w:ascii="Courier New" w:hAnsi="Courier New" w:cs="Courier New"/>
                 <w:color w:val="38761D"/>
               </w:rPr>
-              <w:t>/battery,f</w:t>
+              <w:t>/</w:t>
             </w:r>
+            <w:proofErr w:type="spellStart"/>
+            <w:r>
+              <w:rPr>
+                <w:rFonts w:ascii="Courier New" w:hAnsi="Courier New" w:cs="Courier New"/>
+                <w:color w:val="38761D"/>
+              </w:rPr>
+              <w:t>battery</w:t>
+            </w:r>
+            <w:proofErr w:type="gramStart"/>
+            <w:r>
+              <w:rPr>
+                <w:rFonts w:ascii="Courier New" w:hAnsi="Courier New" w:cs="Courier New"/>
+                <w:color w:val="38761D"/>
+              </w:rPr>
+              <w:t>,f</w:t>
+            </w:r>
+            <w:proofErr w:type="spellEnd"/>
+            <w:proofErr w:type="gramEnd"/>
           </w:p>
         </w:tc>
         <w:tc>
@@ -4033,8 +4382,13 @@
             <w:pPr>
               <w:jc w:val="left"/>
             </w:pPr>
+            <w:proofErr w:type="gramStart"/>
             <w:r>
-              <w:t>f is the current battery voltage.</w:t>
+              <w:t>f</w:t>
+            </w:r>
+            <w:proofErr w:type="gramEnd"/>
+            <w:r>
+              <w:t xml:space="preserve"> is the current battery voltage.</w:t>
             </w:r>
           </w:p>
         </w:tc>
@@ -4056,8 +4410,26 @@
                 <w:rFonts w:ascii="Courier New" w:hAnsi="Courier New" w:cs="Courier New"/>
                 <w:color w:val="38761D"/>
               </w:rPr>
-              <w:t>/ping,s</w:t>
+              <w:t>/</w:t>
             </w:r>
+            <w:proofErr w:type="spellStart"/>
+            <w:r>
+              <w:rPr>
+                <w:rFonts w:ascii="Courier New" w:hAnsi="Courier New" w:cs="Courier New"/>
+                <w:color w:val="38761D"/>
+              </w:rPr>
+              <w:t>ping</w:t>
+            </w:r>
+            <w:proofErr w:type="gramStart"/>
+            <w:r>
+              <w:rPr>
+                <w:rFonts w:ascii="Courier New" w:hAnsi="Courier New" w:cs="Courier New"/>
+                <w:color w:val="38761D"/>
+              </w:rPr>
+              <w:t>,s</w:t>
+            </w:r>
+            <w:proofErr w:type="spellEnd"/>
+            <w:proofErr w:type="gramEnd"/>
           </w:p>
         </w:tc>
         <w:tc>
@@ -4068,8 +4440,13 @@
             <w:pPr>
               <w:jc w:val="left"/>
             </w:pPr>
+            <w:proofErr w:type="gramStart"/>
             <w:r>
-              <w:t>s is the x-OSC local IP address.</w:t>
+              <w:t>s</w:t>
+            </w:r>
+            <w:proofErr w:type="gramEnd"/>
+            <w:r>
+              <w:t xml:space="preserve"> is the x-OSC local IP address.</w:t>
             </w:r>
           </w:p>
         </w:tc>
@@ -4204,8 +4581,30 @@
                 <w:sz w:val="20"/>
                 <w:szCs w:val="20"/>
               </w:rPr>
-              <w:t>/input/rate,f</w:t>
+              <w:t>/input/</w:t>
             </w:r>
+            <w:proofErr w:type="spellStart"/>
+            <w:r>
+              <w:rPr>
+                <w:rFonts w:ascii="Courier New" w:hAnsi="Courier New" w:cs="Courier New"/>
+                <w:color w:val="45818E"/>
+                <w:sz w:val="20"/>
+                <w:szCs w:val="20"/>
+              </w:rPr>
+              <w:t>rate</w:t>
+            </w:r>
+            <w:proofErr w:type="gramStart"/>
+            <w:r>
+              <w:rPr>
+                <w:rFonts w:ascii="Courier New" w:hAnsi="Courier New" w:cs="Courier New"/>
+                <w:color w:val="45818E"/>
+                <w:sz w:val="20"/>
+                <w:szCs w:val="20"/>
+              </w:rPr>
+              <w:t>,f</w:t>
+            </w:r>
+            <w:proofErr w:type="spellEnd"/>
+            <w:proofErr w:type="gramEnd"/>
           </w:p>
         </w:tc>
         <w:tc>
@@ -4216,8 +4615,13 @@
             <w:pPr>
               <w:jc w:val="left"/>
             </w:pPr>
+            <w:proofErr w:type="gramStart"/>
             <w:r>
-              <w:t>f sets the message rate for the analogue input readings</w:t>
+              <w:t>f</w:t>
+            </w:r>
+            <w:proofErr w:type="gramEnd"/>
+            <w:r>
+              <w:t xml:space="preserve"> sets the message rate for the analogue input readings</w:t>
             </w:r>
           </w:p>
         </w:tc>
@@ -4252,7 +4656,27 @@
                 <w:sz w:val="20"/>
                 <w:szCs w:val="20"/>
               </w:rPr>
-              <w:t>/input/analog/</w:t>
+              <w:t>/input/</w:t>
+            </w:r>
+            <w:proofErr w:type="spellStart"/>
+            <w:r>
+              <w:rPr>
+                <w:rFonts w:ascii="Courier New" w:hAnsi="Courier New" w:cs="Courier New"/>
+                <w:color w:val="45818E"/>
+                <w:sz w:val="20"/>
+                <w:szCs w:val="20"/>
+              </w:rPr>
+              <w:t>analog</w:t>
+            </w:r>
+            <w:proofErr w:type="spellEnd"/>
+            <w:r>
+              <w:rPr>
+                <w:rFonts w:ascii="Courier New" w:hAnsi="Courier New" w:cs="Courier New"/>
+                <w:color w:val="45818E"/>
+                <w:sz w:val="20"/>
+                <w:szCs w:val="20"/>
+              </w:rPr>
+              <w:t>/</w:t>
             </w:r>
             <w:r>
               <w:rPr>
@@ -4274,8 +4698,13 @@
             <w:pPr>
               <w:jc w:val="left"/>
             </w:pPr>
+            <w:proofErr w:type="gramStart"/>
             <w:r>
-              <w:t>the specified input channel (1 - 16) is set to analogue mode.</w:t>
+              <w:t>the</w:t>
+            </w:r>
+            <w:proofErr w:type="gramEnd"/>
+            <w:r>
+              <w:t xml:space="preserve"> specified input channel (1 - 16) is set to analogue mode.</w:t>
             </w:r>
           </w:p>
         </w:tc>
@@ -4310,8 +4739,29 @@
                 <w:sz w:val="20"/>
                 <w:szCs w:val="20"/>
               </w:rPr>
-              <w:t>/input/analog/compare/</w:t>
+              <w:t>/input/</w:t>
             </w:r>
+            <w:proofErr w:type="spellStart"/>
+            <w:r>
+              <w:rPr>
+                <w:rFonts w:ascii="Courier New" w:hAnsi="Courier New" w:cs="Courier New"/>
+                <w:color w:val="45818E"/>
+                <w:sz w:val="20"/>
+                <w:szCs w:val="20"/>
+              </w:rPr>
+              <w:t>analog</w:t>
+            </w:r>
+            <w:proofErr w:type="spellEnd"/>
+            <w:r>
+              <w:rPr>
+                <w:rFonts w:ascii="Courier New" w:hAnsi="Courier New" w:cs="Courier New"/>
+                <w:color w:val="45818E"/>
+                <w:sz w:val="20"/>
+                <w:szCs w:val="20"/>
+              </w:rPr>
+              <w:t>/compare/</w:t>
+            </w:r>
+            <w:proofErr w:type="spellStart"/>
             <w:r>
               <w:rPr>
                 <w:rFonts w:ascii="Courier New" w:hAnsi="Courier New" w:cs="Courier New"/>
@@ -4322,6 +4772,7 @@
               </w:rPr>
               <w:t>channel</w:t>
             </w:r>
+            <w:proofErr w:type="gramStart"/>
             <w:r>
               <w:rPr>
                 <w:rFonts w:ascii="Courier New" w:hAnsi="Courier New" w:cs="Courier New"/>
@@ -4331,6 +4782,8 @@
               </w:rPr>
               <w:t>,f</w:t>
             </w:r>
+            <w:proofErr w:type="spellEnd"/>
+            <w:proofErr w:type="gramEnd"/>
           </w:p>
         </w:tc>
         <w:tc>
@@ -4341,8 +4794,13 @@
             <w:pPr>
               <w:jc w:val="left"/>
             </w:pPr>
+            <w:proofErr w:type="gramStart"/>
             <w:r>
-              <w:t>the specified input channel (1 - 16) threshold is set to the value of f (0.0 – 1.0).</w:t>
+              <w:t>the</w:t>
+            </w:r>
+            <w:proofErr w:type="gramEnd"/>
+            <w:r>
+              <w:t xml:space="preserve"> specified input channel (1 - 16) threshold is set to the value of f (0.0 – 1.0).</w:t>
             </w:r>
           </w:p>
         </w:tc>
@@ -4400,8 +4858,13 @@
             <w:pPr>
               <w:jc w:val="left"/>
             </w:pPr>
+            <w:proofErr w:type="gramStart"/>
             <w:r>
-              <w:t>the specified input channel (1 - 16) is set to digital mode.</w:t>
+              <w:t>the</w:t>
+            </w:r>
+            <w:proofErr w:type="gramEnd"/>
+            <w:r>
+              <w:t xml:space="preserve"> specified input channel (1 - 16) is set to digital mode.</w:t>
             </w:r>
           </w:p>
         </w:tc>
@@ -4452,8 +4915,13 @@
             <w:pPr>
               <w:jc w:val="left"/>
             </w:pPr>
+            <w:proofErr w:type="gramStart"/>
             <w:r>
-              <w:t>enables the pull up for specified digital input channel (1 - 16).</w:t>
+              <w:t>enables</w:t>
+            </w:r>
+            <w:proofErr w:type="gramEnd"/>
+            <w:r>
+              <w:t xml:space="preserve"> the pull up for specified digital input channel (1 - 16).</w:t>
             </w:r>
           </w:p>
         </w:tc>
@@ -4504,8 +4972,13 @@
             <w:pPr>
               <w:jc w:val="left"/>
             </w:pPr>
+            <w:proofErr w:type="gramStart"/>
             <w:r>
-              <w:t>enables the pull down for specified digital input channel (1 - 16).</w:t>
+              <w:t>enables</w:t>
+            </w:r>
+            <w:proofErr w:type="gramEnd"/>
+            <w:r>
+              <w:t xml:space="preserve"> the pull down for specified digital input channel (1 - 16).</w:t>
             </w:r>
           </w:p>
         </w:tc>
@@ -4562,8 +5035,13 @@
             <w:pPr>
               <w:jc w:val="left"/>
             </w:pPr>
+            <w:proofErr w:type="gramStart"/>
             <w:r>
-              <w:t>the specified output channel (1 - 16) is set to digital mode.</w:t>
+              <w:t>the</w:t>
+            </w:r>
+            <w:proofErr w:type="gramEnd"/>
+            <w:r>
+              <w:t xml:space="preserve"> specified output channel (1 - 16) is set to digital mode.</w:t>
             </w:r>
           </w:p>
         </w:tc>
@@ -4600,6 +5078,7 @@
               </w:rPr>
               <w:t>/output/digital/state/</w:t>
             </w:r>
+            <w:proofErr w:type="spellStart"/>
             <w:r>
               <w:rPr>
                 <w:rFonts w:ascii="Courier New" w:hAnsi="Courier New" w:cs="Courier New"/>
@@ -4610,6 +5089,7 @@
               </w:rPr>
               <w:t>channel</w:t>
             </w:r>
+            <w:proofErr w:type="gramStart"/>
             <w:r>
               <w:rPr>
                 <w:rFonts w:ascii="Courier New" w:hAnsi="Courier New" w:cs="Courier New"/>
@@ -4619,6 +5099,8 @@
               </w:rPr>
               <w:t>,i</w:t>
             </w:r>
+            <w:proofErr w:type="spellEnd"/>
+            <w:proofErr w:type="gramEnd"/>
           </w:p>
         </w:tc>
         <w:tc>
@@ -4629,17 +5111,24 @@
             <w:pPr>
               <w:jc w:val="left"/>
             </w:pPr>
+            <w:proofErr w:type="gramStart"/>
             <w:r>
               <w:t>w</w:t>
             </w:r>
             <w:r>
               <w:t>here</w:t>
             </w:r>
+            <w:proofErr w:type="gramEnd"/>
             <w:r>
               <w:t xml:space="preserve"> </w:t>
             </w:r>
+            <w:proofErr w:type="spellStart"/>
             <w:r>
-              <w:t>i (0 or 1) sets the state of the specified output channel.</w:t>
+              <w:t>i</w:t>
+            </w:r>
+            <w:proofErr w:type="spellEnd"/>
+            <w:r>
+              <w:t xml:space="preserve"> (0 or 1) sets the state of the specified output channel.</w:t>
             </w:r>
           </w:p>
         </w:tc>
@@ -4690,8 +5179,13 @@
             <w:pPr>
               <w:jc w:val="left"/>
             </w:pPr>
+            <w:proofErr w:type="gramStart"/>
             <w:r>
-              <w:t xml:space="preserve">triggers a pulse on </w:t>
+              <w:t>triggers</w:t>
+            </w:r>
+            <w:proofErr w:type="gramEnd"/>
+            <w:r>
+              <w:t xml:space="preserve"> a pulse on </w:t>
             </w:r>
             <w:r>
               <w:t>the specified output channel (1 - 16) is set to pulse mode.</w:t>
@@ -4734,6 +5228,7 @@
               </w:rPr>
               <w:t>/output/pulse/width/</w:t>
             </w:r>
+            <w:proofErr w:type="spellStart"/>
             <w:r>
               <w:rPr>
                 <w:rFonts w:ascii="Courier New" w:hAnsi="Courier New" w:cs="Courier New"/>
@@ -4744,6 +5239,7 @@
               </w:rPr>
               <w:t>channel</w:t>
             </w:r>
+            <w:proofErr w:type="gramStart"/>
             <w:r>
               <w:rPr>
                 <w:rFonts w:ascii="Courier New" w:hAnsi="Courier New" w:cs="Courier New"/>
@@ -4753,6 +5249,8 @@
               </w:rPr>
               <w:t>,i</w:t>
             </w:r>
+            <w:proofErr w:type="spellEnd"/>
+            <w:proofErr w:type="gramEnd"/>
           </w:p>
         </w:tc>
         <w:tc>
@@ -4763,8 +5261,21 @@
             <w:pPr>
               <w:jc w:val="left"/>
             </w:pPr>
+            <w:proofErr w:type="gramStart"/>
             <w:r>
-              <w:t>triggers a pulse for i milliseconds on the specified channel.</w:t>
+              <w:t>triggers</w:t>
+            </w:r>
+            <w:proofErr w:type="gramEnd"/>
+            <w:r>
+              <w:t xml:space="preserve"> a pulse for </w:t>
+            </w:r>
+            <w:proofErr w:type="spellStart"/>
+            <w:r>
+              <w:t>i</w:t>
+            </w:r>
+            <w:proofErr w:type="spellEnd"/>
+            <w:r>
+              <w:t xml:space="preserve"> milliseconds on the specified channel.</w:t>
             </w:r>
           </w:p>
         </w:tc>
@@ -4801,6 +5312,7 @@
               </w:rPr>
               <w:t>/output/pulse/invert/</w:t>
             </w:r>
+            <w:proofErr w:type="spellStart"/>
             <w:r>
               <w:rPr>
                 <w:rFonts w:ascii="Courier New" w:hAnsi="Courier New" w:cs="Courier New"/>
@@ -4811,6 +5323,7 @@
               </w:rPr>
               <w:t>channel</w:t>
             </w:r>
+            <w:proofErr w:type="gramStart"/>
             <w:r>
               <w:rPr>
                 <w:rFonts w:ascii="Courier New" w:hAnsi="Courier New" w:cs="Courier New"/>
@@ -4820,6 +5333,8 @@
               </w:rPr>
               <w:t>,i</w:t>
             </w:r>
+            <w:proofErr w:type="spellEnd"/>
+            <w:proofErr w:type="gramEnd"/>
           </w:p>
         </w:tc>
         <w:tc>
@@ -4830,8 +5345,21 @@
             <w:pPr>
               <w:jc w:val="left"/>
             </w:pPr>
+            <w:proofErr w:type="gramStart"/>
             <w:r>
-              <w:t xml:space="preserve">triggers a pulse on the specified channel (0 - 16), if i is 1 the pulse is inverted, else the pulse is normal. </w:t>
+              <w:t>triggers</w:t>
+            </w:r>
+            <w:proofErr w:type="gramEnd"/>
+            <w:r>
+              <w:t xml:space="preserve"> a pulse on the specified channel (0 - 16), if </w:t>
+            </w:r>
+            <w:proofErr w:type="spellStart"/>
+            <w:r>
+              <w:t>i</w:t>
+            </w:r>
+            <w:proofErr w:type="spellEnd"/>
+            <w:r>
+              <w:t xml:space="preserve"> is 1 the pulse is inverted, else the pulse is normal. </w:t>
             </w:r>
           </w:p>
         </w:tc>
@@ -4866,7 +5394,27 @@
                 <w:sz w:val="20"/>
                 <w:szCs w:val="20"/>
               </w:rPr>
-              <w:t>/output/pwm/</w:t>
+              <w:t>/output/</w:t>
+            </w:r>
+            <w:proofErr w:type="spellStart"/>
+            <w:r>
+              <w:rPr>
+                <w:rFonts w:ascii="Courier New" w:hAnsi="Courier New" w:cs="Courier New"/>
+                <w:color w:val="3C78D8"/>
+                <w:sz w:val="20"/>
+                <w:szCs w:val="20"/>
+              </w:rPr>
+              <w:t>pwm</w:t>
+            </w:r>
+            <w:proofErr w:type="spellEnd"/>
+            <w:r>
+              <w:rPr>
+                <w:rFonts w:ascii="Courier New" w:hAnsi="Courier New" w:cs="Courier New"/>
+                <w:color w:val="3C78D8"/>
+                <w:sz w:val="20"/>
+                <w:szCs w:val="20"/>
+              </w:rPr>
+              <w:t>/</w:t>
             </w:r>
             <w:r>
               <w:rPr>
@@ -4888,8 +5436,13 @@
             <w:pPr>
               <w:jc w:val="left"/>
             </w:pPr>
+            <w:proofErr w:type="gramStart"/>
             <w:r>
-              <w:t>the specified output channel (1 - 16) is set to PWM mode.</w:t>
+              <w:t>the</w:t>
+            </w:r>
+            <w:proofErr w:type="gramEnd"/>
+            <w:r>
+              <w:t xml:space="preserve"> specified output channel (1 - 16) is set to PWM mode.</w:t>
             </w:r>
           </w:p>
         </w:tc>
@@ -4924,8 +5477,29 @@
                 <w:sz w:val="20"/>
                 <w:szCs w:val="20"/>
               </w:rPr>
-              <w:t>/output/pwm/frequency/</w:t>
+              <w:t>/output/</w:t>
             </w:r>
+            <w:proofErr w:type="spellStart"/>
+            <w:r>
+              <w:rPr>
+                <w:rFonts w:ascii="Courier New" w:hAnsi="Courier New" w:cs="Courier New"/>
+                <w:color w:val="3C78D8"/>
+                <w:sz w:val="20"/>
+                <w:szCs w:val="20"/>
+              </w:rPr>
+              <w:t>pwm</w:t>
+            </w:r>
+            <w:proofErr w:type="spellEnd"/>
+            <w:r>
+              <w:rPr>
+                <w:rFonts w:ascii="Courier New" w:hAnsi="Courier New" w:cs="Courier New"/>
+                <w:color w:val="3C78D8"/>
+                <w:sz w:val="20"/>
+                <w:szCs w:val="20"/>
+              </w:rPr>
+              <w:t>/frequency/</w:t>
+            </w:r>
+            <w:proofErr w:type="spellStart"/>
             <w:r>
               <w:rPr>
                 <w:rFonts w:ascii="Courier New" w:hAnsi="Courier New" w:cs="Courier New"/>
@@ -4936,6 +5510,7 @@
               </w:rPr>
               <w:t>channel</w:t>
             </w:r>
+            <w:proofErr w:type="gramStart"/>
             <w:r>
               <w:rPr>
                 <w:rFonts w:ascii="Courier New" w:hAnsi="Courier New" w:cs="Courier New"/>
@@ -4945,6 +5520,8 @@
               </w:rPr>
               <w:t>,f</w:t>
             </w:r>
+            <w:proofErr w:type="spellEnd"/>
+            <w:proofErr w:type="gramEnd"/>
           </w:p>
         </w:tc>
         <w:tc>
@@ -4955,8 +5532,13 @@
             <w:pPr>
               <w:jc w:val="left"/>
             </w:pPr>
+            <w:proofErr w:type="gramStart"/>
             <w:r>
-              <w:t>the specified output channel (1 - 16) is set to PWM mode with the frequency f (5.0 – 250000.0).</w:t>
+              <w:t>the</w:t>
+            </w:r>
+            <w:proofErr w:type="gramEnd"/>
+            <w:r>
+              <w:t xml:space="preserve"> specified output channel (1 - 16) is set to PWM mode with the frequency f (5.0 – 250000.0).</w:t>
             </w:r>
           </w:p>
         </w:tc>
@@ -4991,8 +5573,29 @@
                 <w:sz w:val="20"/>
                 <w:szCs w:val="20"/>
               </w:rPr>
-              <w:t>/output/pwm/duty/</w:t>
+              <w:t>/output/</w:t>
             </w:r>
+            <w:proofErr w:type="spellStart"/>
+            <w:r>
+              <w:rPr>
+                <w:rFonts w:ascii="Courier New" w:hAnsi="Courier New" w:cs="Courier New"/>
+                <w:color w:val="3C78D8"/>
+                <w:sz w:val="20"/>
+                <w:szCs w:val="20"/>
+              </w:rPr>
+              <w:t>pwm</w:t>
+            </w:r>
+            <w:proofErr w:type="spellEnd"/>
+            <w:r>
+              <w:rPr>
+                <w:rFonts w:ascii="Courier New" w:hAnsi="Courier New" w:cs="Courier New"/>
+                <w:color w:val="3C78D8"/>
+                <w:sz w:val="20"/>
+                <w:szCs w:val="20"/>
+              </w:rPr>
+              <w:t>/duty/</w:t>
+            </w:r>
+            <w:proofErr w:type="spellStart"/>
             <w:r>
               <w:rPr>
                 <w:rFonts w:ascii="Courier New" w:hAnsi="Courier New" w:cs="Courier New"/>
@@ -5003,6 +5606,7 @@
               </w:rPr>
               <w:t>channel</w:t>
             </w:r>
+            <w:proofErr w:type="gramStart"/>
             <w:r>
               <w:rPr>
                 <w:rFonts w:ascii="Courier New" w:hAnsi="Courier New" w:cs="Courier New"/>
@@ -5012,6 +5616,8 @@
               </w:rPr>
               <w:t>,f</w:t>
             </w:r>
+            <w:proofErr w:type="spellEnd"/>
+            <w:proofErr w:type="gramEnd"/>
           </w:p>
         </w:tc>
         <w:tc>
@@ -5022,8 +5628,13 @@
             <w:pPr>
               <w:jc w:val="left"/>
             </w:pPr>
+            <w:proofErr w:type="gramStart"/>
             <w:r>
-              <w:t>the specified output channel (1 - 16) is set to PWM mode with the duty f (0.0 – 100.0).</w:t>
+              <w:t>the</w:t>
+            </w:r>
+            <w:proofErr w:type="gramEnd"/>
+            <w:r>
+              <w:t xml:space="preserve"> specified output channel (1 - 16) is set to PWM mode with the duty f (0.0 – 100.0).</w:t>
             </w:r>
           </w:p>
         </w:tc>
@@ -5058,8 +5669,30 @@
                 <w:sz w:val="20"/>
                 <w:szCs w:val="20"/>
               </w:rPr>
-              <w:t>/led/set,iii</w:t>
+              <w:t>/led/</w:t>
             </w:r>
+            <w:proofErr w:type="spellStart"/>
+            <w:r>
+              <w:rPr>
+                <w:rFonts w:ascii="Courier New" w:hAnsi="Courier New" w:cs="Courier New"/>
+                <w:color w:val="674EA7"/>
+                <w:sz w:val="20"/>
+                <w:szCs w:val="20"/>
+              </w:rPr>
+              <w:t>set</w:t>
+            </w:r>
+            <w:proofErr w:type="gramStart"/>
+            <w:r>
+              <w:rPr>
+                <w:rFonts w:ascii="Courier New" w:hAnsi="Courier New" w:cs="Courier New"/>
+                <w:color w:val="674EA7"/>
+                <w:sz w:val="20"/>
+                <w:szCs w:val="20"/>
+              </w:rPr>
+              <w:t>,iii</w:t>
+            </w:r>
+            <w:proofErr w:type="spellEnd"/>
+            <w:proofErr w:type="gramEnd"/>
           </w:p>
         </w:tc>
         <w:tc>
@@ -5070,8 +5703,21 @@
             <w:pPr>
               <w:jc w:val="left"/>
             </w:pPr>
+            <w:proofErr w:type="gramStart"/>
             <w:r>
-              <w:t xml:space="preserve">the LED colour is set where iii are three rgb integers </w:t>
+              <w:t>the</w:t>
+            </w:r>
+            <w:proofErr w:type="gramEnd"/>
+            <w:r>
+              <w:t xml:space="preserve"> LED colour is set where iii are three </w:t>
+            </w:r>
+            <w:proofErr w:type="spellStart"/>
+            <w:r>
+              <w:t>rgb</w:t>
+            </w:r>
+            <w:proofErr w:type="spellEnd"/>
+            <w:r>
+              <w:t xml:space="preserve"> integers </w:t>
             </w:r>
             <w:r>
               <w:t>(0 - 255).</w:t>
@@ -5121,8 +5767,13 @@
             <w:pPr>
               <w:jc w:val="left"/>
             </w:pPr>
+            <w:proofErr w:type="gramStart"/>
             <w:r>
-              <w:t>resets the LED to the network mode colour.</w:t>
+              <w:t>resets</w:t>
+            </w:r>
+            <w:proofErr w:type="gramEnd"/>
+            <w:r>
+              <w:t xml:space="preserve"> the LED to the network mode colour.</w:t>
             </w:r>
           </w:p>
         </w:tc>
@@ -5158,8 +5809,13 @@
             <w:pPr>
               <w:jc w:val="left"/>
             </w:pPr>
+            <w:proofErr w:type="gramStart"/>
             <w:r>
-              <w:t>causes the x-OSC to broadcast its local IP address.</w:t>
+              <w:t>causes</w:t>
+            </w:r>
+            <w:proofErr w:type="gramEnd"/>
+            <w:r>
+              <w:t xml:space="preserve"> the x-OSC to broadcast its local IP address.</w:t>
             </w:r>
           </w:p>
         </w:tc>
@@ -5224,8 +5880,13 @@
         <w:pStyle w:val="Heading3"/>
       </w:pPr>
       <w:bookmarkStart w:id="32" w:name="_Toc357100121"/>
-      <w:r>
-        <w:t>x-OSC to host messages</w:t>
+      <w:proofErr w:type="gramStart"/>
+      <w:r>
+        <w:t>x</w:t>
+      </w:r>
+      <w:proofErr w:type="gramEnd"/>
+      <w:r>
+        <w:t>-OSC to host messages</w:t>
       </w:r>
       <w:bookmarkEnd w:id="32"/>
     </w:p>
@@ -5274,8 +5935,26 @@
           <w:rFonts w:ascii="Courier New" w:hAnsi="Courier New" w:cs="Courier New"/>
           <w:color w:val="38761D"/>
         </w:rPr>
-        <w:t>/input/digital,iiiiiiiiiiiiiiii</w:t>
-      </w:r>
+        <w:t>/input/</w:t>
+      </w:r>
+      <w:proofErr w:type="spellStart"/>
+      <w:r>
+        <w:rPr>
+          <w:rFonts w:ascii="Courier New" w:hAnsi="Courier New" w:cs="Courier New"/>
+          <w:color w:val="38761D"/>
+        </w:rPr>
+        <w:t>digital</w:t>
+      </w:r>
+      <w:proofErr w:type="gramStart"/>
+      <w:r>
+        <w:rPr>
+          <w:rFonts w:ascii="Courier New" w:hAnsi="Courier New" w:cs="Courier New"/>
+          <w:color w:val="38761D"/>
+        </w:rPr>
+        <w:t>,iiiiiiiiiiiiiiii</w:t>
+      </w:r>
+      <w:proofErr w:type="spellEnd"/>
+      <w:proofErr w:type="gramEnd"/>
     </w:p>
     <w:p>
       <w:pPr>
@@ -5363,8 +6042,26 @@
           <w:rFonts w:ascii="Courier New" w:hAnsi="Courier New" w:cs="Courier New"/>
           <w:color w:val="38761D"/>
         </w:rPr>
-        <w:t>/input/analog,ffffffffffffffff</w:t>
-      </w:r>
+        <w:t>/input/</w:t>
+      </w:r>
+      <w:proofErr w:type="spellStart"/>
+      <w:r>
+        <w:rPr>
+          <w:rFonts w:ascii="Courier New" w:hAnsi="Courier New" w:cs="Courier New"/>
+          <w:color w:val="38761D"/>
+        </w:rPr>
+        <w:t>analog</w:t>
+      </w:r>
+      <w:proofErr w:type="gramStart"/>
+      <w:r>
+        <w:rPr>
+          <w:rFonts w:ascii="Courier New" w:hAnsi="Courier New" w:cs="Courier New"/>
+          <w:color w:val="38761D"/>
+        </w:rPr>
+        <w:t>,ffffffffffffffff</w:t>
+      </w:r>
+      <w:proofErr w:type="spellEnd"/>
+      <w:proofErr w:type="gramEnd"/>
     </w:p>
     <w:p>
       <w:pPr>
@@ -5474,8 +6171,42 @@
           <w:rFonts w:ascii="Courier New" w:hAnsi="Courier New" w:cs="Courier New"/>
           <w:color w:val="38761D"/>
         </w:rPr>
-        <w:t>/input/analog/compare,iiiiiiiiiiiiiiii</w:t>
-      </w:r>
+        <w:t>/input/</w:t>
+      </w:r>
+      <w:proofErr w:type="spellStart"/>
+      <w:r>
+        <w:rPr>
+          <w:rFonts w:ascii="Courier New" w:hAnsi="Courier New" w:cs="Courier New"/>
+          <w:color w:val="38761D"/>
+        </w:rPr>
+        <w:t>analog</w:t>
+      </w:r>
+      <w:proofErr w:type="spellEnd"/>
+      <w:r>
+        <w:rPr>
+          <w:rFonts w:ascii="Courier New" w:hAnsi="Courier New" w:cs="Courier New"/>
+          <w:color w:val="38761D"/>
+        </w:rPr>
+        <w:t>/</w:t>
+      </w:r>
+      <w:proofErr w:type="spellStart"/>
+      <w:r>
+        <w:rPr>
+          <w:rFonts w:ascii="Courier New" w:hAnsi="Courier New" w:cs="Courier New"/>
+          <w:color w:val="38761D"/>
+        </w:rPr>
+        <w:t>compare</w:t>
+      </w:r>
+      <w:proofErr w:type="gramStart"/>
+      <w:r>
+        <w:rPr>
+          <w:rFonts w:ascii="Courier New" w:hAnsi="Courier New" w:cs="Courier New"/>
+          <w:color w:val="38761D"/>
+        </w:rPr>
+        <w:t>,iiiiiiiiiiiiiiii</w:t>
+      </w:r>
+      <w:proofErr w:type="spellEnd"/>
+      <w:proofErr w:type="gramEnd"/>
     </w:p>
     <w:p>
       <w:pPr>
@@ -5573,8 +6304,26 @@
           <w:rFonts w:ascii="Courier New" w:hAnsi="Courier New" w:cs="Courier New"/>
           <w:color w:val="38761D"/>
         </w:rPr>
-        <w:t>/battery,f</w:t>
-      </w:r>
+        <w:t>/</w:t>
+      </w:r>
+      <w:proofErr w:type="spellStart"/>
+      <w:r>
+        <w:rPr>
+          <w:rFonts w:ascii="Courier New" w:hAnsi="Courier New" w:cs="Courier New"/>
+          <w:color w:val="38761D"/>
+        </w:rPr>
+        <w:t>battery</w:t>
+      </w:r>
+      <w:proofErr w:type="gramStart"/>
+      <w:r>
+        <w:rPr>
+          <w:rFonts w:ascii="Courier New" w:hAnsi="Courier New" w:cs="Courier New"/>
+          <w:color w:val="38761D"/>
+        </w:rPr>
+        <w:t>,f</w:t>
+      </w:r>
+      <w:proofErr w:type="spellEnd"/>
+      <w:proofErr w:type="gramEnd"/>
     </w:p>
     <w:p>
       <w:pPr>
@@ -5660,8 +6409,26 @@
           <w:rFonts w:ascii="Courier New" w:hAnsi="Courier New" w:cs="Courier New"/>
           <w:color w:val="38761D"/>
         </w:rPr>
-        <w:t>/ping,s</w:t>
-      </w:r>
+        <w:t>/</w:t>
+      </w:r>
+      <w:proofErr w:type="spellStart"/>
+      <w:r>
+        <w:rPr>
+          <w:rFonts w:ascii="Courier New" w:hAnsi="Courier New" w:cs="Courier New"/>
+          <w:color w:val="38761D"/>
+        </w:rPr>
+        <w:t>ping</w:t>
+      </w:r>
+      <w:proofErr w:type="gramStart"/>
+      <w:r>
+        <w:rPr>
+          <w:rFonts w:ascii="Courier New" w:hAnsi="Courier New" w:cs="Courier New"/>
+          <w:color w:val="38761D"/>
+        </w:rPr>
+        <w:t>,s</w:t>
+      </w:r>
+      <w:proofErr w:type="spellEnd"/>
+      <w:proofErr w:type="gramEnd"/>
     </w:p>
     <w:p>
       <w:pPr>
@@ -5792,8 +6559,26 @@
           <w:rFonts w:ascii="Courier New" w:hAnsi="Courier New" w:cs="Courier New"/>
           <w:color w:val="45818E"/>
         </w:rPr>
-        <w:t>/input/rate,f</w:t>
-      </w:r>
+        <w:t>/input/</w:t>
+      </w:r>
+      <w:proofErr w:type="spellStart"/>
+      <w:r>
+        <w:rPr>
+          <w:rFonts w:ascii="Courier New" w:hAnsi="Courier New" w:cs="Courier New"/>
+          <w:color w:val="45818E"/>
+        </w:rPr>
+        <w:t>rate</w:t>
+      </w:r>
+      <w:proofErr w:type="gramStart"/>
+      <w:r>
+        <w:rPr>
+          <w:rFonts w:ascii="Courier New" w:hAnsi="Courier New" w:cs="Courier New"/>
+          <w:color w:val="45818E"/>
+        </w:rPr>
+        <w:t>,f</w:t>
+      </w:r>
+      <w:proofErr w:type="spellEnd"/>
+      <w:proofErr w:type="gramEnd"/>
     </w:p>
     <w:p>
       <w:pPr>
@@ -5871,8 +6656,17 @@
           <w:rFonts w:ascii="Courier New" w:hAnsi="Courier New" w:cs="Courier New"/>
           <w:color w:val="45818E"/>
         </w:rPr>
-        <w:t>/input/analog</w:t>
-      </w:r>
+        <w:t>/input/</w:t>
+      </w:r>
+      <w:proofErr w:type="spellStart"/>
+      <w:r>
+        <w:rPr>
+          <w:rFonts w:ascii="Courier New" w:hAnsi="Courier New" w:cs="Courier New"/>
+          <w:color w:val="45818E"/>
+        </w:rPr>
+        <w:t>analog</w:t>
+      </w:r>
+      <w:proofErr w:type="spellEnd"/>
       <w:r>
         <w:rPr>
           <w:rFonts w:ascii="Courier New" w:hAnsi="Courier New" w:cs="Courier New"/>
@@ -5966,15 +6760,32 @@
           <w:rFonts w:ascii="Courier New" w:hAnsi="Courier New" w:cs="Courier New"/>
           <w:color w:val="45818E"/>
         </w:rPr>
-        <w:t>/input/analog/compare</w:t>
-      </w:r>
+        <w:t>/input/</w:t>
+      </w:r>
+      <w:proofErr w:type="spellStart"/>
       <w:r>
         <w:rPr>
           <w:rFonts w:ascii="Courier New" w:hAnsi="Courier New" w:cs="Courier New"/>
           <w:color w:val="45818E"/>
         </w:rPr>
+        <w:t>analog</w:t>
+      </w:r>
+      <w:proofErr w:type="spellEnd"/>
+      <w:r>
+        <w:rPr>
+          <w:rFonts w:ascii="Courier New" w:hAnsi="Courier New" w:cs="Courier New"/>
+          <w:color w:val="45818E"/>
+        </w:rPr>
+        <w:t>/compare</w:t>
+      </w:r>
+      <w:r>
+        <w:rPr>
+          <w:rFonts w:ascii="Courier New" w:hAnsi="Courier New" w:cs="Courier New"/>
+          <w:color w:val="45818E"/>
+        </w:rPr>
         <w:t>/</w:t>
       </w:r>
+      <w:proofErr w:type="spellStart"/>
       <w:r>
         <w:rPr>
           <w:rFonts w:ascii="Courier New" w:hAnsi="Courier New" w:cs="Courier New"/>
@@ -5984,6 +6795,7 @@
         </w:rPr>
         <w:t>channel</w:t>
       </w:r>
+      <w:proofErr w:type="gramStart"/>
       <w:r>
         <w:rPr>
           <w:rFonts w:ascii="Courier New" w:hAnsi="Courier New" w:cs="Courier New"/>
@@ -5991,6 +6803,8 @@
         </w:rPr>
         <w:t>,f</w:t>
       </w:r>
+      <w:proofErr w:type="spellEnd"/>
+      <w:proofErr w:type="gramEnd"/>
     </w:p>
     <w:p>
       <w:pPr>
@@ -6458,6 +7272,7 @@
         </w:rPr>
         <w:t>/</w:t>
       </w:r>
+      <w:proofErr w:type="spellStart"/>
       <w:r>
         <w:rPr>
           <w:rFonts w:ascii="Courier New" w:hAnsi="Courier New" w:cs="Courier New"/>
@@ -6467,6 +7282,7 @@
         </w:rPr>
         <w:t>channel</w:t>
       </w:r>
+      <w:proofErr w:type="gramStart"/>
       <w:r>
         <w:rPr>
           <w:rFonts w:ascii="Courier New" w:hAnsi="Courier New" w:cs="Courier New"/>
@@ -6474,6 +7290,8 @@
         </w:rPr>
         <w:t>,i</w:t>
       </w:r>
+      <w:proofErr w:type="spellEnd"/>
+      <w:proofErr w:type="gramEnd"/>
     </w:p>
     <w:p>
       <w:pPr>
@@ -6667,6 +7485,7 @@
         </w:rPr>
         <w:t>/</w:t>
       </w:r>
+      <w:proofErr w:type="spellStart"/>
       <w:r>
         <w:rPr>
           <w:rFonts w:ascii="Courier New" w:hAnsi="Courier New" w:cs="Courier New"/>
@@ -6676,6 +7495,7 @@
         </w:rPr>
         <w:t>channel</w:t>
       </w:r>
+      <w:proofErr w:type="gramStart"/>
       <w:r>
         <w:rPr>
           <w:rFonts w:ascii="Courier New" w:hAnsi="Courier New" w:cs="Courier New"/>
@@ -6683,6 +7503,8 @@
         </w:rPr>
         <w:t>,i</w:t>
       </w:r>
+      <w:proofErr w:type="spellEnd"/>
+      <w:proofErr w:type="gramEnd"/>
     </w:p>
     <w:p>
       <w:pPr>
@@ -6701,19 +7523,49 @@
         <w:rPr>
           <w:rFonts w:ascii="Arial" w:hAnsi="Arial" w:cs="Arial"/>
         </w:rPr>
-        <w:t xml:space="preserve">Sets pulse width (in ms) of pulse output for specified </w:t>
-      </w:r>
+        <w:t xml:space="preserve">Sets pulse width (in </w:t>
+      </w:r>
+      <w:proofErr w:type="spellStart"/>
       <w:r>
         <w:rPr>
           <w:rFonts w:ascii="Arial" w:hAnsi="Arial" w:cs="Arial"/>
         </w:rPr>
+        <w:t>ms</w:t>
+      </w:r>
+      <w:proofErr w:type="spellEnd"/>
+      <w:r>
+        <w:rPr>
+          <w:rFonts w:ascii="Arial" w:hAnsi="Arial" w:cs="Arial"/>
+        </w:rPr>
+        <w:t xml:space="preserve">) of pulse output for specified </w:t>
+      </w:r>
+      <w:r>
+        <w:rPr>
+          <w:rFonts w:ascii="Arial" w:hAnsi="Arial" w:cs="Arial"/>
+        </w:rPr>
         <w:t>channel</w:t>
       </w:r>
       <w:r>
         <w:rPr>
           <w:rFonts w:ascii="Arial" w:hAnsi="Arial" w:cs="Arial"/>
         </w:rPr>
-        <w:t xml:space="preserve"> and starts pulse.  Values limited to integers between 1 ms and 60,000 (1 minute).</w:t>
+        <w:t xml:space="preserve"> and starts pulse.  Values limited to integers between 1 </w:t>
+      </w:r>
+      <w:proofErr w:type="spellStart"/>
+      <w:proofErr w:type="gramStart"/>
+      <w:r>
+        <w:rPr>
+          <w:rFonts w:ascii="Arial" w:hAnsi="Arial" w:cs="Arial"/>
+        </w:rPr>
+        <w:t>ms</w:t>
+      </w:r>
+      <w:proofErr w:type="spellEnd"/>
+      <w:proofErr w:type="gramEnd"/>
+      <w:r>
+        <w:rPr>
+          <w:rFonts w:ascii="Arial" w:hAnsi="Arial" w:cs="Arial"/>
+        </w:rPr>
+        <w:t xml:space="preserve"> and 60,000 (1 minute).</w:t>
       </w:r>
     </w:p>
     <w:p>
@@ -6769,6 +7621,7 @@
         </w:rPr>
         <w:t>/</w:t>
       </w:r>
+      <w:proofErr w:type="spellStart"/>
       <w:r>
         <w:rPr>
           <w:rFonts w:ascii="Courier New" w:hAnsi="Courier New" w:cs="Courier New"/>
@@ -6778,6 +7631,7 @@
         </w:rPr>
         <w:t>channel</w:t>
       </w:r>
+      <w:proofErr w:type="gramStart"/>
       <w:r>
         <w:rPr>
           <w:rFonts w:ascii="Courier New" w:hAnsi="Courier New" w:cs="Courier New"/>
@@ -6785,6 +7639,8 @@
         </w:rPr>
         <w:t>,i</w:t>
       </w:r>
+      <w:proofErr w:type="spellEnd"/>
+      <w:proofErr w:type="gramEnd"/>
     </w:p>
     <w:p>
       <w:pPr>
@@ -6862,8 +7718,17 @@
           <w:rFonts w:ascii="Courier New" w:hAnsi="Courier New" w:cs="Courier New"/>
           <w:color w:val="3C78D8"/>
         </w:rPr>
-        <w:t>/output/pwm</w:t>
-      </w:r>
+        <w:t>/output/</w:t>
+      </w:r>
+      <w:proofErr w:type="spellStart"/>
+      <w:r>
+        <w:rPr>
+          <w:rFonts w:ascii="Courier New" w:hAnsi="Courier New" w:cs="Courier New"/>
+          <w:color w:val="3C78D8"/>
+        </w:rPr>
+        <w:t>pwm</w:t>
+      </w:r>
+      <w:proofErr w:type="spellEnd"/>
       <w:r>
         <w:rPr>
           <w:rFonts w:ascii="Courier New" w:hAnsi="Courier New" w:cs="Courier New"/>
@@ -6957,15 +7822,41 @@
           <w:rFonts w:ascii="Courier New" w:hAnsi="Courier New" w:cs="Courier New"/>
           <w:color w:val="3C78D8"/>
         </w:rPr>
-        <w:t>/output/pwm/freq</w:t>
-      </w:r>
+        <w:t>/output/</w:t>
+      </w:r>
+      <w:proofErr w:type="spellStart"/>
       <w:r>
         <w:rPr>
           <w:rFonts w:ascii="Courier New" w:hAnsi="Courier New" w:cs="Courier New"/>
           <w:color w:val="3C78D8"/>
         </w:rPr>
+        <w:t>pwm</w:t>
+      </w:r>
+      <w:proofErr w:type="spellEnd"/>
+      <w:r>
+        <w:rPr>
+          <w:rFonts w:ascii="Courier New" w:hAnsi="Courier New" w:cs="Courier New"/>
+          <w:color w:val="3C78D8"/>
+        </w:rPr>
         <w:t>/</w:t>
       </w:r>
+      <w:proofErr w:type="spellStart"/>
+      <w:r>
+        <w:rPr>
+          <w:rFonts w:ascii="Courier New" w:hAnsi="Courier New" w:cs="Courier New"/>
+          <w:color w:val="3C78D8"/>
+        </w:rPr>
+        <w:t>freq</w:t>
+      </w:r>
+      <w:proofErr w:type="spellEnd"/>
+      <w:r>
+        <w:rPr>
+          <w:rFonts w:ascii="Courier New" w:hAnsi="Courier New" w:cs="Courier New"/>
+          <w:color w:val="3C78D8"/>
+        </w:rPr>
+        <w:t>/</w:t>
+      </w:r>
+      <w:proofErr w:type="spellStart"/>
       <w:r>
         <w:rPr>
           <w:rFonts w:ascii="Courier New" w:hAnsi="Courier New" w:cs="Courier New"/>
@@ -6975,6 +7866,7 @@
         </w:rPr>
         <w:t>channel</w:t>
       </w:r>
+      <w:proofErr w:type="gramStart"/>
       <w:r>
         <w:rPr>
           <w:rFonts w:ascii="Courier New" w:hAnsi="Courier New" w:cs="Courier New"/>
@@ -6982,6 +7874,8 @@
         </w:rPr>
         <w:t>,f</w:t>
       </w:r>
+      <w:proofErr w:type="spellEnd"/>
+      <w:proofErr w:type="gramEnd"/>
     </w:p>
     <w:p>
       <w:pPr>
@@ -7012,8 +7906,28 @@
         <w:rPr>
           <w:rFonts w:ascii="Arial" w:hAnsi="Arial" w:cs="Arial"/>
         </w:rPr>
-        <w:t>.  Values limited to integers between 5 Hz and 250,000 Hz ms.</w:t>
-      </w:r>
+        <w:t xml:space="preserve">.  Values limited to </w:t>
+      </w:r>
+      <w:r>
+        <w:rPr>
+          <w:rFonts w:ascii="Arial" w:hAnsi="Arial" w:cs="Arial"/>
+        </w:rPr>
+        <w:t>floating-point numbers</w:t>
+      </w:r>
+      <w:r>
+        <w:rPr>
+          <w:rFonts w:ascii="Arial" w:hAnsi="Arial" w:cs="Arial"/>
+        </w:rPr>
+        <w:t xml:space="preserve"> between 5 Hz and 250,000 Hz </w:t>
+      </w:r>
+      <w:proofErr w:type="spellStart"/>
+      <w:r>
+        <w:rPr>
+          <w:rFonts w:ascii="Arial" w:hAnsi="Arial" w:cs="Arial"/>
+        </w:rPr>
+        <w:t>ms.</w:t>
+      </w:r>
+      <w:proofErr w:type="spellEnd"/>
       <w:r>
         <w:rPr>
           <w:rFonts w:eastAsia="Times New Roman"/>
@@ -7058,15 +7972,32 @@
           <w:rFonts w:ascii="Courier New" w:hAnsi="Courier New" w:cs="Courier New"/>
           <w:color w:val="3C78D8"/>
         </w:rPr>
-        <w:t>/output/pwm/duty</w:t>
-      </w:r>
+        <w:t>/output/</w:t>
+      </w:r>
+      <w:proofErr w:type="spellStart"/>
       <w:r>
         <w:rPr>
           <w:rFonts w:ascii="Courier New" w:hAnsi="Courier New" w:cs="Courier New"/>
           <w:color w:val="3C78D8"/>
         </w:rPr>
+        <w:t>pwm</w:t>
+      </w:r>
+      <w:proofErr w:type="spellEnd"/>
+      <w:r>
+        <w:rPr>
+          <w:rFonts w:ascii="Courier New" w:hAnsi="Courier New" w:cs="Courier New"/>
+          <w:color w:val="3C78D8"/>
+        </w:rPr>
+        <w:t>/duty</w:t>
+      </w:r>
+      <w:r>
+        <w:rPr>
+          <w:rFonts w:ascii="Courier New" w:hAnsi="Courier New" w:cs="Courier New"/>
+          <w:color w:val="3C78D8"/>
+        </w:rPr>
         <w:t>/</w:t>
       </w:r>
+      <w:proofErr w:type="spellStart"/>
       <w:r>
         <w:rPr>
           <w:rFonts w:ascii="Courier New" w:hAnsi="Courier New" w:cs="Courier New"/>
@@ -7076,6 +8007,7 @@
         </w:rPr>
         <w:t>channel</w:t>
       </w:r>
+      <w:proofErr w:type="gramStart"/>
       <w:r>
         <w:rPr>
           <w:rFonts w:ascii="Courier New" w:hAnsi="Courier New" w:cs="Courier New"/>
@@ -7083,6 +8015,8 @@
         </w:rPr>
         <w:t>,f</w:t>
       </w:r>
+      <w:proofErr w:type="spellEnd"/>
+      <w:proofErr w:type="gramEnd"/>
     </w:p>
     <w:p>
       <w:pPr>
@@ -7113,7 +8047,21 @@
         <w:rPr>
           <w:rFonts w:ascii="Arial" w:hAnsi="Arial" w:cs="Arial"/>
         </w:rPr>
-        <w:t xml:space="preserve"> (up to 16-bit resolution).  Values limited to integers between 0 and 100 %.</w:t>
+        <w:t xml:space="preserve"> (up to 16-bit resolution).  Values limited to </w:t>
+      </w:r>
+      <w:r>
+        <w:rPr>
+          <w:rFonts w:ascii="Arial" w:hAnsi="Arial" w:cs="Arial"/>
+        </w:rPr>
+        <w:t>floating-point numbers</w:t>
+      </w:r>
+      <w:bookmarkStart w:id="34" w:name="_GoBack"/>
+      <w:bookmarkEnd w:id="34"/>
+      <w:r>
+        <w:rPr>
+          <w:rFonts w:ascii="Arial" w:hAnsi="Arial" w:cs="Arial"/>
+        </w:rPr>
+        <w:t xml:space="preserve"> between 0 and 100 %.</w:t>
       </w:r>
       <w:r>
         <w:rPr>
@@ -7159,8 +8107,26 @@
           <w:rFonts w:ascii="Courier New" w:hAnsi="Courier New" w:cs="Courier New"/>
           <w:color w:val="674EA7"/>
         </w:rPr>
-        <w:t>/led/set,iii</w:t>
-      </w:r>
+        <w:t>/led/</w:t>
+      </w:r>
+      <w:proofErr w:type="spellStart"/>
+      <w:r>
+        <w:rPr>
+          <w:rFonts w:ascii="Courier New" w:hAnsi="Courier New" w:cs="Courier New"/>
+          <w:color w:val="674EA7"/>
+        </w:rPr>
+        <w:t>set</w:t>
+      </w:r>
+      <w:proofErr w:type="gramStart"/>
+      <w:r>
+        <w:rPr>
+          <w:rFonts w:ascii="Courier New" w:hAnsi="Courier New" w:cs="Courier New"/>
+          <w:color w:val="674EA7"/>
+        </w:rPr>
+        <w:t>,iii</w:t>
+      </w:r>
+      <w:proofErr w:type="spellEnd"/>
+      <w:proofErr w:type="gramEnd"/>
     </w:p>
     <w:p>
       <w:pPr>
@@ -7333,6 +8299,7 @@
       <w:cols w:space="708"/>
       <w:titlePg/>
       <w:docGrid w:linePitch="360"/>
+      <w:printerSettings r:id="rId28"/>
     </w:sectPr>
   </w:body>
 </w:document>
@@ -7513,7 +8480,7 @@
                     <w:noProof/>
                     <w:color w:val="FFFFFF" w:themeColor="background1"/>
                   </w:rPr>
-                  <w:t>4</w:t>
+                  <w:t>8</w:t>
                 </w:r>
                 <w:r>
                   <w:rPr>
@@ -7686,7 +8653,7 @@
         <w:lang w:val="en-US"/>
       </w:rPr>
       <w:pict w14:anchorId="487516DB">
-        <v:shape id="Text Box 46" o:spid="_x0000_s1035" type="#_x0000_t202" style="position:absolute;left:0;text-align:left;margin-left:355.4pt;margin-top:0;width:137.25pt;height:26.25pt;z-index:-251604992;visibility:visible;mso-position-horizontal:right;mso-position-horizontal-relative:page;mso-position-vertical:bottom;mso-position-vertical-relative:page;mso-height-relative:margin;v-text-anchor:middle" o:gfxdata="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" filled="f" stroked="f">
+        <v:shape id="Text Box 46" o:spid="_x0000_s1035" type="#_x0000_t202" style="position:absolute;left:0;text-align:left;margin-left:527.5pt;margin-top:0;width:137.25pt;height:26.25pt;z-index:-251604992;visibility:visible;mso-position-horizontal:right;mso-position-horizontal-relative:page;mso-position-vertical:bottom;mso-position-vertical-relative:page;mso-height-relative:margin;v-text-anchor:middle" o:gfxdata="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" filled="f" stroked="f">
           <v:path arrowok="t"/>
           <v:textbox>
             <w:txbxContent>
@@ -7724,6 +8691,7 @@
                     <w:szCs w:val="28"/>
                   </w:rPr>
                 </w:pPr>
+                <w:proofErr w:type="gramStart"/>
                 <w:r>
                   <w:rPr>
                     <w:spacing w:val="0"/>
@@ -7732,6 +8700,7 @@
                   </w:rPr>
                   <w:t xml:space="preserve">Copyright © </w:t>
                 </w:r>
+                <w:proofErr w:type="gramEnd"/>
                 <w:r>
                   <w:rPr>
                     <w:spacing w:val="0"/>
@@ -7773,14 +8742,34 @@
                   </w:rPr>
                   <w:fldChar w:fldCharType="end"/>
                 </w:r>
+                <w:proofErr w:type="gramStart"/>
                 <w:r>
                   <w:rPr>
                     <w:spacing w:val="0"/>
                     <w:sz w:val="28"/>
                     <w:szCs w:val="28"/>
                   </w:rPr>
-                  <w:t xml:space="preserve"> x-io Technologies Ltd.</w:t>
+                  <w:t xml:space="preserve"> x-</w:t>
                 </w:r>
+                <w:proofErr w:type="spellStart"/>
+                <w:r>
+                  <w:rPr>
+                    <w:spacing w:val="0"/>
+                    <w:sz w:val="28"/>
+                    <w:szCs w:val="28"/>
+                  </w:rPr>
+                  <w:t>io</w:t>
+                </w:r>
+                <w:proofErr w:type="spellEnd"/>
+                <w:r>
+                  <w:rPr>
+                    <w:spacing w:val="0"/>
+                    <w:sz w:val="28"/>
+                    <w:szCs w:val="28"/>
+                  </w:rPr>
+                  <w:t xml:space="preserve"> Technologies Ltd.</w:t>
+                </w:r>
+                <w:proofErr w:type="gramEnd"/>
               </w:p>
             </w:txbxContent>
           </v:textbox>
@@ -7892,8 +8881,13 @@
                 <w:pPr>
                   <w:pStyle w:val="PageHeader"/>
                 </w:pPr>
+                <w:proofErr w:type="gramStart"/>
                 <w:r>
-                  <w:t>x-OSC User Manual v0.0</w:t>
+                  <w:t>x</w:t>
+                </w:r>
+                <w:proofErr w:type="gramEnd"/>
+                <w:r>
+                  <w:t>-OSC User Manual v0.0</w:t>
                 </w:r>
               </w:p>
             </w:txbxContent>
@@ -8119,8 +9113,6 @@
                 <w:r>
                   <w:t>0</w:t>
                 </w:r>
-                <w:bookmarkStart w:id="34" w:name="_GoBack"/>
-                <w:bookmarkEnd w:id="34"/>
                 <w:r>
                   <w:t>1</w:t>
                 </w:r>
@@ -20251,7 +21243,7 @@
 </file>
 
 <file path=customXml/itemProps1.xml><?xml version="1.0" encoding="utf-8"?>
-<ds:datastoreItem xmlns:ds="http://schemas.openxmlformats.org/officeDocument/2006/customXml" ds:itemID="{16D1C6AE-4556-E744-A8A4-D747D9D70196}">
+<ds:datastoreItem xmlns:ds="http://schemas.openxmlformats.org/officeDocument/2006/customXml" ds:itemID="{22941B8F-6677-6E4F-996F-A5E455BDE55B}">
   <ds:schemaRefs>
     <ds:schemaRef ds:uri="http://schemas.openxmlformats.org/officeDocument/2006/bibliography"/>
   </ds:schemaRefs>

</xml_diff>

<commit_message>
replaced address string  \channel  \<channel> and set version to 0.1
</commit_message>
<xml_diff>
--- a/x-OSC User Manual.docx
+++ b/x-OSC User Manual.docx
@@ -4523,7 +4523,7 @@
         <w:tblLook w:val="0420" w:firstRow="1" w:lastRow="0" w:firstColumn="0" w:lastColumn="0" w:noHBand="0" w:noVBand="1"/>
       </w:tblPr>
       <w:tblGrid>
-        <w:gridCol w:w="4057"/>
+        <w:gridCol w:w="4177"/>
         <w:gridCol w:w="4855"/>
       </w:tblGrid>
       <w:tr>
@@ -4681,12 +4681,31 @@
             <w:r>
               <w:rPr>
                 <w:rFonts w:ascii="Courier New" w:hAnsi="Courier New" w:cs="Courier New"/>
+                <w:color w:val="45818E"/>
+                <w:sz w:val="20"/>
+                <w:szCs w:val="20"/>
+              </w:rPr>
+              <w:t>&lt;</w:t>
+            </w:r>
+            <w:r>
+              <w:rPr>
+                <w:rFonts w:ascii="Courier New" w:hAnsi="Courier New" w:cs="Courier New"/>
                 <w:i/>
                 <w:color w:val="45818E"/>
                 <w:sz w:val="20"/>
                 <w:szCs w:val="20"/>
               </w:rPr>
               <w:t>channel</w:t>
+            </w:r>
+            <w:r>
+              <w:rPr>
+                <w:rFonts w:ascii="Courier New" w:hAnsi="Courier New" w:cs="Courier New"/>
+                <w:i/>
+                <w:color w:val="45818E"/>
+                <w:sz w:val="20"/>
+                <w:szCs w:val="20"/>
+              </w:rPr>
+              <w:t>&gt;</w:t>
             </w:r>
           </w:p>
         </w:tc>
@@ -4759,18 +4778,16 @@
                 <w:sz w:val="20"/>
                 <w:szCs w:val="20"/>
               </w:rPr>
-              <w:t>/compare/</w:t>
+              <w:t>/compare</w:t>
             </w:r>
-            <w:proofErr w:type="spellStart"/>
             <w:r>
               <w:rPr>
                 <w:rFonts w:ascii="Courier New" w:hAnsi="Courier New" w:cs="Courier New"/>
-                <w:i/>
                 <w:color w:val="45818E"/>
                 <w:sz w:val="20"/>
                 <w:szCs w:val="20"/>
               </w:rPr>
-              <w:t>channel</w:t>
+              <w:t>/&lt;channel&gt;</w:t>
             </w:r>
             <w:proofErr w:type="gramStart"/>
             <w:r>
@@ -4782,7 +4799,6 @@
               </w:rPr>
               <w:t>,f</w:t>
             </w:r>
-            <w:proofErr w:type="spellEnd"/>
             <w:proofErr w:type="gramEnd"/>
           </w:p>
         </w:tc>
@@ -4836,17 +4852,16 @@
                 <w:szCs w:val="20"/>
               </w:rPr>
               <w:lastRenderedPageBreak/>
-              <w:t>/input/digital/</w:t>
+              <w:t>/input/digital</w:t>
             </w:r>
             <w:r>
               <w:rPr>
                 <w:rFonts w:ascii="Courier New" w:hAnsi="Courier New" w:cs="Courier New"/>
-                <w:i/>
                 <w:color w:val="45818E"/>
                 <w:sz w:val="20"/>
                 <w:szCs w:val="20"/>
               </w:rPr>
-              <w:t>channel</w:t>
+              <w:t>/&lt;channel&gt;</w:t>
             </w:r>
           </w:p>
         </w:tc>
@@ -4893,17 +4908,16 @@
                 <w:sz w:val="20"/>
                 <w:szCs w:val="20"/>
               </w:rPr>
-              <w:t>/input/digital/up/</w:t>
+              <w:t>/input/digital/up</w:t>
             </w:r>
             <w:r>
               <w:rPr>
                 <w:rFonts w:ascii="Courier New" w:hAnsi="Courier New" w:cs="Courier New"/>
-                <w:i/>
                 <w:color w:val="45818E"/>
                 <w:sz w:val="20"/>
                 <w:szCs w:val="20"/>
               </w:rPr>
-              <w:t>channel</w:t>
+              <w:t>/&lt;channel&gt;</w:t>
             </w:r>
           </w:p>
         </w:tc>
@@ -4950,17 +4964,16 @@
                 <w:sz w:val="20"/>
                 <w:szCs w:val="20"/>
               </w:rPr>
-              <w:t>/input/digital/down/</w:t>
+              <w:t>/input/digital/down</w:t>
             </w:r>
             <w:r>
               <w:rPr>
                 <w:rFonts w:ascii="Courier New" w:hAnsi="Courier New" w:cs="Courier New"/>
-                <w:i/>
                 <w:color w:val="45818E"/>
                 <w:sz w:val="20"/>
                 <w:szCs w:val="20"/>
               </w:rPr>
-              <w:t>channel</w:t>
+              <w:t>/&lt;channel&gt;</w:t>
             </w:r>
           </w:p>
         </w:tc>
@@ -5013,17 +5026,16 @@
                 <w:sz w:val="20"/>
                 <w:szCs w:val="20"/>
               </w:rPr>
-              <w:t>/output/digital/</w:t>
+              <w:t>/output/digital</w:t>
             </w:r>
             <w:r>
               <w:rPr>
                 <w:rFonts w:ascii="Courier New" w:hAnsi="Courier New" w:cs="Courier New"/>
-                <w:i/>
                 <w:color w:val="3C78D8"/>
                 <w:sz w:val="20"/>
                 <w:szCs w:val="20"/>
               </w:rPr>
-              <w:t>channel</w:t>
+              <w:t>/&lt;channel&gt;</w:t>
             </w:r>
           </w:p>
         </w:tc>
@@ -5076,18 +5088,16 @@
                 <w:sz w:val="20"/>
                 <w:szCs w:val="20"/>
               </w:rPr>
-              <w:t>/output/digital/state/</w:t>
+              <w:t>/output/digital/state</w:t>
             </w:r>
-            <w:proofErr w:type="spellStart"/>
             <w:r>
               <w:rPr>
                 <w:rFonts w:ascii="Courier New" w:hAnsi="Courier New" w:cs="Courier New"/>
-                <w:i/>
                 <w:color w:val="3C78D8"/>
                 <w:sz w:val="20"/>
                 <w:szCs w:val="20"/>
               </w:rPr>
-              <w:t>channel</w:t>
+              <w:t>/&lt;channel&gt;</w:t>
             </w:r>
             <w:proofErr w:type="gramStart"/>
             <w:r>
@@ -5097,7 +5107,17 @@
                 <w:sz w:val="20"/>
                 <w:szCs w:val="20"/>
               </w:rPr>
-              <w:t>,i</w:t>
+              <w:t>,</w:t>
+            </w:r>
+            <w:proofErr w:type="spellStart"/>
+            <w:r>
+              <w:rPr>
+                <w:rFonts w:ascii="Courier New" w:hAnsi="Courier New" w:cs="Courier New"/>
+                <w:color w:val="3C78D8"/>
+                <w:sz w:val="20"/>
+                <w:szCs w:val="20"/>
+              </w:rPr>
+              <w:t>i</w:t>
             </w:r>
             <w:proofErr w:type="spellEnd"/>
             <w:proofErr w:type="gramEnd"/>
@@ -5157,17 +5177,16 @@
                 <w:sz w:val="20"/>
                 <w:szCs w:val="20"/>
               </w:rPr>
-              <w:t>/output/pulse/</w:t>
+              <w:t>/output/pulse</w:t>
             </w:r>
             <w:r>
               <w:rPr>
                 <w:rFonts w:ascii="Courier New" w:hAnsi="Courier New" w:cs="Courier New"/>
-                <w:i/>
                 <w:color w:val="3C78D8"/>
                 <w:sz w:val="20"/>
                 <w:szCs w:val="20"/>
               </w:rPr>
-              <w:t>channel</w:t>
+              <w:t>/&lt;channel&gt;</w:t>
             </w:r>
           </w:p>
         </w:tc>
@@ -5226,18 +5245,16 @@
                 <w:sz w:val="20"/>
                 <w:szCs w:val="20"/>
               </w:rPr>
-              <w:t>/output/pulse/width/</w:t>
+              <w:t>/output/pulse/width</w:t>
             </w:r>
-            <w:proofErr w:type="spellStart"/>
             <w:r>
               <w:rPr>
                 <w:rFonts w:ascii="Courier New" w:hAnsi="Courier New" w:cs="Courier New"/>
-                <w:i/>
                 <w:color w:val="3C78D8"/>
                 <w:sz w:val="20"/>
                 <w:szCs w:val="20"/>
               </w:rPr>
-              <w:t>channel</w:t>
+              <w:t>/&lt;channel&gt;</w:t>
             </w:r>
             <w:proofErr w:type="gramStart"/>
             <w:r>
@@ -5247,7 +5264,17 @@
                 <w:sz w:val="20"/>
                 <w:szCs w:val="20"/>
               </w:rPr>
-              <w:t>,i</w:t>
+              <w:t>,</w:t>
+            </w:r>
+            <w:proofErr w:type="spellStart"/>
+            <w:r>
+              <w:rPr>
+                <w:rFonts w:ascii="Courier New" w:hAnsi="Courier New" w:cs="Courier New"/>
+                <w:color w:val="3C78D8"/>
+                <w:sz w:val="20"/>
+                <w:szCs w:val="20"/>
+              </w:rPr>
+              <w:t>i</w:t>
             </w:r>
             <w:proofErr w:type="spellEnd"/>
             <w:proofErr w:type="gramEnd"/>
@@ -5310,18 +5337,16 @@
                 <w:sz w:val="20"/>
                 <w:szCs w:val="20"/>
               </w:rPr>
-              <w:t>/output/pulse/invert/</w:t>
+              <w:t>/output/pulse/invert</w:t>
             </w:r>
-            <w:proofErr w:type="spellStart"/>
             <w:r>
               <w:rPr>
                 <w:rFonts w:ascii="Courier New" w:hAnsi="Courier New" w:cs="Courier New"/>
-                <w:i/>
                 <w:color w:val="3C78D8"/>
                 <w:sz w:val="20"/>
                 <w:szCs w:val="20"/>
               </w:rPr>
-              <w:t>channel</w:t>
+              <w:t>/&lt;channel&gt;</w:t>
             </w:r>
             <w:proofErr w:type="gramStart"/>
             <w:r>
@@ -5331,7 +5356,17 @@
                 <w:sz w:val="20"/>
                 <w:szCs w:val="20"/>
               </w:rPr>
-              <w:t>,i</w:t>
+              <w:t>,</w:t>
+            </w:r>
+            <w:proofErr w:type="spellStart"/>
+            <w:r>
+              <w:rPr>
+                <w:rFonts w:ascii="Courier New" w:hAnsi="Courier New" w:cs="Courier New"/>
+                <w:color w:val="3C78D8"/>
+                <w:sz w:val="20"/>
+                <w:szCs w:val="20"/>
+              </w:rPr>
+              <w:t>i</w:t>
             </w:r>
             <w:proofErr w:type="spellEnd"/>
             <w:proofErr w:type="gramEnd"/>
@@ -5414,17 +5449,7 @@
                 <w:sz w:val="20"/>
                 <w:szCs w:val="20"/>
               </w:rPr>
-              <w:t>/</w:t>
-            </w:r>
-            <w:r>
-              <w:rPr>
-                <w:rFonts w:ascii="Courier New" w:hAnsi="Courier New" w:cs="Courier New"/>
-                <w:i/>
-                <w:color w:val="3C78D8"/>
-                <w:sz w:val="20"/>
-                <w:szCs w:val="20"/>
-              </w:rPr>
-              <w:t>channel</w:t>
+              <w:t>/&lt;channel&gt;</w:t>
             </w:r>
           </w:p>
         </w:tc>
@@ -5497,18 +5522,16 @@
                 <w:sz w:val="20"/>
                 <w:szCs w:val="20"/>
               </w:rPr>
-              <w:t>/frequency/</w:t>
+              <w:t>/frequency</w:t>
             </w:r>
-            <w:proofErr w:type="spellStart"/>
             <w:r>
               <w:rPr>
                 <w:rFonts w:ascii="Courier New" w:hAnsi="Courier New" w:cs="Courier New"/>
-                <w:i/>
                 <w:color w:val="3C78D8"/>
                 <w:sz w:val="20"/>
                 <w:szCs w:val="20"/>
               </w:rPr>
-              <w:t>channel</w:t>
+              <w:t>/&lt;channel&gt;</w:t>
             </w:r>
             <w:proofErr w:type="gramStart"/>
             <w:r>
@@ -5520,7 +5543,6 @@
               </w:rPr>
               <w:t>,f</w:t>
             </w:r>
-            <w:proofErr w:type="spellEnd"/>
             <w:proofErr w:type="gramEnd"/>
           </w:p>
         </w:tc>
@@ -5593,18 +5615,16 @@
                 <w:sz w:val="20"/>
                 <w:szCs w:val="20"/>
               </w:rPr>
-              <w:t>/duty/</w:t>
+              <w:t>/duty</w:t>
             </w:r>
-            <w:proofErr w:type="spellStart"/>
             <w:r>
               <w:rPr>
                 <w:rFonts w:ascii="Courier New" w:hAnsi="Courier New" w:cs="Courier New"/>
-                <w:i/>
                 <w:color w:val="3C78D8"/>
                 <w:sz w:val="20"/>
                 <w:szCs w:val="20"/>
               </w:rPr>
-              <w:t>channel</w:t>
+              <w:t>/&lt;channel&gt;</w:t>
             </w:r>
             <w:proofErr w:type="gramStart"/>
             <w:r>
@@ -5616,7 +5636,6 @@
               </w:rPr>
               <w:t>,f</w:t>
             </w:r>
-            <w:proofErr w:type="spellEnd"/>
             <w:proofErr w:type="gramEnd"/>
           </w:p>
         </w:tc>
@@ -6672,16 +6691,7 @@
           <w:rFonts w:ascii="Courier New" w:hAnsi="Courier New" w:cs="Courier New"/>
           <w:color w:val="45818E"/>
         </w:rPr>
-        <w:t>/</w:t>
-      </w:r>
-      <w:r>
-        <w:rPr>
-          <w:rFonts w:ascii="Courier New" w:hAnsi="Courier New" w:cs="Courier New"/>
-          <w:i/>
-          <w:iCs/>
-          <w:color w:val="45818E"/>
-        </w:rPr>
-        <w:t>channel</w:t>
+        <w:t>/&lt;channel&gt;</w:t>
       </w:r>
     </w:p>
     <w:p>
@@ -6783,17 +6793,7 @@
           <w:rFonts w:ascii="Courier New" w:hAnsi="Courier New" w:cs="Courier New"/>
           <w:color w:val="45818E"/>
         </w:rPr>
-        <w:t>/</w:t>
-      </w:r>
-      <w:proofErr w:type="spellStart"/>
-      <w:r>
-        <w:rPr>
-          <w:rFonts w:ascii="Courier New" w:hAnsi="Courier New" w:cs="Courier New"/>
-          <w:i/>
-          <w:iCs/>
-          <w:color w:val="45818E"/>
-        </w:rPr>
-        <w:t>channel</w:t>
+        <w:t>/&lt;channel&gt;</w:t>
       </w:r>
       <w:proofErr w:type="gramStart"/>
       <w:r>
@@ -6803,7 +6803,6 @@
         </w:rPr>
         <w:t>,f</w:t>
       </w:r>
-      <w:proofErr w:type="spellEnd"/>
       <w:proofErr w:type="gramEnd"/>
     </w:p>
     <w:p>
@@ -6889,16 +6888,7 @@
           <w:rFonts w:ascii="Courier New" w:hAnsi="Courier New" w:cs="Courier New"/>
           <w:color w:val="45818E"/>
         </w:rPr>
-        <w:t>/</w:t>
-      </w:r>
-      <w:r>
-        <w:rPr>
-          <w:rFonts w:ascii="Courier New" w:hAnsi="Courier New" w:cs="Courier New"/>
-          <w:i/>
-          <w:iCs/>
-          <w:color w:val="45818E"/>
-        </w:rPr>
-        <w:t>channel</w:t>
+        <w:t>/&lt;channel&gt;</w:t>
       </w:r>
     </w:p>
     <w:p>
@@ -6984,16 +6974,7 @@
           <w:rFonts w:ascii="Courier New" w:hAnsi="Courier New" w:cs="Courier New"/>
           <w:color w:val="45818E"/>
         </w:rPr>
-        <w:t>/</w:t>
-      </w:r>
-      <w:r>
-        <w:rPr>
-          <w:rFonts w:ascii="Courier New" w:hAnsi="Courier New" w:cs="Courier New"/>
-          <w:i/>
-          <w:iCs/>
-          <w:color w:val="45818E"/>
-        </w:rPr>
-        <w:t>channel</w:t>
+        <w:t>/&lt;channel&gt;</w:t>
       </w:r>
     </w:p>
     <w:p>
@@ -7080,16 +7061,7 @@
           <w:rFonts w:ascii="Courier New" w:hAnsi="Courier New" w:cs="Courier New"/>
           <w:color w:val="45818E"/>
         </w:rPr>
-        <w:t>/</w:t>
-      </w:r>
-      <w:r>
-        <w:rPr>
-          <w:rFonts w:ascii="Courier New" w:hAnsi="Courier New" w:cs="Courier New"/>
-          <w:i/>
-          <w:iCs/>
-          <w:color w:val="45818E"/>
-        </w:rPr>
-        <w:t>channel</w:t>
+        <w:t>/&lt;channel&gt;</w:t>
       </w:r>
     </w:p>
     <w:p>
@@ -7175,16 +7147,7 @@
           <w:rFonts w:ascii="Courier New" w:hAnsi="Courier New" w:cs="Courier New"/>
           <w:color w:val="3C78D8"/>
         </w:rPr>
-        <w:t>/</w:t>
-      </w:r>
-      <w:r>
-        <w:rPr>
-          <w:rFonts w:ascii="Courier New" w:hAnsi="Courier New" w:cs="Courier New"/>
-          <w:i/>
-          <w:iCs/>
-          <w:color w:val="3C78D8"/>
-        </w:rPr>
-        <w:t>channel</w:t>
+        <w:t>/&lt;channel&gt;</w:t>
       </w:r>
     </w:p>
     <w:p>
@@ -7270,17 +7233,7 @@
           <w:rFonts w:ascii="Courier New" w:hAnsi="Courier New" w:cs="Courier New"/>
           <w:color w:val="3C78D8"/>
         </w:rPr>
-        <w:t>/</w:t>
-      </w:r>
-      <w:proofErr w:type="spellStart"/>
-      <w:r>
-        <w:rPr>
-          <w:rFonts w:ascii="Courier New" w:hAnsi="Courier New" w:cs="Courier New"/>
-          <w:i/>
-          <w:iCs/>
-          <w:color w:val="3C78D8"/>
-        </w:rPr>
-        <w:t>channel</w:t>
+        <w:t>/&lt;channel&gt;</w:t>
       </w:r>
       <w:proofErr w:type="gramStart"/>
       <w:r>
@@ -7288,7 +7241,15 @@
           <w:rFonts w:ascii="Courier New" w:hAnsi="Courier New" w:cs="Courier New"/>
           <w:color w:val="3C78D8"/>
         </w:rPr>
-        <w:t>,i</w:t>
+        <w:t>,</w:t>
+      </w:r>
+      <w:proofErr w:type="spellStart"/>
+      <w:r>
+        <w:rPr>
+          <w:rFonts w:ascii="Courier New" w:hAnsi="Courier New" w:cs="Courier New"/>
+          <w:color w:val="3C78D8"/>
+        </w:rPr>
+        <w:t>i</w:t>
       </w:r>
       <w:proofErr w:type="spellEnd"/>
       <w:proofErr w:type="gramEnd"/>
@@ -7388,16 +7349,7 @@
           <w:rFonts w:ascii="Courier New" w:hAnsi="Courier New" w:cs="Courier New"/>
           <w:color w:val="3C78D8"/>
         </w:rPr>
-        <w:t>/</w:t>
-      </w:r>
-      <w:r>
-        <w:rPr>
-          <w:rFonts w:ascii="Courier New" w:hAnsi="Courier New" w:cs="Courier New"/>
-          <w:i/>
-          <w:iCs/>
-          <w:color w:val="3C78D8"/>
-        </w:rPr>
-        <w:t>channel</w:t>
+        <w:t>/&lt;channel&gt;</w:t>
       </w:r>
     </w:p>
     <w:p>
@@ -7483,17 +7435,7 @@
           <w:rFonts w:ascii="Courier New" w:hAnsi="Courier New" w:cs="Courier New"/>
           <w:color w:val="3C78D8"/>
         </w:rPr>
-        <w:t>/</w:t>
-      </w:r>
-      <w:proofErr w:type="spellStart"/>
-      <w:r>
-        <w:rPr>
-          <w:rFonts w:ascii="Courier New" w:hAnsi="Courier New" w:cs="Courier New"/>
-          <w:i/>
-          <w:iCs/>
-          <w:color w:val="3C78D8"/>
-        </w:rPr>
-        <w:t>channel</w:t>
+        <w:t>/&lt;channel&gt;</w:t>
       </w:r>
       <w:proofErr w:type="gramStart"/>
       <w:r>
@@ -7501,7 +7443,15 @@
           <w:rFonts w:ascii="Courier New" w:hAnsi="Courier New" w:cs="Courier New"/>
           <w:color w:val="3C78D8"/>
         </w:rPr>
-        <w:t>,i</w:t>
+        <w:t>,</w:t>
+      </w:r>
+      <w:proofErr w:type="spellStart"/>
+      <w:r>
+        <w:rPr>
+          <w:rFonts w:ascii="Courier New" w:hAnsi="Courier New" w:cs="Courier New"/>
+          <w:color w:val="3C78D8"/>
+        </w:rPr>
+        <w:t>i</w:t>
       </w:r>
       <w:proofErr w:type="spellEnd"/>
       <w:proofErr w:type="gramEnd"/>
@@ -7619,17 +7569,7 @@
           <w:rFonts w:ascii="Courier New" w:hAnsi="Courier New" w:cs="Courier New"/>
           <w:color w:val="3C78D8"/>
         </w:rPr>
-        <w:t>/</w:t>
-      </w:r>
-      <w:proofErr w:type="spellStart"/>
-      <w:r>
-        <w:rPr>
-          <w:rFonts w:ascii="Courier New" w:hAnsi="Courier New" w:cs="Courier New"/>
-          <w:i/>
-          <w:iCs/>
-          <w:color w:val="3C78D8"/>
-        </w:rPr>
-        <w:t>channel</w:t>
+        <w:t>/&lt;channel&gt;</w:t>
       </w:r>
       <w:proofErr w:type="gramStart"/>
       <w:r>
@@ -7637,7 +7577,15 @@
           <w:rFonts w:ascii="Courier New" w:hAnsi="Courier New" w:cs="Courier New"/>
           <w:color w:val="3C78D8"/>
         </w:rPr>
-        <w:t>,i</w:t>
+        <w:t>,</w:t>
+      </w:r>
+      <w:proofErr w:type="spellStart"/>
+      <w:r>
+        <w:rPr>
+          <w:rFonts w:ascii="Courier New" w:hAnsi="Courier New" w:cs="Courier New"/>
+          <w:color w:val="3C78D8"/>
+        </w:rPr>
+        <w:t>i</w:t>
       </w:r>
       <w:proofErr w:type="spellEnd"/>
       <w:proofErr w:type="gramEnd"/>
@@ -7734,16 +7682,7 @@
           <w:rFonts w:ascii="Courier New" w:hAnsi="Courier New" w:cs="Courier New"/>
           <w:color w:val="3C78D8"/>
         </w:rPr>
-        <w:t>/</w:t>
-      </w:r>
-      <w:r>
-        <w:rPr>
-          <w:rFonts w:ascii="Courier New" w:hAnsi="Courier New" w:cs="Courier New"/>
-          <w:i/>
-          <w:iCs/>
-          <w:color w:val="3C78D8"/>
-        </w:rPr>
-        <w:t>channel</w:t>
+        <w:t>/&lt;channel&gt;</w:t>
       </w:r>
     </w:p>
     <w:p>
@@ -7854,17 +7793,7 @@
           <w:rFonts w:ascii="Courier New" w:hAnsi="Courier New" w:cs="Courier New"/>
           <w:color w:val="3C78D8"/>
         </w:rPr>
-        <w:t>/</w:t>
-      </w:r>
-      <w:proofErr w:type="spellStart"/>
-      <w:r>
-        <w:rPr>
-          <w:rFonts w:ascii="Courier New" w:hAnsi="Courier New" w:cs="Courier New"/>
-          <w:i/>
-          <w:iCs/>
-          <w:color w:val="3C78D8"/>
-        </w:rPr>
-        <w:t>channel</w:t>
+        <w:t>/&lt;channel&gt;</w:t>
       </w:r>
       <w:proofErr w:type="gramStart"/>
       <w:r>
@@ -7874,7 +7803,6 @@
         </w:rPr>
         <w:t>,f</w:t>
       </w:r>
-      <w:proofErr w:type="spellEnd"/>
       <w:proofErr w:type="gramEnd"/>
     </w:p>
     <w:p>
@@ -7995,19 +7923,8 @@
           <w:rFonts w:ascii="Courier New" w:hAnsi="Courier New" w:cs="Courier New"/>
           <w:color w:val="3C78D8"/>
         </w:rPr>
-        <w:t>/</w:t>
-      </w:r>
-      <w:proofErr w:type="spellStart"/>
-      <w:r>
-        <w:rPr>
-          <w:rFonts w:ascii="Courier New" w:hAnsi="Courier New" w:cs="Courier New"/>
-          <w:i/>
-          <w:iCs/>
-          <w:color w:val="3C78D8"/>
-        </w:rPr>
-        <w:t>channel</w:t>
-      </w:r>
-      <w:proofErr w:type="gramStart"/>
+        <w:t>/&lt;channel&gt;</w:t>
+      </w:r>
       <w:r>
         <w:rPr>
           <w:rFonts w:ascii="Courier New" w:hAnsi="Courier New" w:cs="Courier New"/>
@@ -8015,8 +7932,6 @@
         </w:rPr>
         <w:t>,f</w:t>
       </w:r>
-      <w:proofErr w:type="spellEnd"/>
-      <w:proofErr w:type="gramEnd"/>
     </w:p>
     <w:p>
       <w:pPr>
@@ -8055,8 +7970,6 @@
         </w:rPr>
         <w:t>floating-point numbers</w:t>
       </w:r>
-      <w:bookmarkStart w:id="34" w:name="_GoBack"/>
-      <w:bookmarkEnd w:id="34"/>
       <w:r>
         <w:rPr>
           <w:rFonts w:ascii="Arial" w:hAnsi="Arial" w:cs="Arial"/>
@@ -8299,7 +8212,6 @@
       <w:cols w:space="708"/>
       <w:titlePg/>
       <w:docGrid w:linePitch="360"/>
-      <w:printerSettings r:id="rId28"/>
     </w:sectPr>
   </w:body>
 </w:document>
@@ -8480,7 +8392,7 @@
                     <w:noProof/>
                     <w:color w:val="FFFFFF" w:themeColor="background1"/>
                   </w:rPr>
-                  <w:t>8</w:t>
+                  <w:t>13</w:t>
                 </w:r>
                 <w:r>
                   <w:rPr>
@@ -8653,7 +8565,7 @@
         <w:lang w:val="en-US"/>
       </w:rPr>
       <w:pict w14:anchorId="487516DB">
-        <v:shape id="Text Box 46" o:spid="_x0000_s1035" type="#_x0000_t202" style="position:absolute;left:0;text-align:left;margin-left:527.5pt;margin-top:0;width:137.25pt;height:26.25pt;z-index:-251604992;visibility:visible;mso-position-horizontal:right;mso-position-horizontal-relative:page;mso-position-vertical:bottom;mso-position-vertical-relative:page;mso-height-relative:margin;v-text-anchor:middle" o:gfxdata="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" filled="f" stroked="f">
+        <v:shape id="Text Box 46" o:spid="_x0000_s1035" type="#_x0000_t202" style="position:absolute;left:0;text-align:left;margin-left:699.6pt;margin-top:0;width:137.25pt;height:26.25pt;z-index:-251604992;visibility:visible;mso-position-horizontal:right;mso-position-horizontal-relative:page;mso-position-vertical:bottom;mso-position-vertical-relative:page;mso-height-relative:margin;v-text-anchor:middle" o:gfxdata="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" filled="f" stroked="f">
           <v:path arrowok="t"/>
           <v:textbox>
             <w:txbxContent>
@@ -8700,7 +8612,6 @@
                   </w:rPr>
                   <w:t xml:space="preserve">Copyright © </w:t>
                 </w:r>
-                <w:proofErr w:type="gramEnd"/>
                 <w:r>
                   <w:rPr>
                     <w:spacing w:val="0"/>
@@ -8742,7 +8653,6 @@
                   </w:rPr>
                   <w:fldChar w:fldCharType="end"/>
                 </w:r>
-                <w:proofErr w:type="gramStart"/>
                 <w:r>
                   <w:rPr>
                     <w:spacing w:val="0"/>
@@ -9108,13 +9018,7 @@
                   <w:t>V</w:t>
                 </w:r>
                 <w:r>
-                  <w:t>ersion 0.</w:t>
-                </w:r>
-                <w:r>
-                  <w:t>0</w:t>
-                </w:r>
-                <w:r>
-                  <w:t>1</w:t>
+                  <w:t>ersion 0.1</w:t>
                 </w:r>
               </w:p>
             </w:txbxContent>
@@ -9318,6 +9222,7 @@
         </v:rect>
       </w:pict>
     </w:r>
+    <w:bookmarkStart w:id="34" w:name="_GoBack"/>
     <w:r>
       <w:rPr>
         <w:noProof/>
@@ -9331,6 +9236,7 @@
         </v:rect>
       </w:pict>
     </w:r>
+    <w:bookmarkEnd w:id="34"/>
   </w:p>
 </w:hdr>
 </file>
@@ -21243,7 +21149,7 @@
 </file>
 
 <file path=customXml/itemProps1.xml><?xml version="1.0" encoding="utf-8"?>
-<ds:datastoreItem xmlns:ds="http://schemas.openxmlformats.org/officeDocument/2006/customXml" ds:itemID="{22941B8F-6677-6E4F-996F-A5E455BDE55B}">
+<ds:datastoreItem xmlns:ds="http://schemas.openxmlformats.org/officeDocument/2006/customXml" ds:itemID="{3E329B50-E14A-C844-B693-6C16EC795883}">
   <ds:schemaRefs>
     <ds:schemaRef ds:uri="http://schemas.openxmlformats.org/officeDocument/2006/bibliography"/>
   </ds:schemaRefs>

</xml_diff>

<commit_message>
Corrected rgb address pattern, section numbering and table size
</commit_message>
<xml_diff>
--- a/x-OSC User Manual.docx
+++ b/x-OSC User Manual.docx
@@ -81,7 +81,7 @@
         <w:rPr>
           <w:noProof/>
         </w:rPr>
-        <w:instrText xml:space="preserve"> PAGEREF _Toc245446645 \h </w:instrText>
+        <w:instrText xml:space="preserve"> PAGEREF _Toc246434389 \h </w:instrText>
       </w:r>
       <w:r>
         <w:rPr>
@@ -141,7 +141,7 @@
         <w:rPr>
           <w:noProof/>
         </w:rPr>
-        <w:instrText xml:space="preserve"> PAGEREF _Toc245446646 \h </w:instrText>
+        <w:instrText xml:space="preserve"> PAGEREF _Toc246434390 \h </w:instrText>
       </w:r>
       <w:r>
         <w:rPr>
@@ -201,7 +201,7 @@
         <w:rPr>
           <w:noProof/>
         </w:rPr>
-        <w:instrText xml:space="preserve"> PAGEREF _Toc245446647 \h </w:instrText>
+        <w:instrText xml:space="preserve"> PAGEREF _Toc246434391 \h </w:instrText>
       </w:r>
       <w:r>
         <w:rPr>
@@ -261,7 +261,7 @@
         <w:rPr>
           <w:noProof/>
         </w:rPr>
-        <w:instrText xml:space="preserve"> PAGEREF _Toc245446648 \h </w:instrText>
+        <w:instrText xml:space="preserve"> PAGEREF _Toc246434392 \h </w:instrText>
       </w:r>
       <w:r>
         <w:rPr>
@@ -321,7 +321,7 @@
         <w:rPr>
           <w:noProof/>
         </w:rPr>
-        <w:instrText xml:space="preserve"> PAGEREF _Toc245446649 \h </w:instrText>
+        <w:instrText xml:space="preserve"> PAGEREF _Toc246434393 \h </w:instrText>
       </w:r>
       <w:r>
         <w:rPr>
@@ -381,7 +381,7 @@
         <w:rPr>
           <w:noProof/>
         </w:rPr>
-        <w:instrText xml:space="preserve"> PAGEREF _Toc245446650 \h </w:instrText>
+        <w:instrText xml:space="preserve"> PAGEREF _Toc246434394 \h </w:instrText>
       </w:r>
       <w:r>
         <w:rPr>
@@ -441,7 +441,7 @@
         <w:rPr>
           <w:noProof/>
         </w:rPr>
-        <w:instrText xml:space="preserve"> PAGEREF _Toc245446651 \h </w:instrText>
+        <w:instrText xml:space="preserve"> PAGEREF _Toc246434395 \h </w:instrText>
       </w:r>
       <w:r>
         <w:rPr>
@@ -501,7 +501,7 @@
         <w:rPr>
           <w:noProof/>
         </w:rPr>
-        <w:instrText xml:space="preserve"> PAGEREF _Toc245446652 \h </w:instrText>
+        <w:instrText xml:space="preserve"> PAGEREF _Toc246434396 \h </w:instrText>
       </w:r>
       <w:r>
         <w:rPr>
@@ -543,7 +543,7 @@
         <w:rPr>
           <w:noProof/>
         </w:rPr>
-        <w:t>5. Connecting to the x-OSC</w:t>
+        <w:t>5. Connecting to x-OSC</w:t>
       </w:r>
       <w:r>
         <w:rPr>
@@ -561,7 +561,7 @@
         <w:rPr>
           <w:noProof/>
         </w:rPr>
-        <w:instrText xml:space="preserve"> PAGEREF _Toc245446653 \h </w:instrText>
+        <w:instrText xml:space="preserve"> PAGEREF _Toc246434397 \h </w:instrText>
       </w:r>
       <w:r>
         <w:rPr>
@@ -621,7 +621,7 @@
         <w:rPr>
           <w:noProof/>
         </w:rPr>
-        <w:instrText xml:space="preserve"> PAGEREF _Toc245446654 \h </w:instrText>
+        <w:instrText xml:space="preserve"> PAGEREF _Toc246434398 \h </w:instrText>
       </w:r>
       <w:r>
         <w:rPr>
@@ -681,7 +681,7 @@
         <w:rPr>
           <w:noProof/>
         </w:rPr>
-        <w:instrText xml:space="preserve"> PAGEREF _Toc245446655 \h </w:instrText>
+        <w:instrText xml:space="preserve"> PAGEREF _Toc246434399 \h </w:instrText>
       </w:r>
       <w:r>
         <w:rPr>
@@ -741,7 +741,7 @@
         <w:rPr>
           <w:noProof/>
         </w:rPr>
-        <w:instrText xml:space="preserve"> PAGEREF _Toc245446656 \h </w:instrText>
+        <w:instrText xml:space="preserve"> PAGEREF _Toc246434400 \h </w:instrText>
       </w:r>
       <w:r>
         <w:rPr>
@@ -801,7 +801,7 @@
         <w:rPr>
           <w:noProof/>
         </w:rPr>
-        <w:instrText xml:space="preserve"> PAGEREF _Toc245446657 \h </w:instrText>
+        <w:instrText xml:space="preserve"> PAGEREF _Toc246434401 \h </w:instrText>
       </w:r>
       <w:r>
         <w:rPr>
@@ -861,7 +861,7 @@
         <w:rPr>
           <w:noProof/>
         </w:rPr>
-        <w:instrText xml:space="preserve"> PAGEREF _Toc245446658 \h </w:instrText>
+        <w:instrText xml:space="preserve"> PAGEREF _Toc246434402 \h </w:instrText>
       </w:r>
       <w:r>
         <w:rPr>
@@ -921,7 +921,7 @@
         <w:rPr>
           <w:noProof/>
         </w:rPr>
-        <w:instrText xml:space="preserve"> PAGEREF _Toc245446659 \h </w:instrText>
+        <w:instrText xml:space="preserve"> PAGEREF _Toc246434403 \h </w:instrText>
       </w:r>
       <w:r>
         <w:rPr>
@@ -981,7 +981,7 @@
         <w:rPr>
           <w:noProof/>
         </w:rPr>
-        <w:instrText xml:space="preserve"> PAGEREF _Toc245446660 \h </w:instrText>
+        <w:instrText xml:space="preserve"> PAGEREF _Toc246434404 \h </w:instrText>
       </w:r>
       <w:r>
         <w:rPr>
@@ -1041,7 +1041,7 @@
         <w:rPr>
           <w:noProof/>
         </w:rPr>
-        <w:instrText xml:space="preserve"> PAGEREF _Toc245446661 \h </w:instrText>
+        <w:instrText xml:space="preserve"> PAGEREF _Toc246434405 \h </w:instrText>
       </w:r>
       <w:r>
         <w:rPr>
@@ -1101,7 +1101,7 @@
         <w:rPr>
           <w:noProof/>
         </w:rPr>
-        <w:instrText xml:space="preserve"> PAGEREF _Toc245446662 \h </w:instrText>
+        <w:instrText xml:space="preserve"> PAGEREF _Toc246434406 \h </w:instrText>
       </w:r>
       <w:r>
         <w:rPr>
@@ -1143,7 +1143,7 @@
         <w:rPr>
           <w:noProof/>
         </w:rPr>
-        <w:t>7. Communicating with the x-OSC – OSC Dictionary</w:t>
+        <w:t>7. Communicating with x-OSC – OSC Dictionary</w:t>
       </w:r>
       <w:r>
         <w:rPr>
@@ -1161,7 +1161,7 @@
         <w:rPr>
           <w:noProof/>
         </w:rPr>
-        <w:instrText xml:space="preserve"> PAGEREF _Toc245446663 \h </w:instrText>
+        <w:instrText xml:space="preserve"> PAGEREF _Toc246434407 \h </w:instrText>
       </w:r>
       <w:r>
         <w:rPr>
@@ -1189,10 +1189,9 @@
     </w:p>
     <w:p>
       <w:pPr>
-        <w:pStyle w:val="TOC3"/>
+        <w:pStyle w:val="TOC2"/>
         <w:rPr>
           <w:rFonts w:asciiTheme="minorHAnsi" w:hAnsiTheme="minorHAnsi"/>
-          <w:i w:val="0"/>
           <w:noProof/>
           <w:color w:val="auto"/>
           <w:sz w:val="24"/>
@@ -1204,7 +1203,7 @@
         <w:rPr>
           <w:noProof/>
         </w:rPr>
-        <w:t>7.1.1. x-OSC to host messages</w:t>
+        <w:t>7.1. x-OSC to host messages</w:t>
       </w:r>
       <w:r>
         <w:rPr>
@@ -1222,7 +1221,7 @@
         <w:rPr>
           <w:noProof/>
         </w:rPr>
-        <w:instrText xml:space="preserve"> PAGEREF _Toc245446664 \h </w:instrText>
+        <w:instrText xml:space="preserve"> PAGEREF _Toc246434408 \h </w:instrText>
       </w:r>
       <w:r>
         <w:rPr>
@@ -1250,10 +1249,9 @@
     </w:p>
     <w:p>
       <w:pPr>
-        <w:pStyle w:val="TOC3"/>
+        <w:pStyle w:val="TOC2"/>
         <w:rPr>
           <w:rFonts w:asciiTheme="minorHAnsi" w:hAnsiTheme="minorHAnsi"/>
-          <w:i w:val="0"/>
           <w:noProof/>
           <w:color w:val="auto"/>
           <w:sz w:val="24"/>
@@ -1265,7 +1263,7 @@
         <w:rPr>
           <w:noProof/>
         </w:rPr>
-        <w:t>7.1.2. Host to x-OSC messages</w:t>
+        <w:t>7.2. Host to x-OSC messages</w:t>
       </w:r>
       <w:r>
         <w:rPr>
@@ -1283,7 +1281,7 @@
         <w:rPr>
           <w:noProof/>
         </w:rPr>
-        <w:instrText xml:space="preserve"> PAGEREF _Toc245446665 \h </w:instrText>
+        <w:instrText xml:space="preserve"> PAGEREF _Toc246434409 \h </w:instrText>
       </w:r>
       <w:r>
         <w:rPr>
@@ -1337,8 +1335,9 @@
       <w:bookmarkStart w:id="3" w:name="_Ref245445253"/>
       <w:bookmarkStart w:id="4" w:name="_Ref245445255"/>
       <w:bookmarkStart w:id="5" w:name="_Ref245445259"/>
-      <w:bookmarkStart w:id="6" w:name="_Toc245446645"/>
-      <w:r>
+      <w:bookmarkStart w:id="6" w:name="_Toc246434389"/>
+      <w:r>
+        <w:lastRenderedPageBreak/>
         <w:t>Overview</w:t>
       </w:r>
       <w:bookmarkEnd w:id="0"/>
@@ -1394,7 +1393,7 @@
         <w:pStyle w:val="Heading1"/>
         <w:spacing w:before="0" w:after="0"/>
       </w:pPr>
-      <w:bookmarkStart w:id="7" w:name="_Toc245446646"/>
+      <w:bookmarkStart w:id="7" w:name="_Toc246434390"/>
       <w:r>
         <w:t>Open Sound Control (OSC)</w:t>
       </w:r>
@@ -1441,8 +1440,6 @@
       <w:pPr>
         <w:jc w:val="left"/>
       </w:pPr>
-      <w:bookmarkStart w:id="8" w:name="_GoBack"/>
-      <w:bookmarkEnd w:id="8"/>
       <w:r>
         <w:t>We are also maintaining a growing range of x-OSC example projects for the most popular platforms/environments here:</w:t>
       </w:r>
@@ -1541,11 +1538,12 @@
         <w:pStyle w:val="Heading1"/>
         <w:spacing w:before="0" w:after="0"/>
       </w:pPr>
-      <w:bookmarkStart w:id="9" w:name="_Toc245446647"/>
-      <w:r>
+      <w:bookmarkStart w:id="8" w:name="_Toc246434391"/>
+      <w:r>
+        <w:lastRenderedPageBreak/>
         <w:t>Features</w:t>
       </w:r>
-      <w:bookmarkEnd w:id="9"/>
+      <w:bookmarkEnd w:id="8"/>
     </w:p>
     <w:p>
       <w:pPr>
@@ -1873,18 +1871,18 @@
       <w:pPr>
         <w:pStyle w:val="Heading1"/>
       </w:pPr>
-      <w:bookmarkStart w:id="10" w:name="_Toc346659009"/>
-      <w:bookmarkStart w:id="11" w:name="_Ref228550913"/>
-      <w:bookmarkStart w:id="12" w:name="_Toc245446648"/>
+      <w:bookmarkStart w:id="9" w:name="_Toc346659009"/>
+      <w:bookmarkStart w:id="10" w:name="_Ref228550913"/>
+      <w:bookmarkStart w:id="11" w:name="_Toc246434392"/>
       <w:r>
         <w:t>Hardwar</w:t>
       </w:r>
+      <w:bookmarkEnd w:id="9"/>
+      <w:r>
+        <w:t>e</w:t>
+      </w:r>
       <w:bookmarkEnd w:id="10"/>
-      <w:r>
-        <w:t>e</w:t>
-      </w:r>
       <w:bookmarkEnd w:id="11"/>
-      <w:bookmarkEnd w:id="12"/>
     </w:p>
     <w:p>
       <w:pPr>
@@ -2022,14 +2020,14 @@
           <w:numId w:val="5"/>
         </w:numPr>
       </w:pPr>
-      <w:bookmarkStart w:id="13" w:name="_Ref245445195"/>
+      <w:bookmarkStart w:id="12" w:name="_Ref245445195"/>
       <w:r>
         <w:t>Ping b</w:t>
       </w:r>
       <w:r>
         <w:t>utton</w:t>
       </w:r>
-      <w:bookmarkEnd w:id="13"/>
+      <w:bookmarkEnd w:id="12"/>
       <w:r>
         <w:t xml:space="preserve"> </w:t>
       </w:r>
@@ -2042,11 +2040,11 @@
           <w:numId w:val="5"/>
         </w:numPr>
       </w:pPr>
-      <w:bookmarkStart w:id="14" w:name="_Ref245445214"/>
+      <w:bookmarkStart w:id="13" w:name="_Ref245445214"/>
       <w:r>
         <w:t>Status LED</w:t>
       </w:r>
-      <w:bookmarkEnd w:id="14"/>
+      <w:bookmarkEnd w:id="13"/>
     </w:p>
     <w:p>
       <w:pPr>
@@ -2100,19 +2098,20 @@
       <w:pPr>
         <w:pStyle w:val="Heading2"/>
       </w:pPr>
-      <w:bookmarkStart w:id="15" w:name="_Ref228557439"/>
-      <w:bookmarkStart w:id="16" w:name="_Toc245446649"/>
-      <w:r>
+      <w:bookmarkStart w:id="14" w:name="_Ref228557439"/>
+      <w:bookmarkStart w:id="15" w:name="_Toc246434393"/>
+      <w:r>
+        <w:lastRenderedPageBreak/>
         <w:t>Input</w:t>
       </w:r>
+      <w:bookmarkEnd w:id="14"/>
+      <w:r>
+        <w:t xml:space="preserve"> Connections</w:t>
+      </w:r>
       <w:bookmarkEnd w:id="15"/>
-      <w:r>
-        <w:t xml:space="preserve"> Connections</w:t>
-      </w:r>
-      <w:bookmarkEnd w:id="16"/>
     </w:p>
     <w:p>
-      <w:bookmarkStart w:id="17" w:name="_Ref228558201"/>
+      <w:bookmarkStart w:id="16" w:name="_Ref228558201"/>
       <w:r>
         <w:t>x-OSC is equipped with 16 independent input channels, which may each be configured to ei</w:t>
       </w:r>
@@ -2253,21 +2252,21 @@
       <w:pPr>
         <w:pStyle w:val="Heading2"/>
       </w:pPr>
-      <w:bookmarkStart w:id="18" w:name="_Ref245441523"/>
-      <w:bookmarkStart w:id="19" w:name="_Toc245446650"/>
+      <w:bookmarkStart w:id="17" w:name="_Ref245441523"/>
+      <w:bookmarkStart w:id="18" w:name="_Toc246434394"/>
       <w:r>
         <w:t>Output</w:t>
       </w:r>
+      <w:bookmarkEnd w:id="16"/>
+      <w:r>
+        <w:t xml:space="preserve"> Connections</w:t>
+      </w:r>
       <w:bookmarkEnd w:id="17"/>
-      <w:r>
-        <w:t xml:space="preserve"> Connections</w:t>
-      </w:r>
       <w:bookmarkEnd w:id="18"/>
-      <w:bookmarkEnd w:id="19"/>
     </w:p>
     <w:p>
-      <w:bookmarkStart w:id="20" w:name="_Ref228556854"/>
-      <w:bookmarkStart w:id="21" w:name="_Toc346659010"/>
+      <w:bookmarkStart w:id="19" w:name="_Ref228556854"/>
+      <w:bookmarkStart w:id="20" w:name="_Toc346659010"/>
       <w:r>
         <w:t>The 16 independent output channels on x-OSC may</w:t>
       </w:r>
@@ -2378,21 +2377,57 @@
       <w:pPr>
         <w:pStyle w:val="Heading2"/>
       </w:pPr>
-      <w:bookmarkStart w:id="22" w:name="_Ref245445470"/>
-      <w:bookmarkStart w:id="23" w:name="_Ref245445477"/>
-      <w:bookmarkStart w:id="24" w:name="_Ref245445710"/>
-      <w:bookmarkStart w:id="25" w:name="_Toc245446651"/>
+      <w:bookmarkStart w:id="21" w:name="_Ref245445470"/>
+      <w:bookmarkStart w:id="22" w:name="_Ref245445477"/>
+      <w:bookmarkStart w:id="23" w:name="_Ref245445710"/>
+      <w:bookmarkStart w:id="24" w:name="_Toc246434395"/>
       <w:r>
         <w:t>Ping button</w:t>
       </w:r>
+      <w:bookmarkEnd w:id="21"/>
       <w:bookmarkEnd w:id="22"/>
       <w:bookmarkEnd w:id="23"/>
       <w:bookmarkEnd w:id="24"/>
+    </w:p>
+    <w:p>
+      <w:r>
+        <w:t xml:space="preserve">The ping button on the x-OSC board serves a number of purposes. When pressed x-OSC responds by broadcasting an OSC message indicating its IP and MAC address. Pressing and holding for 3 seconds causes x-OSC to toggle network modes; that is, if it is in ad hoc mode it switches to infrastructure mode, and vice versa (see section </w:t>
+      </w:r>
+      <w:r>
+        <w:fldChar w:fldCharType="begin"/>
+      </w:r>
+      <w:r>
+        <w:instrText xml:space="preserve"> REF _Ref245444484 \r \h </w:instrText>
+      </w:r>
+      <w:r>
+        <w:fldChar w:fldCharType="separate"/>
+      </w:r>
+      <w:r>
+        <w:t>5</w:t>
+      </w:r>
+      <w:r>
+        <w:fldChar w:fldCharType="end"/>
+      </w:r>
+      <w:r>
+        <w:t xml:space="preserve">).  Pressing and holding the ping button for </w:t>
+      </w:r>
+      <w:r>
+        <w:t>longer than 8 seconds invokes a factory reset when the button is released.</w:t>
+      </w:r>
+    </w:p>
+    <w:p>
+      <w:pPr>
+        <w:pStyle w:val="Heading2"/>
+      </w:pPr>
+      <w:bookmarkStart w:id="25" w:name="_Toc246434396"/>
+      <w:r>
+        <w:t>Status LED</w:t>
+      </w:r>
       <w:bookmarkEnd w:id="25"/>
     </w:p>
     <w:p>
       <w:r>
-        <w:t xml:space="preserve">The ping button on the x-OSC board serves a number of purposes. When pressed x-OSC responds by broadcasting an OSC message indicating its IP and MAC address. Pressing and holding for 3 seconds causes x-OSC to toggle network modes; that is, if it is in ad hoc mode it switches to infrastructure mode, and vice versa (see section </w:t>
+        <w:t xml:space="preserve">The LED on x-OSC indicates the current network mode: cyan for ad hoc mode and yellow for infrastructure mode (see section </w:t>
       </w:r>
       <w:r>
         <w:fldChar w:fldCharType="begin"/>
@@ -2410,148 +2445,167 @@
         <w:fldChar w:fldCharType="end"/>
       </w:r>
       <w:r>
-        <w:t xml:space="preserve">).  Pressing and holding the ping button for </w:t>
-      </w:r>
-      <w:r>
-        <w:t>longer than 8 seconds invokes a factory reset when the button is released.</w:t>
+        <w:t>). In ad hoc mode, the LED will flash until its network has been created; in infrastructure mode the LED will flash until it has joined the</w:t>
+      </w:r>
+      <w:r>
+        <w:t xml:space="preserve"> infrastructure network. I</w:t>
+      </w:r>
+      <w:r>
+        <w:t>f x-OSC fails to join the</w:t>
+      </w:r>
+      <w:r>
+        <w:t xml:space="preserve"> infrastructure</w:t>
+      </w:r>
+      <w:r>
+        <w:t xml:space="preserve"> network</w:t>
+      </w:r>
+      <w:r>
+        <w:t xml:space="preserve">, return to ad hoc mode by pressing and holding the ping button as described in section </w:t>
+      </w:r>
+      <w:r>
+        <w:fldChar w:fldCharType="begin"/>
+      </w:r>
+      <w:r>
+        <w:instrText xml:space="preserve"> REF _Ref245445477 \r \h </w:instrText>
+      </w:r>
+      <w:r>
+        <w:fldChar w:fldCharType="separate"/>
+      </w:r>
+      <w:r>
+        <w:t>4.3</w:t>
+      </w:r>
+      <w:r>
+        <w:fldChar w:fldCharType="end"/>
+      </w:r>
+      <w:r>
+        <w:t xml:space="preserve">. It is </w:t>
+      </w:r>
+      <w:r>
+        <w:t xml:space="preserve">also </w:t>
+      </w:r>
+      <w:r>
+        <w:t>possible to override the LED colour if desired, see section</w:t>
+      </w:r>
+      <w:r>
+        <w:t xml:space="preserve"> </w:t>
+      </w:r>
+      <w:r>
+        <w:fldChar w:fldCharType="begin"/>
+      </w:r>
+      <w:r>
+        <w:instrText xml:space="preserve"> REF _Ref245446706 \r \h </w:instrText>
+      </w:r>
+      <w:r>
+        <w:fldChar w:fldCharType="separate"/>
+      </w:r>
+      <w:r>
+        <w:t>7</w:t>
+      </w:r>
+      <w:r>
+        <w:fldChar w:fldCharType="end"/>
+      </w:r>
+      <w:r>
+        <w:t>.</w:t>
       </w:r>
     </w:p>
     <w:p>
       <w:pPr>
-        <w:pStyle w:val="Heading2"/>
-      </w:pPr>
-      <w:bookmarkStart w:id="26" w:name="_Toc245446652"/>
-      <w:r>
-        <w:t>Status LED</w:t>
-      </w:r>
+        <w:pStyle w:val="Heading1"/>
+      </w:pPr>
+      <w:bookmarkStart w:id="26" w:name="_Ref245444484"/>
+      <w:bookmarkStart w:id="27" w:name="_Toc246434397"/>
+      <w:r>
+        <w:t>Connecting to x-OSC</w:t>
+      </w:r>
+      <w:bookmarkEnd w:id="19"/>
       <w:bookmarkEnd w:id="26"/>
+      <w:bookmarkEnd w:id="27"/>
     </w:p>
     <w:p>
       <w:r>
-        <w:t xml:space="preserve">The LED on the x-OSC indicates the current network mode: cyan for ad hoc mode and yellow for infrastructure mode (see section </w:t>
+        <w:t xml:space="preserve">x-OSC can communicate with one or more host computers over a </w:t>
+      </w:r>
+      <w:r>
+        <w:t>Wi-Fi</w:t>
+      </w:r>
+      <w:r>
+        <w:t xml:space="preserve"> network in either ad hock or infrastructure network modes. By default the device </w:t>
+      </w:r>
+      <w:r>
+        <w:t>uses</w:t>
+      </w:r>
+      <w:r>
+        <w:t xml:space="preserve"> ad hock mode</w:t>
+      </w:r>
+      <w:r>
+        <w:t>,</w:t>
+      </w:r>
+      <w:r>
+        <w:t xml:space="preserve"> although this can be changed easily using a</w:t>
+      </w:r>
+      <w:r>
+        <w:t xml:space="preserve"> standard</w:t>
+      </w:r>
+      <w:r>
+        <w:t xml:space="preserve"> internet browser (see section</w:t>
+      </w:r>
+      <w:r>
+        <w:t xml:space="preserve"> </w:t>
       </w:r>
       <w:r>
         <w:fldChar w:fldCharType="begin"/>
       </w:r>
       <w:r>
-        <w:instrText xml:space="preserve"> REF _Ref245444484 \r \h </w:instrText>
+        <w:instrText xml:space="preserve"> REF _Ref245437361 \r \h </w:instrText>
       </w:r>
       <w:r>
         <w:fldChar w:fldCharType="separate"/>
       </w:r>
       <w:r>
-        <w:t>5</w:t>
+        <w:t>6</w:t>
       </w:r>
       <w:r>
         <w:fldChar w:fldCharType="end"/>
       </w:r>
       <w:r>
-        <w:t>). In ad hoc mode, the LED will flash until its network has been created; in infrastructure mode the LED will flash until it has joined the</w:t>
-      </w:r>
-      <w:r>
-        <w:t xml:space="preserve"> infrastructure network. I</w:t>
-      </w:r>
-      <w:r>
-        <w:t>f the x-OSC fails to join the</w:t>
-      </w:r>
-      <w:r>
-        <w:t xml:space="preserve"> infrastructure</w:t>
-      </w:r>
-      <w:r>
-        <w:t xml:space="preserve"> network</w:t>
-      </w:r>
-      <w:r>
-        <w:t xml:space="preserve">, return to ad hoc mode by pressing and holding the ping button as described in section </w:t>
-      </w:r>
-      <w:r>
-        <w:fldChar w:fldCharType="begin"/>
-      </w:r>
-      <w:r>
-        <w:instrText xml:space="preserve"> REF _Ref245445477 \r \h </w:instrText>
-      </w:r>
-      <w:r>
-        <w:fldChar w:fldCharType="separate"/>
-      </w:r>
-      <w:r>
-        <w:t>4.3</w:t>
-      </w:r>
-      <w:r>
-        <w:fldChar w:fldCharType="end"/>
-      </w:r>
-      <w:r>
-        <w:t xml:space="preserve">. It is </w:t>
-      </w:r>
-      <w:r>
-        <w:t xml:space="preserve">also </w:t>
-      </w:r>
-      <w:r>
-        <w:t>possible to override the LED colour if desired, see section</w:t>
-      </w:r>
-      <w:r>
-        <w:t xml:space="preserve"> </w:t>
-      </w:r>
-      <w:r>
-        <w:fldChar w:fldCharType="begin"/>
-      </w:r>
-      <w:r>
-        <w:instrText xml:space="preserve"> REF _Ref245446706 \r \h </w:instrText>
-      </w:r>
-      <w:r>
-        <w:fldChar w:fldCharType="separate"/>
-      </w:r>
-      <w:r>
-        <w:t>7</w:t>
-      </w:r>
-      <w:r>
-        <w:fldChar w:fldCharType="end"/>
-      </w:r>
-      <w:r>
-        <w:t>.</w:t>
+        <w:t xml:space="preserve">). While the network connection is being established the LED will flash; upon successful network configuration the LED will remain on constantly. </w:t>
       </w:r>
     </w:p>
     <w:p>
       <w:pPr>
-        <w:pStyle w:val="Heading1"/>
-      </w:pPr>
-      <w:bookmarkStart w:id="27" w:name="_Ref245444484"/>
-      <w:bookmarkStart w:id="28" w:name="_Toc245446653"/>
-      <w:r>
-        <w:t>Connecting to the x-OSC</w:t>
-      </w:r>
-      <w:bookmarkEnd w:id="20"/>
-      <w:bookmarkEnd w:id="27"/>
+        <w:pStyle w:val="Heading2"/>
+      </w:pPr>
+      <w:bookmarkStart w:id="28" w:name="_Toc246434398"/>
+      <w:r>
+        <w:lastRenderedPageBreak/>
+        <w:t>Ad hock Mode</w:t>
+      </w:r>
+      <w:r>
+        <w:t xml:space="preserve"> (</w:t>
+      </w:r>
+      <w:r>
+        <w:t>Cyan</w:t>
+      </w:r>
+      <w:r>
+        <w:t xml:space="preserve"> LED)</w:t>
+      </w:r>
       <w:bookmarkEnd w:id="28"/>
     </w:p>
     <w:p>
       <w:r>
-        <w:t xml:space="preserve">x-OSC can communicate with one or more host computers over a </w:t>
+        <w:t xml:space="preserve">In ad hoc mode x-OSC creates an open </w:t>
       </w:r>
       <w:r>
         <w:t>Wi-Fi</w:t>
       </w:r>
       <w:r>
-        <w:t xml:space="preserve"> network in either ad hock or infrastructure network modes. By default the device </w:t>
-      </w:r>
-      <w:r>
-        <w:t>uses</w:t>
-      </w:r>
-      <w:r>
-        <w:t xml:space="preserve"> ad hock mode</w:t>
-      </w:r>
-      <w:r>
-        <w:t>,</w:t>
-      </w:r>
-      <w:r>
-        <w:t xml:space="preserve"> although this can be changed easily using a</w:t>
-      </w:r>
-      <w:r>
-        <w:t xml:space="preserve"> standard</w:t>
-      </w:r>
-      <w:r>
-        <w:t xml:space="preserve"> internet browser (see section</w:t>
-      </w:r>
-      <w:r>
-        <w:t xml:space="preserve"> </w:t>
+        <w:t xml:space="preserve"> network that other devices are able to join. By default this network is called “x-OSC” and will show up as an available </w:t>
+      </w:r>
+      <w:r>
+        <w:t>Wi-Fi</w:t>
+      </w:r>
+      <w:r>
+        <w:t xml:space="preserve"> network in your computer’s network settings (this network name (SSID) can be changed in the device settings see section </w:t>
       </w:r>
       <w:r>
         <w:fldChar w:fldCharType="begin"/>
@@ -2569,22 +2623,19 @@
         <w:fldChar w:fldCharType="end"/>
       </w:r>
       <w:r>
-        <w:t xml:space="preserve">). While the network connection is being established the LED will flash; upon successful network configuration the LED will remain on constantly. </w:t>
+        <w:t>. At any time it is always possible to enter ad hock mode by pressing and holding the ping button until the LED begins to flash Cyan.</w:t>
       </w:r>
     </w:p>
     <w:p>
       <w:pPr>
         <w:pStyle w:val="Heading2"/>
       </w:pPr>
-      <w:bookmarkStart w:id="29" w:name="_Toc245446654"/>
-      <w:r>
-        <w:t>Ad hock Mode</w:t>
-      </w:r>
-      <w:r>
-        <w:t xml:space="preserve"> (</w:t>
-      </w:r>
-      <w:r>
-        <w:t>Cyan</w:t>
+      <w:bookmarkStart w:id="29" w:name="_Toc246434399"/>
+      <w:r>
+        <w:t>Infrastructure Mode (</w:t>
+      </w:r>
+      <w:r>
+        <w:t>Yellow</w:t>
       </w:r>
       <w:r>
         <w:t xml:space="preserve"> LED)</w:t>
@@ -2592,118 +2643,67 @@
       <w:bookmarkEnd w:id="29"/>
     </w:p>
     <w:p>
-      <w:r>
-        <w:t xml:space="preserve">In ad hoc mode x-OSC creates an open </w:t>
+      <w:bookmarkStart w:id="30" w:name="_Ref228557334"/>
+      <w:r>
+        <w:t xml:space="preserve">Infrastructure mode allows x-OSC to connect to an existing </w:t>
       </w:r>
       <w:r>
         <w:t>Wi-Fi</w:t>
       </w:r>
       <w:r>
-        <w:t xml:space="preserve"> network that other devices are able to join. By default this network is called “x-OSC” and will show up as an available </w:t>
-      </w:r>
-      <w:r>
-        <w:t>Wi-Fi</w:t>
-      </w:r>
-      <w:r>
-        <w:t xml:space="preserve"> network in your computer’s network settings (this network name (SSID) can be changed in the device settings see section </w:t>
+        <w:t xml:space="preserve"> network. Open, WPA and WPA2 wireless security modes are supported and x-OSC can be configured to have a static IP address or to obtain one dynamically from the network server using DHCP. If x-OSC is issued an unknown IP address simply press the ping button (see section</w:t>
+      </w:r>
+      <w:r>
+        <w:t xml:space="preserve"> </w:t>
       </w:r>
       <w:r>
         <w:fldChar w:fldCharType="begin"/>
       </w:r>
       <w:r>
-        <w:instrText xml:space="preserve"> REF _Ref245437361 \r \h </w:instrText>
+        <w:instrText xml:space="preserve"> REF _Ref245445710 \r \h </w:instrText>
       </w:r>
       <w:r>
         <w:fldChar w:fldCharType="separate"/>
       </w:r>
       <w:r>
-        <w:t>6</w:t>
+        <w:t>4.3</w:t>
       </w:r>
       <w:r>
         <w:fldChar w:fldCharType="end"/>
       </w:r>
       <w:r>
-        <w:t>. At any time it is always possible to enter ad hock mode by pressing and holding the ping button until the LED begins to flash Cyan.</w:t>
+        <w:t xml:space="preserve">), which will cause x-OSC to broadcast an OSC message indicating its network configuration on its outgoing port (8000 by default).  Alternatively, another network device can broadcast a ping OSC message to achieve the same result. </w:t>
       </w:r>
     </w:p>
     <w:p>
-      <w:pPr>
-        <w:pStyle w:val="Heading2"/>
-      </w:pPr>
-      <w:bookmarkStart w:id="30" w:name="_Toc245446655"/>
-      <w:r>
-        <w:t>Infrastructure Mode (</w:t>
-      </w:r>
-      <w:r>
-        <w:t>Yellow</w:t>
-      </w:r>
-      <w:r>
-        <w:t xml:space="preserve"> LED)</w:t>
-      </w:r>
-      <w:bookmarkEnd w:id="30"/>
+      <w:r>
+        <w:t xml:space="preserve">Infrastructure mode enables multiple x-OSC’s to operate on the same network and to be addressed by </w:t>
+      </w:r>
+      <w:r>
+        <w:t>one or more</w:t>
+      </w:r>
+      <w:r>
+        <w:t xml:space="preserve"> host computers also </w:t>
+      </w:r>
+      <w:r>
+        <w:t>connected to</w:t>
+      </w:r>
+      <w:r>
+        <w:t xml:space="preserve"> the network.  </w:t>
+      </w:r>
     </w:p>
     <w:p>
-      <w:bookmarkStart w:id="31" w:name="_Ref228557334"/>
-      <w:r>
-        <w:t xml:space="preserve">Infrastructure mode allows x-OSC to connect to an existing </w:t>
-      </w:r>
-      <w:r>
-        <w:t>Wi-Fi</w:t>
-      </w:r>
-      <w:r>
-        <w:t xml:space="preserve"> network. Open, WPA and WPA2 wireless security modes are supported and x-OSC can be configured to have a static IP address or to obtain one dynamically from the network server using DHCP. If x-OSC is issued an unknown IP address simply press the ping button (see section</w:t>
-      </w:r>
-      <w:r>
-        <w:t xml:space="preserve"> </w:t>
-      </w:r>
-      <w:r>
-        <w:fldChar w:fldCharType="begin"/>
-      </w:r>
-      <w:r>
-        <w:instrText xml:space="preserve"> REF _Ref245445710 \r \h </w:instrText>
-      </w:r>
-      <w:r>
-        <w:fldChar w:fldCharType="separate"/>
-      </w:r>
-      <w:r>
-        <w:t>4.3</w:t>
-      </w:r>
-      <w:r>
-        <w:fldChar w:fldCharType="end"/>
-      </w:r>
-      <w:r>
-        <w:t xml:space="preserve">), which will cause x-OSC to broadcast an OSC message indicating its network configuration on its outgoing port (8000 by default).  Alternatively, another network device can broadcast a ping OSC message to achieve the same result. </w:t>
-      </w:r>
-    </w:p>
-    <w:p>
-      <w:r>
-        <w:t xml:space="preserve">Infrastructure mode enables multiple x-OSC’s to operate on the same network and to be addressed by </w:t>
-      </w:r>
-      <w:r>
-        <w:t>one or more</w:t>
-      </w:r>
-      <w:r>
-        <w:t xml:space="preserve"> host computers also </w:t>
-      </w:r>
-      <w:r>
-        <w:t>connected to</w:t>
-      </w:r>
-      <w:r>
-        <w:t xml:space="preserve"> the network.  </w:t>
-      </w:r>
-    </w:p>
-    <w:p>
       <w:pPr>
         <w:pStyle w:val="Heading1"/>
       </w:pPr>
-      <w:bookmarkStart w:id="32" w:name="_Ref245437361"/>
-      <w:bookmarkStart w:id="33" w:name="_Toc245446656"/>
+      <w:bookmarkStart w:id="31" w:name="_Ref245437361"/>
+      <w:bookmarkStart w:id="32" w:name="_Toc246434400"/>
       <w:r>
         <w:t>Browser Configuration</w:t>
       </w:r>
+      <w:bookmarkEnd w:id="30"/>
       <w:bookmarkEnd w:id="31"/>
       <w:bookmarkEnd w:id="32"/>
-      <w:bookmarkEnd w:id="33"/>
     </w:p>
     <w:p>
       <w:pPr>
@@ -2796,6 +2796,7 @@
     <w:p/>
     <w:p>
       <w:r>
+        <w:lastRenderedPageBreak/>
         <w:t xml:space="preserve">x-OSC can be configured over </w:t>
       </w:r>
       <w:r>
@@ -2857,14 +2858,14 @@
       <w:pPr>
         <w:pStyle w:val="Heading2"/>
       </w:pPr>
+      <w:bookmarkStart w:id="33" w:name="_Toc244094850"/>
       <w:bookmarkStart w:id="34" w:name="_Ref230616568"/>
-      <w:bookmarkStart w:id="35" w:name="_Toc244094850"/>
-      <w:bookmarkStart w:id="36" w:name="_Toc245446657"/>
+      <w:bookmarkStart w:id="35" w:name="_Toc246434401"/>
       <w:r>
         <w:t>Network Settings</w:t>
       </w:r>
+      <w:bookmarkEnd w:id="33"/>
       <w:bookmarkEnd w:id="35"/>
-      <w:bookmarkEnd w:id="36"/>
     </w:p>
     <w:p>
       <w:pPr>
@@ -3142,7 +3143,11 @@
         <w:t>yellow</w:t>
       </w:r>
       <w:r>
-        <w:t xml:space="preserve"> until it has successfully joined the network when it will shine constantly. Connection should take approximately 30 seconds, if flashing continues for more than one minute then review the infrastructure settings for errors by pressing and holding the ping button</w:t>
+        <w:t xml:space="preserve"> until it has successfully joined the network when it will shine constantly. Connection should take </w:t>
+      </w:r>
+      <w:r>
+        <w:lastRenderedPageBreak/>
+        <w:t>approximately 30 seconds, if flashing continues for more than one minute then review the infrastructure settings for errors by pressing and holding the ping button</w:t>
       </w:r>
       <w:r>
         <w:t xml:space="preserve"> for 3 seconds</w:t>
@@ -3185,13 +3190,13 @@
       <w:pPr>
         <w:pStyle w:val="Heading2"/>
       </w:pPr>
-      <w:bookmarkStart w:id="37" w:name="_Toc244094851"/>
-      <w:bookmarkStart w:id="38" w:name="_Toc245446658"/>
+      <w:bookmarkStart w:id="36" w:name="_Toc244094851"/>
+      <w:bookmarkStart w:id="37" w:name="_Toc246434402"/>
       <w:r>
         <w:t>OSC Settings</w:t>
       </w:r>
+      <w:bookmarkEnd w:id="36"/>
       <w:bookmarkEnd w:id="37"/>
-      <w:bookmarkEnd w:id="38"/>
     </w:p>
     <w:p>
       <w:pPr>
@@ -3385,15 +3390,15 @@
       <w:pPr>
         <w:pStyle w:val="Heading2"/>
       </w:pPr>
-      <w:bookmarkStart w:id="39" w:name="_Ref230616908"/>
-      <w:bookmarkStart w:id="40" w:name="_Toc244094852"/>
-      <w:bookmarkStart w:id="41" w:name="_Toc245446659"/>
+      <w:bookmarkStart w:id="38" w:name="_Ref230616908"/>
+      <w:bookmarkStart w:id="39" w:name="_Toc244094852"/>
+      <w:bookmarkStart w:id="40" w:name="_Toc246434403"/>
       <w:r>
         <w:t>Input Settings</w:t>
       </w:r>
+      <w:bookmarkEnd w:id="38"/>
       <w:bookmarkEnd w:id="39"/>
       <w:bookmarkEnd w:id="40"/>
-      <w:bookmarkEnd w:id="41"/>
     </w:p>
     <w:p>
       <w:pPr>
@@ -3488,13 +3493,13 @@
       <w:pPr>
         <w:pStyle w:val="Heading2"/>
       </w:pPr>
-      <w:bookmarkStart w:id="42" w:name="_Toc244094853"/>
-      <w:bookmarkStart w:id="43" w:name="_Toc245446660"/>
+      <w:bookmarkStart w:id="41" w:name="_Toc244094853"/>
+      <w:bookmarkStart w:id="42" w:name="_Toc246434404"/>
       <w:r>
         <w:t>Output Settings</w:t>
       </w:r>
+      <w:bookmarkEnd w:id="41"/>
       <w:bookmarkEnd w:id="42"/>
-      <w:bookmarkEnd w:id="43"/>
     </w:p>
     <w:p>
       <w:pPr>
@@ -3560,6 +3565,7 @@
           <w:noProof/>
           <w:lang w:val="en-US"/>
         </w:rPr>
+        <w:lastRenderedPageBreak/>
         <w:drawing>
           <wp:inline distT="0" distB="0" distL="0" distR="0" wp14:anchorId="692E2424" wp14:editId="447BA920">
             <wp:extent cx="3960000" cy="3642570"/>
@@ -3614,8 +3620,8 @@
       <w:pPr>
         <w:pStyle w:val="Caption"/>
       </w:pPr>
+      <w:bookmarkStart w:id="43" w:name="_Ref245446346"/>
       <w:bookmarkStart w:id="44" w:name="_Ref245446341"/>
-      <w:bookmarkStart w:id="45" w:name="_Ref245446346"/>
       <w:r>
         <w:t xml:space="preserve">Figure </w:t>
       </w:r>
@@ -3637,7 +3643,7 @@
       <w:r>
         <w:fldChar w:fldCharType="end"/>
       </w:r>
-      <w:bookmarkEnd w:id="45"/>
+      <w:bookmarkEnd w:id="43"/>
       <w:r>
         <w:t>:</w:t>
       </w:r>
@@ -3719,8 +3725,8 @@
       <w:pPr>
         <w:pStyle w:val="Caption"/>
       </w:pPr>
-      <w:bookmarkStart w:id="46" w:name="_Ref228558357"/>
-      <w:bookmarkStart w:id="47" w:name="_Ref228558326"/>
+      <w:bookmarkStart w:id="45" w:name="_Ref228558357"/>
+      <w:bookmarkStart w:id="46" w:name="_Ref228558326"/>
       <w:r>
         <w:t xml:space="preserve">Figure </w:t>
       </w:r>
@@ -3742,26 +3748,27 @@
       <w:r>
         <w:fldChar w:fldCharType="end"/>
       </w:r>
+      <w:bookmarkEnd w:id="45"/>
+      <w:r>
+        <w:t>:</w:t>
+      </w:r>
+      <w:r>
+        <w:t xml:space="preserve"> Output browser settings</w:t>
+      </w:r>
       <w:bookmarkEnd w:id="46"/>
-      <w:r>
-        <w:t>:</w:t>
-      </w:r>
-      <w:r>
-        <w:t xml:space="preserve"> Output browser settings</w:t>
-      </w:r>
-      <w:bookmarkEnd w:id="47"/>
     </w:p>
     <w:p>
       <w:pPr>
         <w:pStyle w:val="Heading2"/>
       </w:pPr>
-      <w:bookmarkStart w:id="48" w:name="_Toc244094854"/>
-      <w:bookmarkStart w:id="49" w:name="_Toc245446661"/>
-      <w:r>
+      <w:bookmarkStart w:id="47" w:name="_Toc244094854"/>
+      <w:bookmarkStart w:id="48" w:name="_Toc246434405"/>
+      <w:r>
+        <w:lastRenderedPageBreak/>
         <w:t>Serial Settings</w:t>
       </w:r>
+      <w:bookmarkEnd w:id="47"/>
       <w:bookmarkEnd w:id="48"/>
-      <w:bookmarkEnd w:id="49"/>
     </w:p>
     <w:p>
       <w:r>
@@ -3875,15 +3882,15 @@
       <w:pPr>
         <w:pStyle w:val="Heading2"/>
       </w:pPr>
-      <w:bookmarkStart w:id="50" w:name="_Toc245446662"/>
+      <w:bookmarkStart w:id="49" w:name="_Toc246434406"/>
       <w:r>
         <w:t>IMU Settings</w:t>
       </w:r>
-      <w:bookmarkEnd w:id="50"/>
+      <w:bookmarkEnd w:id="49"/>
     </w:p>
     <w:p>
       <w:r>
-        <w:t xml:space="preserve">The x-OSC is equipped with on-board 3D gyroscope, accelerometer and magnetometer. The IMU settings adjust the rate at which these sensor readings are transmitted </w:t>
+        <w:t xml:space="preserve">x-OSC is equipped with on-board 3D gyroscope, accelerometer and magnetometer. The IMU settings adjust the rate at which these sensor readings are transmitted </w:t>
       </w:r>
       <w:r>
         <w:t>over</w:t>
@@ -3990,7 +3997,7 @@
       <w:r>
         <w:t>: IMU browser settings</w:t>
       </w:r>
-      <w:bookmarkStart w:id="51" w:name="_Ref245445504"/>
+      <w:bookmarkStart w:id="50" w:name="_Ref245445504"/>
       <w:r>
         <w:t xml:space="preserve"> </w:t>
       </w:r>
@@ -4000,17 +4007,20 @@
       <w:pPr>
         <w:pStyle w:val="Heading1"/>
       </w:pPr>
-      <w:bookmarkStart w:id="52" w:name="_Toc245446663"/>
-      <w:bookmarkStart w:id="53" w:name="_Ref245446698"/>
-      <w:bookmarkStart w:id="54" w:name="_Ref245446706"/>
-      <w:r>
-        <w:t>Communicating with the x-OSC – OSC Dictionary</w:t>
+      <w:bookmarkStart w:id="51" w:name="_Ref245446698"/>
+      <w:bookmarkStart w:id="52" w:name="_Ref245446706"/>
+      <w:bookmarkStart w:id="53" w:name="_Toc246434407"/>
+      <w:r>
+        <w:t xml:space="preserve">Communicating with </w:t>
+      </w:r>
+      <w:r>
+        <w:t>x-OSC – OSC Dictionary</w:t>
       </w:r>
       <w:bookmarkEnd w:id="34"/>
+      <w:bookmarkEnd w:id="50"/>
       <w:bookmarkEnd w:id="51"/>
       <w:bookmarkEnd w:id="52"/>
       <w:bookmarkEnd w:id="53"/>
-      <w:bookmarkEnd w:id="54"/>
     </w:p>
     <w:p>
       <w:pPr>
@@ -4153,15 +4163,16 @@
     </w:p>
     <w:p>
       <w:pPr>
-        <w:pStyle w:val="Heading3"/>
-      </w:pPr>
-      <w:bookmarkStart w:id="55" w:name="_Toc244094857"/>
-      <w:bookmarkStart w:id="56" w:name="_Toc245446664"/>
-      <w:r>
+        <w:pStyle w:val="Heading2"/>
+      </w:pPr>
+      <w:bookmarkStart w:id="54" w:name="_Toc244094857"/>
+      <w:bookmarkStart w:id="55" w:name="_Toc246434408"/>
+      <w:r>
+        <w:lastRenderedPageBreak/>
         <w:t>x-OSC to host messages</w:t>
       </w:r>
+      <w:bookmarkEnd w:id="54"/>
       <w:bookmarkEnd w:id="55"/>
-      <w:bookmarkEnd w:id="56"/>
     </w:p>
     <w:tbl>
       <w:tblPr>
@@ -4631,15 +4642,15 @@
     </w:p>
     <w:p>
       <w:pPr>
-        <w:pStyle w:val="Heading3"/>
-      </w:pPr>
-      <w:bookmarkStart w:id="57" w:name="_Toc244094858"/>
-      <w:bookmarkStart w:id="58" w:name="_Toc245446665"/>
+        <w:pStyle w:val="Heading2"/>
+      </w:pPr>
+      <w:bookmarkStart w:id="56" w:name="_Toc244094858"/>
+      <w:bookmarkStart w:id="57" w:name="_Toc246434409"/>
       <w:r>
         <w:t>Host to x-OSC messages</w:t>
       </w:r>
+      <w:bookmarkEnd w:id="56"/>
       <w:bookmarkEnd w:id="57"/>
-      <w:bookmarkEnd w:id="58"/>
     </w:p>
     <w:p>
       <w:r>
@@ -4651,12 +4662,12 @@
       <w:tblPr>
         <w:tblStyle w:val="TableGrid"/>
         <w:tblW w:w="0" w:type="auto"/>
-        <w:tblInd w:w="-3489" w:type="dxa"/>
+        <w:tblInd w:w="-3280" w:type="dxa"/>
         <w:tblLook w:val="0420" w:firstRow="1" w:lastRow="0" w:firstColumn="0" w:lastColumn="0" w:noHBand="0" w:noVBand="1"/>
       </w:tblPr>
       <w:tblGrid>
-        <w:gridCol w:w="5011"/>
-        <w:gridCol w:w="4855"/>
+        <w:gridCol w:w="3736"/>
+        <w:gridCol w:w="5505"/>
       </w:tblGrid>
       <w:tr>
         <w:trPr>
@@ -4664,7 +4675,7 @@
         </w:trPr>
         <w:tc>
           <w:tcPr>
-            <w:tcW w:w="5011" w:type="dxa"/>
+            <w:tcW w:w="3736" w:type="dxa"/>
           </w:tcPr>
           <w:p>
             <w:pPr>
@@ -4681,7 +4692,7 @@
         </w:tc>
         <w:tc>
           <w:tcPr>
-            <w:tcW w:w="4855" w:type="dxa"/>
+            <w:tcW w:w="5505" w:type="dxa"/>
           </w:tcPr>
           <w:p>
             <w:r>
@@ -4699,7 +4710,7 @@
         </w:trPr>
         <w:tc>
           <w:tcPr>
-            <w:tcW w:w="5011" w:type="dxa"/>
+            <w:tcW w:w="3736" w:type="dxa"/>
           </w:tcPr>
           <w:p>
             <w:pPr>
@@ -4744,7 +4755,7 @@
         </w:tc>
         <w:tc>
           <w:tcPr>
-            <w:tcW w:w="4855" w:type="dxa"/>
+            <w:tcW w:w="5505" w:type="dxa"/>
           </w:tcPr>
           <w:p>
             <w:pPr>
@@ -4786,7 +4797,7 @@
         </w:trPr>
         <w:tc>
           <w:tcPr>
-            <w:tcW w:w="5011" w:type="dxa"/>
+            <w:tcW w:w="3736" w:type="dxa"/>
           </w:tcPr>
           <w:p>
             <w:pPr>
@@ -4816,7 +4827,7 @@
         </w:tc>
         <w:tc>
           <w:tcPr>
-            <w:tcW w:w="4855" w:type="dxa"/>
+            <w:tcW w:w="5505" w:type="dxa"/>
           </w:tcPr>
           <w:p>
             <w:pPr>
@@ -4834,7 +4845,7 @@
         </w:trPr>
         <w:tc>
           <w:tcPr>
-            <w:tcW w:w="5011" w:type="dxa"/>
+            <w:tcW w:w="3736" w:type="dxa"/>
           </w:tcPr>
           <w:p>
             <w:pPr>
@@ -4874,7 +4885,7 @@
         </w:tc>
         <w:tc>
           <w:tcPr>
-            <w:tcW w:w="4855" w:type="dxa"/>
+            <w:tcW w:w="5505" w:type="dxa"/>
           </w:tcPr>
           <w:p>
             <w:pPr>
@@ -4901,7 +4912,7 @@
         </w:trPr>
         <w:tc>
           <w:tcPr>
-            <w:tcW w:w="5011" w:type="dxa"/>
+            <w:tcW w:w="3736" w:type="dxa"/>
           </w:tcPr>
           <w:p>
             <w:pPr>
@@ -4944,7 +4955,7 @@
         </w:tc>
         <w:tc>
           <w:tcPr>
-            <w:tcW w:w="4855" w:type="dxa"/>
+            <w:tcW w:w="5505" w:type="dxa"/>
           </w:tcPr>
           <w:p>
             <w:pPr>
@@ -4983,7 +4994,7 @@
         </w:trPr>
         <w:tc>
           <w:tcPr>
-            <w:tcW w:w="5011" w:type="dxa"/>
+            <w:tcW w:w="3736" w:type="dxa"/>
           </w:tcPr>
           <w:p>
             <w:pPr>
@@ -5007,7 +5018,32 @@
                 <w:sz w:val="17"/>
                 <w:szCs w:val="17"/>
               </w:rPr>
-              <w:t>/inputs/analogue/comparator/threshold/</w:t>
+              <w:t>/inputs/analogue/comparator</w:t>
+            </w:r>
+          </w:p>
+          <w:p>
+            <w:pPr>
+              <w:tabs>
+                <w:tab w:val="clear" w:pos="284"/>
+              </w:tabs>
+              <w:spacing w:after="0"/>
+              <w:jc w:val="left"/>
+              <w:textAlignment w:val="baseline"/>
+              <w:rPr>
+                <w:rFonts w:ascii="Courier New" w:hAnsi="Courier New" w:cs="Courier New"/>
+                <w:color w:val="auto"/>
+                <w:sz w:val="17"/>
+                <w:szCs w:val="17"/>
+              </w:rPr>
+            </w:pPr>
+            <w:r>
+              <w:rPr>
+                <w:rFonts w:ascii="Courier New" w:hAnsi="Courier New" w:cs="Courier New"/>
+                <w:color w:val="auto"/>
+                <w:sz w:val="17"/>
+                <w:szCs w:val="17"/>
+              </w:rPr>
+              <w:t>/threshold/</w:t>
             </w:r>
             <w:r>
               <w:rPr>
@@ -5023,7 +5059,7 @@
         </w:tc>
         <w:tc>
           <w:tcPr>
-            <w:tcW w:w="4855" w:type="dxa"/>
+            <w:tcW w:w="5505" w:type="dxa"/>
           </w:tcPr>
           <w:p>
             <w:pPr>
@@ -5050,7 +5086,7 @@
         </w:trPr>
         <w:tc>
           <w:tcPr>
-            <w:tcW w:w="5011" w:type="dxa"/>
+            <w:tcW w:w="3736" w:type="dxa"/>
           </w:tcPr>
           <w:p>
             <w:pPr>
@@ -5090,7 +5126,7 @@
         </w:tc>
         <w:tc>
           <w:tcPr>
-            <w:tcW w:w="4855" w:type="dxa"/>
+            <w:tcW w:w="5505" w:type="dxa"/>
           </w:tcPr>
           <w:p>
             <w:pPr>
@@ -5117,7 +5153,7 @@
         </w:trPr>
         <w:tc>
           <w:tcPr>
-            <w:tcW w:w="5011" w:type="dxa"/>
+            <w:tcW w:w="3736" w:type="dxa"/>
           </w:tcPr>
           <w:p>
             <w:pPr>
@@ -5155,7 +5191,7 @@
         </w:tc>
         <w:tc>
           <w:tcPr>
-            <w:tcW w:w="4855" w:type="dxa"/>
+            <w:tcW w:w="5505" w:type="dxa"/>
           </w:tcPr>
           <w:p>
             <w:pPr>
@@ -5185,7 +5221,7 @@
         </w:trPr>
         <w:tc>
           <w:tcPr>
-            <w:tcW w:w="5011" w:type="dxa"/>
+            <w:tcW w:w="3736" w:type="dxa"/>
           </w:tcPr>
           <w:p>
             <w:pPr>
@@ -5224,14 +5260,18 @@
         </w:tc>
         <w:tc>
           <w:tcPr>
-            <w:tcW w:w="4855" w:type="dxa"/>
+            <w:tcW w:w="5505" w:type="dxa"/>
           </w:tcPr>
           <w:p>
             <w:pPr>
               <w:jc w:val="left"/>
             </w:pPr>
             <w:r>
-              <w:t>enables the pull up resistor for the specified digital input &lt;</w:t>
+              <w:t xml:space="preserve">enables the pull up resistor for the specified digital input </w:t>
+            </w:r>
+            <w:r>
+              <w:lastRenderedPageBreak/>
+              <w:t>&lt;</w:t>
             </w:r>
             <w:r>
               <w:rPr>
@@ -5251,7 +5291,7 @@
         </w:trPr>
         <w:tc>
           <w:tcPr>
-            <w:tcW w:w="5011" w:type="dxa"/>
+            <w:tcW w:w="3736" w:type="dxa"/>
           </w:tcPr>
           <w:p>
             <w:pPr>
@@ -5274,6 +5314,7 @@
                 <w:sz w:val="17"/>
                 <w:szCs w:val="17"/>
               </w:rPr>
+              <w:lastRenderedPageBreak/>
               <w:t>/inputs/digital/down/</w:t>
             </w:r>
             <w:r>
@@ -5290,7 +5331,7 @@
         </w:tc>
         <w:tc>
           <w:tcPr>
-            <w:tcW w:w="4855" w:type="dxa"/>
+            <w:tcW w:w="5505" w:type="dxa"/>
           </w:tcPr>
           <w:p>
             <w:pPr>
@@ -5317,7 +5358,7 @@
         </w:trPr>
         <w:tc>
           <w:tcPr>
-            <w:tcW w:w="5011" w:type="dxa"/>
+            <w:tcW w:w="3736" w:type="dxa"/>
           </w:tcPr>
           <w:p>
             <w:pPr>
@@ -5375,7 +5416,7 @@
         </w:tc>
         <w:tc>
           <w:tcPr>
-            <w:tcW w:w="4855" w:type="dxa"/>
+            <w:tcW w:w="5505" w:type="dxa"/>
           </w:tcPr>
           <w:p>
             <w:pPr>
@@ -5402,7 +5443,7 @@
         </w:trPr>
         <w:tc>
           <w:tcPr>
-            <w:tcW w:w="5011" w:type="dxa"/>
+            <w:tcW w:w="3736" w:type="dxa"/>
           </w:tcPr>
           <w:p>
             <w:pPr>
@@ -5460,7 +5501,7 @@
         </w:tc>
         <w:tc>
           <w:tcPr>
-            <w:tcW w:w="4855" w:type="dxa"/>
+            <w:tcW w:w="5505" w:type="dxa"/>
           </w:tcPr>
           <w:p>
             <w:pPr>
@@ -5487,7 +5528,7 @@
         </w:trPr>
         <w:tc>
           <w:tcPr>
-            <w:tcW w:w="5011" w:type="dxa"/>
+            <w:tcW w:w="3736" w:type="dxa"/>
           </w:tcPr>
           <w:p>
             <w:pPr>
@@ -5543,7 +5584,7 @@
         </w:tc>
         <w:tc>
           <w:tcPr>
-            <w:tcW w:w="4855" w:type="dxa"/>
+            <w:tcW w:w="5505" w:type="dxa"/>
           </w:tcPr>
           <w:p>
             <w:pPr>
@@ -5561,7 +5602,7 @@
         </w:trPr>
         <w:tc>
           <w:tcPr>
-            <w:tcW w:w="5011" w:type="dxa"/>
+            <w:tcW w:w="3736" w:type="dxa"/>
           </w:tcPr>
           <w:p>
             <w:pPr>
@@ -5618,7 +5659,7 @@
         </w:tc>
         <w:tc>
           <w:tcPr>
-            <w:tcW w:w="4855" w:type="dxa"/>
+            <w:tcW w:w="5505" w:type="dxa"/>
           </w:tcPr>
           <w:p>
             <w:pPr>
@@ -5645,7 +5686,7 @@
         </w:trPr>
         <w:tc>
           <w:tcPr>
-            <w:tcW w:w="5011" w:type="dxa"/>
+            <w:tcW w:w="3736" w:type="dxa"/>
           </w:tcPr>
           <w:p>
             <w:pPr>
@@ -5703,7 +5744,7 @@
         </w:tc>
         <w:tc>
           <w:tcPr>
-            <w:tcW w:w="4855" w:type="dxa"/>
+            <w:tcW w:w="5505" w:type="dxa"/>
           </w:tcPr>
           <w:p>
             <w:pPr>
@@ -5730,7 +5771,7 @@
         </w:trPr>
         <w:tc>
           <w:tcPr>
-            <w:tcW w:w="5011" w:type="dxa"/>
+            <w:tcW w:w="3736" w:type="dxa"/>
           </w:tcPr>
           <w:p>
             <w:pPr>
@@ -5788,7 +5829,7 @@
         </w:tc>
         <w:tc>
           <w:tcPr>
-            <w:tcW w:w="4855" w:type="dxa"/>
+            <w:tcW w:w="5505" w:type="dxa"/>
           </w:tcPr>
           <w:p>
             <w:pPr>
@@ -5806,7 +5847,7 @@
         </w:trPr>
         <w:tc>
           <w:tcPr>
-            <w:tcW w:w="5011" w:type="dxa"/>
+            <w:tcW w:w="3736" w:type="dxa"/>
           </w:tcPr>
           <w:p>
             <w:pPr>
@@ -5864,7 +5905,7 @@
         </w:tc>
         <w:tc>
           <w:tcPr>
-            <w:tcW w:w="4855" w:type="dxa"/>
+            <w:tcW w:w="5505" w:type="dxa"/>
           </w:tcPr>
           <w:p>
             <w:pPr>
@@ -5891,7 +5932,7 @@
         </w:trPr>
         <w:tc>
           <w:tcPr>
-            <w:tcW w:w="5011" w:type="dxa"/>
+            <w:tcW w:w="3736" w:type="dxa"/>
           </w:tcPr>
           <w:p>
             <w:pPr>
@@ -5949,7 +5990,7 @@
         </w:tc>
         <w:tc>
           <w:tcPr>
-            <w:tcW w:w="4855" w:type="dxa"/>
+            <w:tcW w:w="5505" w:type="dxa"/>
           </w:tcPr>
           <w:p>
             <w:pPr>
@@ -5976,7 +6017,7 @@
         </w:trPr>
         <w:tc>
           <w:tcPr>
-            <w:tcW w:w="5011" w:type="dxa"/>
+            <w:tcW w:w="3736" w:type="dxa"/>
           </w:tcPr>
           <w:p>
             <w:pPr>
@@ -6034,7 +6075,7 @@
         </w:tc>
         <w:tc>
           <w:tcPr>
-            <w:tcW w:w="4855" w:type="dxa"/>
+            <w:tcW w:w="5505" w:type="dxa"/>
           </w:tcPr>
           <w:p>
             <w:pPr>
@@ -6061,7 +6102,7 @@
         </w:trPr>
         <w:tc>
           <w:tcPr>
-            <w:tcW w:w="5011" w:type="dxa"/>
+            <w:tcW w:w="3736" w:type="dxa"/>
           </w:tcPr>
           <w:p>
             <w:pPr>
@@ -6085,13 +6126,13 @@
                 <w:sz w:val="17"/>
                 <w:szCs w:val="17"/>
               </w:rPr>
-              <w:t>/led/set</w:t>
+              <w:t>/led/rgb</w:t>
             </w:r>
           </w:p>
         </w:tc>
         <w:tc>
           <w:tcPr>
-            <w:tcW w:w="4855" w:type="dxa"/>
+            <w:tcW w:w="5505" w:type="dxa"/>
           </w:tcPr>
           <w:p>
             <w:pPr>
@@ -6109,7 +6150,7 @@
         </w:trPr>
         <w:tc>
           <w:tcPr>
-            <w:tcW w:w="5011" w:type="dxa"/>
+            <w:tcW w:w="3736" w:type="dxa"/>
           </w:tcPr>
           <w:p>
             <w:pPr>
@@ -6133,13 +6174,22 @@
                 <w:sz w:val="17"/>
                 <w:szCs w:val="17"/>
               </w:rPr>
-              <w:t>/led/clear</w:t>
+              <w:t>/led/</w:t>
+            </w:r>
+            <w:r>
+              <w:rPr>
+                <w:rFonts w:ascii="Courier New" w:hAnsi="Courier New" w:cs="Courier New"/>
+                <w:color w:val="auto"/>
+                <w:sz w:val="17"/>
+                <w:szCs w:val="17"/>
+              </w:rPr>
+              <w:t>default</w:t>
             </w:r>
           </w:p>
         </w:tc>
         <w:tc>
           <w:tcPr>
-            <w:tcW w:w="4855" w:type="dxa"/>
+            <w:tcW w:w="5505" w:type="dxa"/>
           </w:tcPr>
           <w:p>
             <w:pPr>
@@ -6157,7 +6207,7 @@
         </w:trPr>
         <w:tc>
           <w:tcPr>
-            <w:tcW w:w="5011" w:type="dxa"/>
+            <w:tcW w:w="3736" w:type="dxa"/>
           </w:tcPr>
           <w:p>
             <w:pPr>
@@ -6181,7 +6231,7 @@
         </w:tc>
         <w:tc>
           <w:tcPr>
-            <w:tcW w:w="4855" w:type="dxa"/>
+            <w:tcW w:w="5505" w:type="dxa"/>
           </w:tcPr>
           <w:p>
             <w:pPr>
@@ -6199,7 +6249,7 @@
         </w:trPr>
         <w:tc>
           <w:tcPr>
-            <w:tcW w:w="5011" w:type="dxa"/>
+            <w:tcW w:w="3736" w:type="dxa"/>
           </w:tcPr>
           <w:p>
             <w:pPr>
@@ -6246,7 +6296,7 @@
         </w:tc>
         <w:tc>
           <w:tcPr>
-            <w:tcW w:w="4855" w:type="dxa"/>
+            <w:tcW w:w="5505" w:type="dxa"/>
           </w:tcPr>
           <w:p>
             <w:pPr>
@@ -6273,7 +6323,7 @@
         </w:trPr>
         <w:tc>
           <w:tcPr>
-            <w:tcW w:w="5011" w:type="dxa"/>
+            <w:tcW w:w="3736" w:type="dxa"/>
           </w:tcPr>
           <w:p>
             <w:pPr>
@@ -6320,7 +6370,7 @@
         </w:tc>
         <w:tc>
           <w:tcPr>
-            <w:tcW w:w="4855" w:type="dxa"/>
+            <w:tcW w:w="5505" w:type="dxa"/>
           </w:tcPr>
           <w:p>
             <w:pPr>
@@ -6347,7 +6397,7 @@
         </w:trPr>
         <w:tc>
           <w:tcPr>
-            <w:tcW w:w="5011" w:type="dxa"/>
+            <w:tcW w:w="3736" w:type="dxa"/>
           </w:tcPr>
           <w:p>
             <w:pPr>
@@ -6389,14 +6439,19 @@
         </w:tc>
         <w:tc>
           <w:tcPr>
-            <w:tcW w:w="4855" w:type="dxa"/>
+            <w:tcW w:w="5505" w:type="dxa"/>
           </w:tcPr>
           <w:p>
             <w:pPr>
               <w:jc w:val="left"/>
             </w:pPr>
             <w:r>
-              <w:t>integer argument (0 - 2000000) sets the baud rate for the specified serial &lt;</w:t>
+              <w:t>integer argument (0</w:t>
+            </w:r>
+            <w:bookmarkStart w:id="58" w:name="_GoBack"/>
+            <w:bookmarkEnd w:id="58"/>
+            <w:r>
+              <w:t xml:space="preserve"> - 2000000) sets the baud rate for the specified serial &lt;</w:t>
             </w:r>
             <w:r>
               <w:rPr>
@@ -6416,7 +6471,7 @@
         </w:trPr>
         <w:tc>
           <w:tcPr>
-            <w:tcW w:w="5011" w:type="dxa"/>
+            <w:tcW w:w="3736" w:type="dxa"/>
           </w:tcPr>
           <w:p>
             <w:pPr>
@@ -6445,7 +6500,7 @@
         </w:tc>
         <w:tc>
           <w:tcPr>
-            <w:tcW w:w="4855" w:type="dxa"/>
+            <w:tcW w:w="5505" w:type="dxa"/>
           </w:tcPr>
           <w:p>
             <w:pPr>
@@ -6472,7 +6527,7 @@
         </w:trPr>
         <w:tc>
           <w:tcPr>
-            <w:tcW w:w="5011" w:type="dxa"/>
+            <w:tcW w:w="3736" w:type="dxa"/>
           </w:tcPr>
           <w:p>
             <w:pPr>
@@ -6501,7 +6556,7 @@
         </w:tc>
         <w:tc>
           <w:tcPr>
-            <w:tcW w:w="4855" w:type="dxa"/>
+            <w:tcW w:w="5505" w:type="dxa"/>
           </w:tcPr>
           <w:p>
             <w:pPr>
@@ -6540,7 +6595,7 @@
         </w:trPr>
         <w:tc>
           <w:tcPr>
-            <w:tcW w:w="5011" w:type="dxa"/>
+            <w:tcW w:w="3736" w:type="dxa"/>
           </w:tcPr>
           <w:p>
             <w:pPr>
@@ -6607,7 +6662,7 @@
         </w:tc>
         <w:tc>
           <w:tcPr>
-            <w:tcW w:w="4855" w:type="dxa"/>
+            <w:tcW w:w="5505" w:type="dxa"/>
           </w:tcPr>
           <w:p>
             <w:pPr>
@@ -6666,7 +6721,7 @@
         <w:t>: host to x-OSC message summery</w:t>
       </w:r>
     </w:p>
-    <w:bookmarkEnd w:id="21"/>
+    <w:bookmarkEnd w:id="20"/>
     <w:p/>
     <w:sectPr>
       <w:headerReference w:type="default" r:id="rId24"/>
@@ -6849,7 +6904,7 @@
                     <w:noProof/>
                     <w:color w:val="FFFFFF" w:themeColor="background1"/>
                   </w:rPr>
-                  <w:t>3</w:t>
+                  <w:t>12</w:t>
                 </w:r>
                 <w:r>
                   <w:rPr>
@@ -6886,7 +6941,7 @@
                     <w:noProof/>
                     <w:color w:val="FFFFFF" w:themeColor="background1"/>
                   </w:rPr>
-                  <w:t>13</w:t>
+                  <w:t>12</w:t>
                 </w:r>
                 <w:r>
                   <w:rPr>
@@ -7022,7 +7077,7 @@
         <w:lang w:val="en-US"/>
       </w:rPr>
       <w:pict w14:anchorId="487516DB">
-        <v:shape id="Text Box 46" o:spid="_x0000_s1035" type="#_x0000_t202" style="position:absolute;left:0;text-align:left;margin-left:785.65pt;margin-top:0;width:137.25pt;height:26.25pt;z-index:-251604992;visibility:visible;mso-position-horizontal:right;mso-position-horizontal-relative:page;mso-position-vertical:bottom;mso-position-vertical-relative:page;mso-height-relative:margin;v-text-anchor:middle" o:gfxdata="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" filled="f" stroked="f">
+        <v:shape id="Text Box 46" o:spid="_x0000_s1035" type="#_x0000_t202" style="position:absolute;left:0;text-align:left;margin-left:957.75pt;margin-top:0;width:137.25pt;height:26.25pt;z-index:-251604992;visibility:visible;mso-position-horizontal:right;mso-position-horizontal-relative:page;mso-position-vertical:bottom;mso-position-vertical-relative:page;mso-height-relative:margin;v-text-anchor:middle" o:gfxdata="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" filled="f" stroked="f">
           <v:path arrowok="t"/>
           <v:textbox>
             <w:txbxContent>
@@ -7190,7 +7245,7 @@
                   <w:rPr>
                     <w:noProof/>
                   </w:rPr>
-                  <w:t>7 November 2013</w:t>
+                  <w:t>18 November 2013</w:t>
                 </w:r>
                 <w:r>
                   <w:rPr>
@@ -7219,7 +7274,7 @@
                   <w:pStyle w:val="PageHeader"/>
                 </w:pPr>
                 <w:r>
-                  <w:t>x-OSC User Manual v0.2</w:t>
+                  <w:t>x-OSC User Manual v0.3</w:t>
                 </w:r>
               </w:p>
             </w:txbxContent>
@@ -7437,7 +7492,7 @@
                   </w:rPr>
                 </w:pPr>
                 <w:r>
-                  <w:t>Version 0.2</w:t>
+                  <w:t>Version 0.3</w:t>
                 </w:r>
               </w:p>
             </w:txbxContent>
@@ -7621,7 +7676,7 @@
         <w:lang w:val="en-US"/>
       </w:rPr>
       <w:pict w14:anchorId="624C3BA9">
-        <v:rect id="Rectangle 17" o:spid="_x0000_s1039" style="position:absolute;left:0;text-align:left;margin-left:0;margin-top:812.5pt;width:654.5pt;height:2.8pt;z-index:-251617280;visibility:visible;mso-width-percent:1100;mso-position-horizontal:center;mso-position-horizontal-relative:page;mso-position-vertical-relative:page;mso-width-percent:1100;mso-height-relative:margin;v-text-anchor:middle" o:gfxdata="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" fillcolor="#29b3b7" stroked="f">
+        <v:rect id="Rectangle 17" o:spid="_x0000_s1039" style="position:absolute;left:0;text-align:left;margin-left:0;margin-top:812.5pt;width:653.5pt;height:2.8pt;z-index:-251617280;visibility:visible;mso-width-percent:1100;mso-position-horizontal:center;mso-position-horizontal-relative:page;mso-position-vertical-relative:page;mso-width-percent:1100;mso-height-relative:margin;v-text-anchor:middle" o:gfxdata="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" fillcolor="#29b3b7" stroked="f">
           <v:path arrowok="t"/>
           <w10:wrap anchorx="page" anchory="page"/>
           <w10:anchorlock/>
@@ -7634,7 +7689,7 @@
         <w:lang w:val="en-US"/>
       </w:rPr>
       <w:pict w14:anchorId="2199A18E">
-        <v:rect id="Rectangle 19" o:spid="_x0000_s1038" style="position:absolute;left:0;text-align:left;margin-left:0;margin-top:56.7pt;width:654.5pt;height:2.8pt;z-index:-251615232;visibility:visible;mso-width-percent:1100;mso-position-horizontal:center;mso-position-horizontal-relative:page;mso-position-vertical-relative:page;mso-width-percent:1100;mso-height-relative:margin;v-text-anchor:middle" o:gfxdata="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" fillcolor="#29b3b7" stroked="f">
+        <v:rect id="Rectangle 19" o:spid="_x0000_s1038" style="position:absolute;left:0;text-align:left;margin-left:0;margin-top:56.7pt;width:653.5pt;height:2.8pt;z-index:-251615232;visibility:visible;mso-width-percent:1100;mso-position-horizontal:center;mso-position-horizontal-relative:page;mso-position-vertical-relative:page;mso-width-percent:1100;mso-height-relative:margin;v-text-anchor:middle" o:gfxdata="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" fillcolor="#29b3b7" stroked="f">
           <v:path arrowok="t"/>
           <w10:wrap anchorx="page" anchory="page"/>
           <w10:anchorlock/>
@@ -19566,7 +19621,7 @@
 </file>
 
 <file path=customXml/itemProps1.xml><?xml version="1.0" encoding="utf-8"?>
-<ds:datastoreItem xmlns:ds="http://schemas.openxmlformats.org/officeDocument/2006/customXml" ds:itemID="{E4542096-7493-BA4D-B859-F167386981D7}">
+<ds:datastoreItem xmlns:ds="http://schemas.openxmlformats.org/officeDocument/2006/customXml" ds:itemID="{13F57F48-8CDA-B14C-AD74-2735D240C8AA}">
   <ds:schemaRefs>
     <ds:schemaRef ds:uri="http://schemas.openxmlformats.org/officeDocument/2006/bibliography"/>
   </ds:schemaRefs>

</xml_diff>